<commit_message>
merged JJ's changes into the original
</commit_message>
<xml_diff>
--- a/SDRG_CDISCPILOT03_SDTMIG_3.2.docx
+++ b/SDRG_CDISCPILOT03_SDTMIG_3.2.docx
@@ -52,7 +52,7 @@
       <w:r>
         <w:fldChar w:fldCharType="separate"/>
       </w:r>
-      <w:hyperlink w:anchor="_Toc491328808" w:history="1">
+      <w:hyperlink w:anchor="_Toc492508521" w:history="1">
         <w:r>
           <w:rPr>
             <w:rStyle w:val="Hyperlink"/>
@@ -93,7 +93,7 @@
             <w:noProof/>
             <w:webHidden/>
           </w:rPr>
-          <w:instrText xml:space="preserve"> PAGEREF _Toc491328808 \h </w:instrText>
+          <w:instrText xml:space="preserve"> PAGEREF _Toc492508521 \h </w:instrText>
         </w:r>
         <w:r>
           <w:rPr>
@@ -136,7 +136,7 @@
           <w:noProof/>
         </w:rPr>
       </w:pPr>
-      <w:hyperlink w:anchor="_Toc491328809" w:history="1">
+      <w:hyperlink w:anchor="_Toc492508522" w:history="1">
         <w:r>
           <w:rPr>
             <w:rStyle w:val="Hyperlink"/>
@@ -177,7 +177,7 @@
             <w:noProof/>
             <w:webHidden/>
           </w:rPr>
-          <w:instrText xml:space="preserve"> PAGEREF _Toc491328809 \h </w:instrText>
+          <w:instrText xml:space="preserve"> PAGEREF _Toc492508522 \h </w:instrText>
         </w:r>
         <w:r>
           <w:rPr>
@@ -220,7 +220,7 @@
           <w:noProof/>
         </w:rPr>
       </w:pPr>
-      <w:hyperlink w:anchor="_Toc491328810" w:history="1">
+      <w:hyperlink w:anchor="_Toc492508523" w:history="1">
         <w:r>
           <w:rPr>
             <w:rStyle w:val="Hyperlink"/>
@@ -261,7 +261,7 @@
             <w:noProof/>
             <w:webHidden/>
           </w:rPr>
-          <w:instrText xml:space="preserve"> PAGEREF _Toc491328810 \h </w:instrText>
+          <w:instrText xml:space="preserve"> PAGEREF _Toc492508523 \h </w:instrText>
         </w:r>
         <w:r>
           <w:rPr>
@@ -304,7 +304,7 @@
           <w:noProof/>
         </w:rPr>
       </w:pPr>
-      <w:hyperlink w:anchor="_Toc491328811" w:history="1">
+      <w:hyperlink w:anchor="_Toc492508524" w:history="1">
         <w:r>
           <w:rPr>
             <w:rStyle w:val="Hyperlink"/>
@@ -345,7 +345,7 @@
             <w:noProof/>
             <w:webHidden/>
           </w:rPr>
-          <w:instrText xml:space="preserve"> PAGEREF _Toc491328811 \h </w:instrText>
+          <w:instrText xml:space="preserve"> PAGEREF _Toc492508524 \h </w:instrText>
         </w:r>
         <w:r>
           <w:rPr>
@@ -388,7 +388,7 @@
           <w:noProof/>
         </w:rPr>
       </w:pPr>
-      <w:hyperlink w:anchor="_Toc491328812" w:history="1">
+      <w:hyperlink w:anchor="_Toc492508525" w:history="1">
         <w:r>
           <w:rPr>
             <w:rStyle w:val="Hyperlink"/>
@@ -429,7 +429,7 @@
             <w:noProof/>
             <w:webHidden/>
           </w:rPr>
-          <w:instrText xml:space="preserve"> PAGEREF _Toc491328812 \h </w:instrText>
+          <w:instrText xml:space="preserve"> PAGEREF _Toc492508525 \h </w:instrText>
         </w:r>
         <w:r>
           <w:rPr>
@@ -470,7 +470,7 @@
         <w:pStyle w:val="Heading1"/>
         <w:pageBreakBefore/>
       </w:pPr>
-      <w:bookmarkStart w:id="5" w:name="_Toc491328808"/>
+      <w:bookmarkStart w:id="5" w:name="_Toc492508521"/>
       <w:r>
         <w:lastRenderedPageBreak/>
         <w:t>Introduction</w:t>
@@ -484,12 +484,12 @@
     </w:p>
     <w:p>
       <w:r>
-        <w:t xml:space="preserve">The PhUSE organization initiated the Test Data Factory (TDF) project to make test data for CDISC-based processes and programs publicly available. The CDISCPILOT02 datasets from </w:t>
-      </w:r>
-      <w:r>
-        <w:rPr>
-          <w:highlight w:val="cyan"/>
-        </w:rPr>
+        <w:t xml:space="preserve">The PhUSE organization initiated the Test Data Factory (TDF) project to make test data for CDISC-based </w:t>
+      </w:r>
+      <w:r>
+        <w:t xml:space="preserve">processes and programs publicly available. The CDISCPILOT02 datasets from </w:t>
+      </w:r>
+      <w:r>
         <w:t>2013</w:t>
       </w:r>
       <w:r>
@@ -501,16 +501,7 @@
         <w:pStyle w:val="ListBullet"/>
       </w:pPr>
       <w:r>
-        <w:t xml:space="preserve">The team ran the datasets through Pinnacle 21 Community v2.2 using SDTM 3.2 as the Configuration and </w:t>
-      </w:r>
-      <w:r>
-        <w:rPr>
-          <w:highlight w:val="yellow"/>
-        </w:rPr>
-        <w:t>2016-06-24</w:t>
-      </w:r>
-      <w:r>
-        <w:t xml:space="preserve"> as the CDISC CT. </w:t>
+        <w:t xml:space="preserve">The team ran the datasets through Pinnacle 21 Community v2.2 using SDTM 3.2 as the Configuration and 2016-06-24 as the CDISC CT. </w:t>
       </w:r>
     </w:p>
     <w:p>
@@ -518,7 +509,10 @@
         <w:pStyle w:val="ListBullet"/>
       </w:pPr>
       <w:r>
-        <w:t xml:space="preserve">Based on the reported findings each dataset was updated so that no more unexplained findings (see section </w:t>
+        <w:t>Based on the reported findings each dataset was updated so that no more unexplained findings (see</w:t>
+      </w:r>
+      <w:r>
+        <w:t xml:space="preserve"> section </w:t>
       </w:r>
       <w:r>
         <w:fldChar w:fldCharType="begin"/>
@@ -648,136 +642,64 @@
     </w:p>
     <w:p>
       <w:r>
-        <w:rPr>
-          <w:highlight w:val="cyan"/>
-        </w:rPr>
         <w:t>S</w:t>
       </w:r>
       <w:r>
-        <w:rPr>
-          <w:highlight w:val="cyan"/>
-        </w:rPr>
         <w:t xml:space="preserve">ection </w:t>
       </w:r>
       <w:r>
-        <w:rPr>
-          <w:highlight w:val="cyan"/>
-        </w:rPr>
         <w:fldChar w:fldCharType="begin"/>
       </w:r>
       <w:r>
-        <w:rPr>
-          <w:highlight w:val="cyan"/>
-        </w:rPr>
         <w:instrText xml:space="preserve"> REF _Ref486604906 \r \h </w:instrText>
       </w:r>
       <w:r>
-        <w:rPr>
-          <w:highlight w:val="cyan"/>
-        </w:rPr>
         <w:instrText xml:space="preserve"> \* MERGEFORMAT </w:instrText>
       </w:r>
       <w:r>
-        <w:rPr>
-          <w:highlight w:val="cyan"/>
-        </w:rPr>
-      </w:r>
-      <w:r>
-        <w:rPr>
-          <w:highlight w:val="cyan"/>
-        </w:rPr>
         <w:fldChar w:fldCharType="separate"/>
       </w:r>
       <w:r>
-        <w:rPr>
-          <w:highlight w:val="cyan"/>
-        </w:rPr>
         <w:t>3</w:t>
       </w:r>
       <w:r>
-        <w:rPr>
-          <w:highlight w:val="cyan"/>
-        </w:rPr>
         <w:fldChar w:fldCharType="end"/>
       </w:r>
       <w:r>
-        <w:rPr>
-          <w:highlight w:val="cyan"/>
-        </w:rPr>
         <w:t xml:space="preserve"> </w:t>
       </w:r>
       <w:r>
-        <w:rPr>
-          <w:highlight w:val="cyan"/>
-        </w:rPr>
         <w:t xml:space="preserve">of </w:t>
       </w:r>
       <w:r>
-        <w:rPr>
-          <w:highlight w:val="cyan"/>
-        </w:rPr>
         <w:t xml:space="preserve">this document </w:t>
       </w:r>
       <w:r>
-        <w:rPr>
-          <w:highlight w:val="cyan"/>
-        </w:rPr>
         <w:t>provides explanations for</w:t>
       </w:r>
       <w:r>
-        <w:rPr>
-          <w:highlight w:val="cyan"/>
-        </w:rPr>
         <w:t xml:space="preserve"> the Pinnacle 21 findings that are still seen in the </w:t>
       </w:r>
       <w:r>
-        <w:rPr>
-          <w:highlight w:val="cyan"/>
-        </w:rPr>
-        <w:t>report.</w:t>
-      </w:r>
-      <w:r>
-        <w:t xml:space="preserve">  </w:t>
-      </w:r>
-      <w:r>
-        <w:rPr>
-          <w:highlight w:val="cyan"/>
-        </w:rPr>
-        <w:t>Some of these findings cannot be fully addressed because information on how the data was originally collected was not included in the pilot materials.</w:t>
+        <w:t>report.  Some of these findings cannot be fully addressed because information on how the data was originally collected was not included in the pilot materials.</w:t>
       </w:r>
     </w:p>
     <w:p>
       <w:r>
-        <w:rPr>
-          <w:highlight w:val="cyan"/>
-        </w:rPr>
         <w:t xml:space="preserve">Note that this document is not intended to represent a full-fledged Study Data Reviewer’s Guide (SDRG).  Instead, its purpose is to serve as documentation for the updated test data, and to explain some of the decisions that were made during the update process.  In turn, the test data is intended to be used for the development and testing of standard reporting and analysis scripts, and is not meant to </w:t>
       </w:r>
       <w:r>
-        <w:rPr>
-          <w:highlight w:val="cyan"/>
-        </w:rPr>
-        <w:t>represent a complet</w:t>
-      </w:r>
-      <w:r>
-        <w:rPr>
-          <w:highlight w:val="cyan"/>
-        </w:rPr>
-        <w:t xml:space="preserve">e regulatory submission package.  The original CDISCPILOT02 data may be downloaded from </w:t>
+        <w:t xml:space="preserve">represent a complete regulatory submission package.  The original CDISCPILOT02 data may be downloaded from </w:t>
       </w:r>
       <w:hyperlink r:id="rId8" w:history="1">
         <w:r>
           <w:rPr>
             <w:rStyle w:val="Hyperlink"/>
-            <w:highlight w:val="cyan"/>
           </w:rPr>
           <w:t>https://www.cdisc.org/sdtmadam-pilot-project</w:t>
         </w:r>
       </w:hyperlink>
       <w:r>
-        <w:rPr>
-          <w:highlight w:val="cyan"/>
-        </w:rPr>
         <w:t>, if desired.</w:t>
       </w:r>
     </w:p>
@@ -786,7 +708,7 @@
         <w:pStyle w:val="Heading1"/>
         <w:pageBreakBefore/>
       </w:pPr>
-      <w:bookmarkStart w:id="6" w:name="_Toc491328809"/>
+      <w:bookmarkStart w:id="6" w:name="_Toc492508522"/>
       <w:r>
         <w:lastRenderedPageBreak/>
         <w:t>Specific Comments</w:t>
@@ -798,7 +720,7 @@
         <w:pStyle w:val="Heading2"/>
       </w:pPr>
       <w:bookmarkStart w:id="7" w:name="_Ref486606022"/>
-      <w:bookmarkStart w:id="8" w:name="_Toc491328810"/>
+      <w:bookmarkStart w:id="8" w:name="_Toc492508523"/>
       <w:r>
         <w:t>Split datasets</w:t>
       </w:r>
@@ -992,14 +914,12 @@
                 <w:lang w:eastAsia="x-none"/>
               </w:rPr>
             </w:pPr>
-            <w:proofErr w:type="spellStart"/>
             <w:r>
               <w:rPr>
                 <w:lang w:eastAsia="x-none"/>
               </w:rPr>
               <w:t>qsco.xpt</w:t>
             </w:r>
-            <w:proofErr w:type="spellEnd"/>
           </w:p>
         </w:tc>
         <w:tc>
@@ -1078,14 +998,12 @@
                 <w:lang w:eastAsia="x-none"/>
               </w:rPr>
             </w:pPr>
-            <w:proofErr w:type="spellStart"/>
             <w:r>
               <w:rPr>
                 <w:lang w:eastAsia="x-none"/>
               </w:rPr>
               <w:t>qsda.xpt</w:t>
             </w:r>
-            <w:proofErr w:type="spellEnd"/>
           </w:p>
         </w:tc>
         <w:tc>
@@ -1164,7 +1082,6 @@
             <w:pPr>
               <w:cnfStyle w:val="000000100000" w:firstRow="0" w:lastRow="0" w:firstColumn="0" w:lastColumn="0" w:oddVBand="0" w:evenVBand="0" w:oddHBand="1" w:evenHBand="0" w:firstRowFirstColumn="0" w:firstRowLastColumn="0" w:lastRowFirstColumn="0" w:lastRowLastColumn="0"/>
             </w:pPr>
-            <w:proofErr w:type="spellStart"/>
             <w:r>
               <w:rPr>
                 <w:lang w:eastAsia="x-none"/>
@@ -1183,7 +1100,6 @@
               </w:rPr>
               <w:t>.xpt</w:t>
             </w:r>
-            <w:proofErr w:type="spellEnd"/>
           </w:p>
         </w:tc>
         <w:tc>
@@ -1259,7 +1175,6 @@
             <w:pPr>
               <w:cnfStyle w:val="000000000000" w:firstRow="0" w:lastRow="0" w:firstColumn="0" w:lastColumn="0" w:oddVBand="0" w:evenVBand="0" w:oddHBand="0" w:evenHBand="0" w:firstRowFirstColumn="0" w:firstRowLastColumn="0" w:lastRowFirstColumn="0" w:lastRowLastColumn="0"/>
             </w:pPr>
-            <w:proofErr w:type="spellStart"/>
             <w:r>
               <w:rPr>
                 <w:lang w:eastAsia="x-none"/>
@@ -1278,7 +1193,6 @@
               </w:rPr>
               <w:t>.xpt</w:t>
             </w:r>
-            <w:proofErr w:type="spellEnd"/>
           </w:p>
         </w:tc>
         <w:tc>
@@ -1321,21 +1235,7 @@
               <w:rPr>
                 <w:lang w:eastAsia="x-none"/>
               </w:rPr>
-              <w:t xml:space="preserve">Modified </w:t>
-            </w:r>
-            <w:proofErr w:type="spellStart"/>
-            <w:r>
-              <w:rPr>
-                <w:lang w:eastAsia="x-none"/>
-              </w:rPr>
-              <w:t>Hachinski</w:t>
-            </w:r>
-            <w:proofErr w:type="spellEnd"/>
-            <w:r>
-              <w:rPr>
-                <w:lang w:eastAsia="x-none"/>
-              </w:rPr>
-              <w:t xml:space="preserve"> Ischemic Scale-NACC Version Questionnaire</w:t>
+              <w:t>Modified Hachinski Ischemic Scale-NACC Version Questionnaire</w:t>
             </w:r>
           </w:p>
         </w:tc>
@@ -1371,7 +1271,6 @@
             <w:pPr>
               <w:cnfStyle w:val="000000100000" w:firstRow="0" w:lastRow="0" w:firstColumn="0" w:lastColumn="0" w:oddVBand="0" w:evenVBand="0" w:oddHBand="1" w:evenHBand="0" w:firstRowFirstColumn="0" w:firstRowLastColumn="0" w:lastRowFirstColumn="0" w:lastRowLastColumn="0"/>
             </w:pPr>
-            <w:proofErr w:type="spellStart"/>
             <w:r>
               <w:rPr>
                 <w:lang w:eastAsia="x-none"/>
@@ -1390,7 +1289,6 @@
               </w:rPr>
               <w:t>.xpt</w:t>
             </w:r>
-            <w:proofErr w:type="spellEnd"/>
           </w:p>
         </w:tc>
         <w:tc>
@@ -1466,7 +1364,6 @@
             <w:pPr>
               <w:cnfStyle w:val="000000000000" w:firstRow="0" w:lastRow="0" w:firstColumn="0" w:lastColumn="0" w:oddVBand="0" w:evenVBand="0" w:oddHBand="0" w:evenHBand="0" w:firstRowFirstColumn="0" w:firstRowLastColumn="0" w:lastRowFirstColumn="0" w:lastRowLastColumn="0"/>
             </w:pPr>
-            <w:proofErr w:type="spellStart"/>
             <w:r>
               <w:rPr>
                 <w:lang w:eastAsia="x-none"/>
@@ -1485,7 +1382,6 @@
               </w:rPr>
               <w:t>.xpt</w:t>
             </w:r>
-            <w:proofErr w:type="spellEnd"/>
           </w:p>
         </w:tc>
         <w:tc>
@@ -1567,14 +1463,12 @@
                 <w:lang w:eastAsia="x-none"/>
               </w:rPr>
             </w:pPr>
-            <w:proofErr w:type="spellStart"/>
             <w:r>
               <w:rPr>
                 <w:lang w:eastAsia="x-none"/>
               </w:rPr>
               <w:t>lbch.xpt</w:t>
             </w:r>
-            <w:proofErr w:type="spellEnd"/>
           </w:p>
         </w:tc>
         <w:tc>
@@ -1653,14 +1547,12 @@
                 <w:lang w:eastAsia="x-none"/>
               </w:rPr>
             </w:pPr>
-            <w:proofErr w:type="spellStart"/>
             <w:r>
               <w:rPr>
                 <w:lang w:eastAsia="x-none"/>
               </w:rPr>
               <w:t>lbhe.xpt</w:t>
             </w:r>
-            <w:proofErr w:type="spellEnd"/>
           </w:p>
         </w:tc>
         <w:tc>
@@ -1742,14 +1634,12 @@
                 <w:lang w:eastAsia="x-none"/>
               </w:rPr>
             </w:pPr>
-            <w:proofErr w:type="spellStart"/>
             <w:r>
               <w:rPr>
                 <w:lang w:eastAsia="x-none"/>
               </w:rPr>
               <w:t>lbur.xpt</w:t>
             </w:r>
-            <w:proofErr w:type="spellEnd"/>
           </w:p>
         </w:tc>
         <w:tc>
@@ -1828,14 +1718,12 @@
                 <w:lang w:eastAsia="x-none"/>
               </w:rPr>
             </w:pPr>
-            <w:proofErr w:type="spellStart"/>
             <w:r>
               <w:rPr>
                 <w:lang w:eastAsia="x-none"/>
               </w:rPr>
               <w:t>supplbch.xpt</w:t>
             </w:r>
-            <w:proofErr w:type="spellEnd"/>
           </w:p>
         </w:tc>
         <w:tc>
@@ -1872,16 +1760,8 @@
               <w:rPr>
                 <w:lang w:eastAsia="x-none"/>
               </w:rPr>
-              <w:t xml:space="preserve">Split based on IDVARVAL matching LBSEQ in </w:t>
-            </w:r>
-            <w:proofErr w:type="spellStart"/>
-            <w:r>
-              <w:rPr>
-                <w:lang w:eastAsia="x-none"/>
-              </w:rPr>
-              <w:t>lbch.xpt</w:t>
-            </w:r>
-            <w:proofErr w:type="spellEnd"/>
+              <w:t>Split based on IDVARVAL matching LBSEQ in lbch.xpt</w:t>
+            </w:r>
           </w:p>
         </w:tc>
       </w:tr>
@@ -1919,14 +1799,12 @@
                 <w:lang w:eastAsia="x-none"/>
               </w:rPr>
             </w:pPr>
-            <w:proofErr w:type="spellStart"/>
             <w:r>
               <w:rPr>
                 <w:lang w:eastAsia="x-none"/>
               </w:rPr>
               <w:t>supplbhe.xpt</w:t>
             </w:r>
-            <w:proofErr w:type="spellEnd"/>
           </w:p>
         </w:tc>
         <w:tc>
@@ -1963,16 +1841,8 @@
               <w:rPr>
                 <w:lang w:eastAsia="x-none"/>
               </w:rPr>
-              <w:t xml:space="preserve">Split based on IDVARVAL matching LBSEQ in </w:t>
-            </w:r>
-            <w:proofErr w:type="spellStart"/>
-            <w:r>
-              <w:rPr>
-                <w:lang w:eastAsia="x-none"/>
-              </w:rPr>
-              <w:t>lbhe.xpt</w:t>
-            </w:r>
-            <w:proofErr w:type="spellEnd"/>
+              <w:t>Split based on IDVARVAL matching LBSEQ in lbhe.xpt</w:t>
+            </w:r>
           </w:p>
         </w:tc>
       </w:tr>
@@ -2007,14 +1877,12 @@
                 <w:lang w:eastAsia="x-none"/>
               </w:rPr>
             </w:pPr>
-            <w:proofErr w:type="spellStart"/>
             <w:r>
               <w:rPr>
                 <w:lang w:eastAsia="x-none"/>
               </w:rPr>
               <w:t>supplbur.xpt</w:t>
             </w:r>
-            <w:proofErr w:type="spellEnd"/>
           </w:p>
         </w:tc>
         <w:tc>
@@ -2051,16 +1919,8 @@
               <w:rPr>
                 <w:lang w:eastAsia="x-none"/>
               </w:rPr>
-              <w:t xml:space="preserve">Split based on IDVARVAL matching LBSEQ in </w:t>
-            </w:r>
-            <w:proofErr w:type="spellStart"/>
-            <w:r>
-              <w:rPr>
-                <w:lang w:eastAsia="x-none"/>
-              </w:rPr>
-              <w:t>lbur.xpt</w:t>
-            </w:r>
-            <w:proofErr w:type="spellEnd"/>
+              <w:t>Split based on IDVARVAL matching LBSEQ in lbur.xpt</w:t>
+            </w:r>
           </w:p>
         </w:tc>
       </w:tr>
@@ -2068,157 +1928,34 @@
     <w:p>
       <w:pPr>
         <w:pStyle w:val="Heading2"/>
+      </w:pPr>
+      <w:bookmarkStart w:id="9" w:name="_Toc492508524"/>
+      <w:r>
         <w:rPr>
-          <w:ins w:id="9" w:author="pschaefer@vca-plus.com" w:date="2017-08-24T08:58:00Z"/>
+          <w:lang w:val="en-US"/>
         </w:rPr>
-        <w:pPrChange w:id="10" w:author="pschaefer@vca-plus.com" w:date="2017-08-24T08:58:00Z">
-          <w:pPr/>
-        </w:pPrChange>
-      </w:pPr>
-      <w:bookmarkStart w:id="11" w:name="_Toc491328811"/>
-      <w:ins w:id="12" w:author="pschaefer@vca-plus.com" w:date="2017-08-24T08:58:00Z">
-        <w:r>
-          <w:rPr>
-            <w:lang w:val="en-US"/>
-          </w:rPr>
-          <w:t>AE Domain</w:t>
-        </w:r>
-      </w:ins>
-      <w:ins w:id="13" w:author="pschaefer@vca-plus.com" w:date="2017-08-24T09:04:00Z">
-        <w:r>
-          <w:rPr>
-            <w:lang w:val="en-US"/>
-          </w:rPr>
-          <w:t xml:space="preserve"> Modification</w:t>
-        </w:r>
-      </w:ins>
-      <w:bookmarkEnd w:id="11"/>
+        <w:t>AE Domain Modification</w:t>
+      </w:r>
+      <w:bookmarkEnd w:id="9"/>
     </w:p>
     <w:p>
       <w:pPr>
         <w:spacing w:before="0" w:line="240" w:lineRule="auto"/>
         <w:rPr>
-          <w:ins w:id="14" w:author="pschaefer@vca-plus.com" w:date="2017-08-24T08:59:00Z"/>
           <w:rFonts w:eastAsia="Times New Roman"/>
         </w:rPr>
       </w:pPr>
-      <w:bookmarkStart w:id="15" w:name="_GoBack"/>
-      <w:ins w:id="16" w:author="pschaefer@vca-plus.com" w:date="2017-08-24T08:59:00Z">
-        <w:r>
-          <w:rPr>
-            <w:rFonts w:eastAsia="Times New Roman"/>
-            <w:highlight w:val="cyan"/>
-          </w:rPr>
-          <w:t xml:space="preserve">AE information was collected by visit, with a new record entered each time.  </w:t>
-        </w:r>
-        <w:r>
-          <w:rPr>
-            <w:rFonts w:eastAsia="Times New Roman"/>
-            <w:highlight w:val="cyan"/>
-          </w:rPr>
-          <w:t>In the CDISCPILOT02 dataset, these duplicate records caused 230 validation warning</w:t>
-        </w:r>
-      </w:ins>
-      <w:ins w:id="17" w:author="pschaefer@vca-plus.com" w:date="2017-08-24T09:02:00Z">
-        <w:r>
-          <w:rPr>
-            <w:rFonts w:eastAsia="Times New Roman"/>
-            <w:highlight w:val="cyan"/>
-          </w:rPr>
-          <w:t>s</w:t>
-        </w:r>
-      </w:ins>
-      <w:ins w:id="18" w:author="pschaefer@vca-plus.com" w:date="2017-08-24T08:59:00Z">
-        <w:r>
-          <w:rPr>
-            <w:rFonts w:eastAsia="Times New Roman"/>
-            <w:highlight w:val="cyan"/>
-          </w:rPr>
-          <w:t xml:space="preserve"> </w:t>
-        </w:r>
-      </w:ins>
-      <w:ins w:id="19" w:author="pschaefer@vca-plus.com" w:date="2017-08-24T09:00:00Z">
-        <w:r>
-          <w:rPr>
-            <w:rFonts w:eastAsia="Times New Roman"/>
-            <w:highlight w:val="cyan"/>
-          </w:rPr>
-          <w:t>“</w:t>
-        </w:r>
-      </w:ins>
-      <w:ins w:id="20" w:author="pschaefer@vca-plus.com" w:date="2017-08-24T09:01:00Z">
-        <w:r>
-          <w:rPr>
-            <w:rFonts w:eastAsia="Times New Roman"/>
-          </w:rPr>
-          <w:t>Duplicate records in AE domain</w:t>
-        </w:r>
-      </w:ins>
-      <w:ins w:id="21" w:author="pschaefer@vca-plus.com" w:date="2017-08-24T09:00:00Z">
-        <w:r>
-          <w:rPr>
-            <w:rFonts w:eastAsia="Times New Roman"/>
-            <w:highlight w:val="cyan"/>
-          </w:rPr>
-          <w:t>”</w:t>
-        </w:r>
-      </w:ins>
-      <w:ins w:id="22" w:author="pschaefer@vca-plus.com" w:date="2017-08-24T09:01:00Z">
-        <w:r>
-          <w:rPr>
-            <w:rFonts w:eastAsia="Times New Roman"/>
-            <w:highlight w:val="cyan"/>
-          </w:rPr>
-          <w:t xml:space="preserve"> for the AE variables “</w:t>
-        </w:r>
-        <w:r>
-          <w:rPr>
-            <w:rFonts w:eastAsia="Times New Roman"/>
-          </w:rPr>
-          <w:t>AEDECOD, AETERM, AESEV, AESTDTC, USUBJID</w:t>
-        </w:r>
-        <w:r>
-          <w:rPr>
-            <w:rFonts w:eastAsia="Times New Roman"/>
-            <w:highlight w:val="cyan"/>
-          </w:rPr>
-          <w:t>”</w:t>
-        </w:r>
-      </w:ins>
-      <w:ins w:id="23" w:author="pschaefer@vca-plus.com" w:date="2017-08-24T09:00:00Z">
-        <w:r>
-          <w:rPr>
-            <w:rFonts w:eastAsia="Times New Roman"/>
-            <w:highlight w:val="cyan"/>
-          </w:rPr>
-          <w:t xml:space="preserve">. These </w:t>
-        </w:r>
-      </w:ins>
-      <w:ins w:id="24" w:author="pschaefer@vca-plus.com" w:date="2017-08-24T08:59:00Z">
-        <w:r>
-          <w:rPr>
-            <w:rFonts w:eastAsia="Times New Roman"/>
-            <w:highlight w:val="cyan"/>
-          </w:rPr>
-          <w:t>records have been collapsed</w:t>
-        </w:r>
-        <w:r>
-          <w:rPr>
-            <w:rFonts w:eastAsia="Times New Roman"/>
-            <w:highlight w:val="cyan"/>
-          </w:rPr>
-          <w:t>.</w:t>
-        </w:r>
-      </w:ins>
+      <w:r>
+        <w:rPr>
+          <w:rFonts w:eastAsia="Times New Roman"/>
+        </w:rPr>
+        <w:t>AE information was collected by visit, with a new record entered each time.  In the CDISCPILOT02 dataset, these duplicate records caused 230 validation warnings “Duplicate records in AE domain” for the AE variables “AEDECOD, AETERM, AESEV, AESTDTC, USUBJID”. These records have been collapsed.</w:t>
+      </w:r>
     </w:p>
-    <w:bookmarkEnd w:id="15"/>
     <w:p>
       <w:pPr>
         <w:rPr>
           <w:lang w:eastAsia="x-none"/>
-          <w:rPrChange w:id="25" w:author="pschaefer@vca-plus.com" w:date="2017-08-24T08:58:00Z">
-            <w:rPr/>
-          </w:rPrChange>
         </w:rPr>
       </w:pPr>
     </w:p>
@@ -2246,24 +1983,24 @@
       <w:pPr>
         <w:pStyle w:val="Heading1"/>
       </w:pPr>
-      <w:bookmarkStart w:id="26" w:name="_Toc340314090"/>
-      <w:bookmarkStart w:id="27" w:name="_Toc340786690"/>
-      <w:bookmarkStart w:id="28" w:name="_Toc395091322"/>
-      <w:bookmarkStart w:id="29" w:name="_Toc395091510"/>
-      <w:bookmarkStart w:id="30" w:name="_Toc409998120"/>
-      <w:bookmarkStart w:id="31" w:name="_Ref486604906"/>
-      <w:bookmarkStart w:id="32" w:name="_Ref486605512"/>
-      <w:bookmarkStart w:id="33" w:name="_Toc491328812"/>
+      <w:bookmarkStart w:id="10" w:name="_Toc340314090"/>
+      <w:bookmarkStart w:id="11" w:name="_Toc340786690"/>
+      <w:bookmarkStart w:id="12" w:name="_Toc395091322"/>
+      <w:bookmarkStart w:id="13" w:name="_Toc395091510"/>
+      <w:bookmarkStart w:id="14" w:name="_Toc409998120"/>
+      <w:bookmarkStart w:id="15" w:name="_Ref486604906"/>
+      <w:bookmarkStart w:id="16" w:name="_Ref486605512"/>
+      <w:bookmarkStart w:id="17" w:name="_Toc492508525"/>
       <w:r>
         <w:lastRenderedPageBreak/>
         <w:t>Data Conformance Summary</w:t>
       </w:r>
-      <w:bookmarkEnd w:id="26"/>
-      <w:bookmarkEnd w:id="27"/>
-      <w:bookmarkEnd w:id="28"/>
-      <w:bookmarkEnd w:id="29"/>
-      <w:bookmarkEnd w:id="30"/>
-      <w:bookmarkEnd w:id="31"/>
+      <w:bookmarkEnd w:id="10"/>
+      <w:bookmarkEnd w:id="11"/>
+      <w:bookmarkEnd w:id="12"/>
+      <w:bookmarkEnd w:id="13"/>
+      <w:bookmarkEnd w:id="14"/>
+      <w:bookmarkEnd w:id="15"/>
       <w:r>
         <w:t xml:space="preserve"> </w:t>
       </w:r>
@@ -2283,40 +2020,20 @@
         <w:t xml:space="preserve"> Pinnacle 21</w:t>
       </w:r>
       <w:r>
-        <w:t xml:space="preserve"> </w:t>
-      </w:r>
-      <w:commentRangeStart w:id="34"/>
-      <w:r>
-        <w:t>F</w:t>
+        <w:t xml:space="preserve"> F</w:t>
       </w:r>
       <w:r>
         <w:t>indings</w:t>
       </w:r>
-      <w:bookmarkEnd w:id="32"/>
-      <w:commentRangeEnd w:id="34"/>
-      <w:r>
-        <w:rPr>
-          <w:rStyle w:val="CommentReference"/>
-          <w:rFonts w:eastAsia="Calibri"/>
-          <w:b w:val="0"/>
-          <w:bCs w:val="0"/>
-          <w:lang w:val="en-US" w:eastAsia="en-US"/>
-        </w:rPr>
-        <w:commentReference w:id="34"/>
-      </w:r>
-      <w:bookmarkEnd w:id="33"/>
+      <w:bookmarkStart w:id="18" w:name="_GoBack"/>
+      <w:bookmarkEnd w:id="16"/>
+      <w:bookmarkEnd w:id="17"/>
+      <w:bookmarkEnd w:id="18"/>
     </w:p>
     <w:p>
-      <w:ins w:id="35" w:author="pschaefer@vca-plus.com" w:date="2017-08-24T08:56:00Z">
-        <w:r>
-          <w:t xml:space="preserve">The following table </w:t>
-        </w:r>
-      </w:ins>
-      <w:ins w:id="36" w:author="pschaefer@vca-plus.com" w:date="2017-08-24T08:57:00Z">
-        <w:r>
-          <w:t xml:space="preserve">explains the remaining warnings from a Pinnacle 21 Community Edition validation. </w:t>
-        </w:r>
-      </w:ins>
+      <w:r>
+        <w:t xml:space="preserve">The following table explains the remaining warnings from a Pinnacle 21 Community Edition validation. </w:t>
+      </w:r>
     </w:p>
     <w:tbl>
       <w:tblPr>
@@ -3000,8 +2717,7 @@
         <w:trPr>
           <w:cnfStyle w:val="000000100000" w:firstRow="0" w:lastRow="0" w:firstColumn="0" w:lastColumn="0" w:oddVBand="0" w:evenVBand="0" w:oddHBand="1" w:evenHBand="0" w:firstRowFirstColumn="0" w:firstRowLastColumn="0" w:lastRowFirstColumn="0" w:lastRowLastColumn="0"/>
           <w:cantSplit/>
-          <w:trHeight w:val="780"/>
-          <w:del w:id="37" w:author="pschaefer@vca-plus.com" w:date="2017-08-24T09:02:00Z"/>
+          <w:trHeight w:val="1200"/>
         </w:trPr>
         <w:tc>
           <w:tcPr>
@@ -3013,18 +2729,15 @@
             <w:pPr>
               <w:spacing w:before="0" w:line="240" w:lineRule="auto"/>
               <w:rPr>
-                <w:del w:id="38" w:author="pschaefer@vca-plus.com" w:date="2017-08-24T09:02:00Z"/>
-                <w:rFonts w:eastAsia="Times New Roman"/>
-              </w:rPr>
-            </w:pPr>
-            <w:del w:id="39" w:author="pschaefer@vca-plus.com" w:date="2017-08-24T09:02:00Z">
-              <w:r>
-                <w:rPr>
-                  <w:rFonts w:eastAsia="Times New Roman"/>
-                </w:rPr>
-                <w:delText>AE</w:delText>
-              </w:r>
-            </w:del>
+                <w:rFonts w:eastAsia="Times New Roman"/>
+              </w:rPr>
+            </w:pPr>
+            <w:r>
+              <w:rPr>
+                <w:rFonts w:eastAsia="Times New Roman"/>
+              </w:rPr>
+              <w:t>CM</w:t>
+            </w:r>
           </w:p>
         </w:tc>
         <w:tc>
@@ -3037,18 +2750,15 @@
               <w:spacing w:before="0" w:line="240" w:lineRule="auto"/>
               <w:cnfStyle w:val="000000100000" w:firstRow="0" w:lastRow="0" w:firstColumn="0" w:lastColumn="0" w:oddVBand="0" w:evenVBand="0" w:oddHBand="1" w:evenHBand="0" w:firstRowFirstColumn="0" w:firstRowLastColumn="0" w:lastRowFirstColumn="0" w:lastRowLastColumn="0"/>
               <w:rPr>
-                <w:del w:id="40" w:author="pschaefer@vca-plus.com" w:date="2017-08-24T09:02:00Z"/>
-                <w:rFonts w:eastAsia="Times New Roman"/>
-              </w:rPr>
-            </w:pPr>
-            <w:del w:id="41" w:author="pschaefer@vca-plus.com" w:date="2017-08-24T09:02:00Z">
-              <w:r>
-                <w:rPr>
-                  <w:rFonts w:eastAsia="Times New Roman"/>
-                </w:rPr>
-                <w:delText>AEDECOD, AETERM, AESEV, AESTDTC, USUBJID</w:delText>
-              </w:r>
-            </w:del>
+                <w:rFonts w:eastAsia="Times New Roman"/>
+              </w:rPr>
+            </w:pPr>
+            <w:r>
+              <w:rPr>
+                <w:rFonts w:eastAsia="Times New Roman"/>
+              </w:rPr>
+              <w:t>VARIABLE</w:t>
+            </w:r>
           </w:p>
         </w:tc>
         <w:tc>
@@ -3061,10 +2771,15 @@
               <w:spacing w:before="0" w:line="240" w:lineRule="auto"/>
               <w:cnfStyle w:val="000000100000" w:firstRow="0" w:lastRow="0" w:firstColumn="0" w:lastColumn="0" w:oddVBand="0" w:evenVBand="0" w:oddHBand="1" w:evenHBand="0" w:firstRowFirstColumn="0" w:firstRowLastColumn="0" w:lastRowFirstColumn="0" w:lastRowLastColumn="0"/>
               <w:rPr>
-                <w:del w:id="42" w:author="pschaefer@vca-plus.com" w:date="2017-08-24T09:02:00Z"/>
-                <w:rFonts w:eastAsia="Times New Roman"/>
-              </w:rPr>
-            </w:pPr>
+                <w:rFonts w:eastAsia="Times New Roman"/>
+              </w:rPr>
+            </w:pPr>
+            <w:r>
+              <w:rPr>
+                <w:rFonts w:eastAsia="Times New Roman"/>
+              </w:rPr>
+              <w:t>EPOCH</w:t>
+            </w:r>
           </w:p>
         </w:tc>
         <w:tc>
@@ -3077,18 +2792,15 @@
               <w:spacing w:before="0" w:line="240" w:lineRule="auto"/>
               <w:cnfStyle w:val="000000100000" w:firstRow="0" w:lastRow="0" w:firstColumn="0" w:lastColumn="0" w:oddVBand="0" w:evenVBand="0" w:oddHBand="1" w:evenHBand="0" w:firstRowFirstColumn="0" w:firstRowLastColumn="0" w:lastRowFirstColumn="0" w:lastRowLastColumn="0"/>
               <w:rPr>
-                <w:del w:id="43" w:author="pschaefer@vca-plus.com" w:date="2017-08-24T09:02:00Z"/>
-                <w:rFonts w:eastAsia="Times New Roman"/>
-              </w:rPr>
-            </w:pPr>
-            <w:del w:id="44" w:author="pschaefer@vca-plus.com" w:date="2017-08-24T09:02:00Z">
-              <w:r>
-                <w:rPr>
-                  <w:rFonts w:eastAsia="Times New Roman"/>
-                </w:rPr>
-                <w:delText>Duplicate records in AE domain</w:delText>
-              </w:r>
-            </w:del>
+                <w:rFonts w:eastAsia="Times New Roman"/>
+              </w:rPr>
+            </w:pPr>
+            <w:r>
+              <w:rPr>
+                <w:rFonts w:eastAsia="Times New Roman"/>
+              </w:rPr>
+              <w:t>Model permissible variable added into standard domain</w:t>
+            </w:r>
           </w:p>
         </w:tc>
         <w:tc>
@@ -3101,18 +2813,15 @@
               <w:spacing w:before="0" w:line="240" w:lineRule="auto"/>
               <w:cnfStyle w:val="000000100000" w:firstRow="0" w:lastRow="0" w:firstColumn="0" w:lastColumn="0" w:oddVBand="0" w:evenVBand="0" w:oddHBand="1" w:evenHBand="0" w:firstRowFirstColumn="0" w:firstRowLastColumn="0" w:lastRowFirstColumn="0" w:lastRowLastColumn="0"/>
               <w:rPr>
-                <w:del w:id="45" w:author="pschaefer@vca-plus.com" w:date="2017-08-24T09:02:00Z"/>
-                <w:rFonts w:eastAsia="Times New Roman"/>
-              </w:rPr>
-            </w:pPr>
-            <w:del w:id="46" w:author="pschaefer@vca-plus.com" w:date="2017-08-24T09:02:00Z">
-              <w:r>
-                <w:rPr>
-                  <w:rFonts w:eastAsia="Times New Roman"/>
-                </w:rPr>
-                <w:delText>Warning</w:delText>
-              </w:r>
-            </w:del>
+                <w:rFonts w:eastAsia="Times New Roman"/>
+              </w:rPr>
+            </w:pPr>
+            <w:r>
+              <w:rPr>
+                <w:rFonts w:eastAsia="Times New Roman"/>
+              </w:rPr>
+              <w:t>Warning</w:t>
+            </w:r>
           </w:p>
         </w:tc>
         <w:tc>
@@ -3125,33 +2834,24 @@
               <w:spacing w:before="0" w:line="240" w:lineRule="auto"/>
               <w:cnfStyle w:val="000000100000" w:firstRow="0" w:lastRow="0" w:firstColumn="0" w:lastColumn="0" w:oddVBand="0" w:evenVBand="0" w:oddHBand="1" w:evenHBand="0" w:firstRowFirstColumn="0" w:firstRowLastColumn="0" w:lastRowFirstColumn="0" w:lastRowLastColumn="0"/>
               <w:rPr>
-                <w:del w:id="47" w:author="pschaefer@vca-plus.com" w:date="2017-08-24T09:02:00Z"/>
-                <w:rFonts w:eastAsia="Times New Roman"/>
-              </w:rPr>
-            </w:pPr>
-            <w:del w:id="48" w:author="pschaefer@vca-plus.com" w:date="2017-08-24T09:02:00Z">
-              <w:r>
-                <w:rPr>
-                  <w:rFonts w:eastAsia="Times New Roman"/>
-                  <w:highlight w:val="cyan"/>
-                </w:rPr>
-                <w:delText xml:space="preserve">AE information was collected by visit, with a new record entered each time.  Where possible, the records have been collapsed, but </w:delText>
-              </w:r>
-              <w:r>
-                <w:rPr>
-                  <w:rFonts w:eastAsia="Times New Roman"/>
-                  <w:highlight w:val="cyan"/>
-                </w:rPr>
-                <w:delText>there are still cases where the actual event could not be identified from the information provided with the pilot data.</w:delText>
-              </w:r>
-            </w:del>
+                <w:rFonts w:eastAsia="Times New Roman"/>
+                <w:color w:val="000000"/>
+              </w:rPr>
+            </w:pPr>
+            <w:r>
+              <w:rPr>
+                <w:rFonts w:eastAsia="Times New Roman"/>
+                <w:color w:val="000000"/>
+              </w:rPr>
+              <w:t>Per FDA Study Data Technical Conformance Guide, the variable EPOCH should be included for clinical subject-level observations</w:t>
+            </w:r>
           </w:p>
         </w:tc>
       </w:tr>
       <w:tr>
         <w:trPr>
           <w:cantSplit/>
-          <w:trHeight w:val="1200"/>
+          <w:trHeight w:val="300"/>
         </w:trPr>
         <w:tc>
           <w:tcPr>
@@ -3212,7 +2912,7 @@
               <w:rPr>
                 <w:rFonts w:eastAsia="Times New Roman"/>
               </w:rPr>
-              <w:t>EPOCH</w:t>
+              <w:t>CMDTC</w:t>
             </w:r>
           </w:p>
         </w:tc>
@@ -3269,15 +2969,13 @@
               <w:cnfStyle w:val="000000000000" w:firstRow="0" w:lastRow="0" w:firstColumn="0" w:lastColumn="0" w:oddVBand="0" w:evenVBand="0" w:oddHBand="0" w:evenHBand="0" w:firstRowFirstColumn="0" w:firstRowLastColumn="0" w:lastRowFirstColumn="0" w:lastRowLastColumn="0"/>
               <w:rPr>
                 <w:rFonts w:eastAsia="Times New Roman"/>
-                <w:color w:val="000000"/>
-              </w:rPr>
-            </w:pPr>
-            <w:r>
-              <w:rPr>
-                <w:rFonts w:eastAsia="Times New Roman"/>
-                <w:color w:val="000000"/>
-              </w:rPr>
-              <w:t>Per FDA Study Data Technical Conformance Guide, the variable EPOCH should be included for clinical subject-level observations</w:t>
+              </w:rPr>
+            </w:pPr>
+            <w:r>
+              <w:rPr>
+                <w:rFonts w:eastAsia="Times New Roman"/>
+              </w:rPr>
+              <w:t>CMDTC is included because CM information was collected by visit.</w:t>
             </w:r>
           </w:p>
         </w:tc>
@@ -3347,7 +3045,7 @@
               <w:rPr>
                 <w:rFonts w:eastAsia="Times New Roman"/>
               </w:rPr>
-              <w:t>CMDTC</w:t>
+              <w:t>VISITDY</w:t>
             </w:r>
           </w:p>
         </w:tc>
@@ -3410,7 +3108,7 @@
               <w:rPr>
                 <w:rFonts w:eastAsia="Times New Roman"/>
               </w:rPr>
-              <w:t>???</w:t>
+              <w:t>VISITDY is included because CM data was collected by visit.</w:t>
             </w:r>
           </w:p>
         </w:tc>
@@ -3479,7 +3177,7 @@
               <w:rPr>
                 <w:rFonts w:eastAsia="Times New Roman"/>
               </w:rPr>
-              <w:t>VISITDY</w:t>
+              <w:t>VISIT</w:t>
             </w:r>
           </w:p>
         </w:tc>
@@ -3542,7 +3240,7 @@
               <w:rPr>
                 <w:rFonts w:eastAsia="Times New Roman"/>
               </w:rPr>
-              <w:t>???</w:t>
+              <w:t>VISIT is included because CM data was collected by visit.</w:t>
             </w:r>
           </w:p>
         </w:tc>
@@ -3612,7 +3310,7 @@
               <w:rPr>
                 <w:rFonts w:eastAsia="Times New Roman"/>
               </w:rPr>
-              <w:t>VISIT</w:t>
+              <w:t>CMDY</w:t>
             </w:r>
           </w:p>
         </w:tc>
@@ -3675,7 +3373,7 @@
               <w:rPr>
                 <w:rFonts w:eastAsia="Times New Roman"/>
               </w:rPr>
-              <w:t>???</w:t>
+              <w:t>CMDY was included because CMDTC is included.</w:t>
             </w:r>
           </w:p>
         </w:tc>
@@ -3744,7 +3442,7 @@
               <w:rPr>
                 <w:rFonts w:eastAsia="Times New Roman"/>
               </w:rPr>
-              <w:t>CMDY</w:t>
+              <w:t>VISITNUM</w:t>
             </w:r>
           </w:p>
         </w:tc>
@@ -3807,7 +3505,272 @@
               <w:rPr>
                 <w:rFonts w:eastAsia="Times New Roman"/>
               </w:rPr>
-              <w:t>???</w:t>
+              <w:t>VISITNUM is included because CM data was collected by visit.</w:t>
+            </w:r>
+          </w:p>
+        </w:tc>
+      </w:tr>
+      <w:tr>
+        <w:trPr>
+          <w:cnfStyle w:val="000000100000" w:firstRow="0" w:lastRow="0" w:firstColumn="0" w:lastColumn="0" w:oddVBand="0" w:evenVBand="0" w:oddHBand="1" w:evenHBand="0" w:firstRowFirstColumn="0" w:firstRowLastColumn="0" w:lastRowFirstColumn="0" w:lastRowLastColumn="0"/>
+          <w:cantSplit/>
+          <w:trHeight w:val="525"/>
+        </w:trPr>
+        <w:tc>
+          <w:tcPr>
+            <w:cnfStyle w:val="001000000000" w:firstRow="0" w:lastRow="0" w:firstColumn="1" w:lastColumn="0" w:oddVBand="0" w:evenVBand="0" w:oddHBand="0" w:evenHBand="0" w:firstRowFirstColumn="0" w:firstRowLastColumn="0" w:lastRowFirstColumn="0" w:lastRowLastColumn="0"/>
+            <w:tcW w:w="986" w:type="dxa"/>
+            <w:hideMark/>
+          </w:tcPr>
+          <w:p>
+            <w:pPr>
+              <w:spacing w:before="0" w:line="240" w:lineRule="auto"/>
+              <w:rPr>
+                <w:rFonts w:eastAsia="Times New Roman"/>
+              </w:rPr>
+            </w:pPr>
+            <w:r>
+              <w:rPr>
+                <w:rFonts w:eastAsia="Times New Roman"/>
+              </w:rPr>
+              <w:t>DM</w:t>
+            </w:r>
+          </w:p>
+        </w:tc>
+        <w:tc>
+          <w:tcPr>
+            <w:tcW w:w="1651" w:type="dxa"/>
+            <w:hideMark/>
+          </w:tcPr>
+          <w:p>
+            <w:pPr>
+              <w:spacing w:before="0" w:line="240" w:lineRule="auto"/>
+              <w:cnfStyle w:val="000000100000" w:firstRow="0" w:lastRow="0" w:firstColumn="0" w:lastColumn="0" w:oddVBand="0" w:evenVBand="0" w:oddHBand="1" w:evenHBand="0" w:firstRowFirstColumn="0" w:firstRowLastColumn="0" w:lastRowFirstColumn="0" w:lastRowLastColumn="0"/>
+              <w:rPr>
+                <w:rFonts w:eastAsia="Times New Roman"/>
+              </w:rPr>
+            </w:pPr>
+            <w:r>
+              <w:rPr>
+                <w:rFonts w:eastAsia="Times New Roman"/>
+              </w:rPr>
+              <w:t>ARMCD, ACTARMCD, USUBJID</w:t>
+            </w:r>
+          </w:p>
+        </w:tc>
+        <w:tc>
+          <w:tcPr>
+            <w:tcW w:w="1726" w:type="dxa"/>
+            <w:hideMark/>
+          </w:tcPr>
+          <w:p>
+            <w:pPr>
+              <w:spacing w:before="0" w:line="240" w:lineRule="auto"/>
+              <w:cnfStyle w:val="000000100000" w:firstRow="0" w:lastRow="0" w:firstColumn="0" w:lastColumn="0" w:oddVBand="0" w:evenVBand="0" w:oddHBand="1" w:evenHBand="0" w:firstRowFirstColumn="0" w:firstRowLastColumn="0" w:lastRowFirstColumn="0" w:lastRowLastColumn="0"/>
+              <w:rPr>
+                <w:rFonts w:eastAsia="Times New Roman"/>
+              </w:rPr>
+            </w:pPr>
+            <w:r>
+              <w:rPr>
+                <w:rFonts w:eastAsia="Times New Roman"/>
+              </w:rPr>
+              <w:t>Xan_Lo, Xan_Lo, 01-703-1119</w:t>
+            </w:r>
+          </w:p>
+        </w:tc>
+        <w:tc>
+          <w:tcPr>
+            <w:tcW w:w="2908" w:type="dxa"/>
+            <w:hideMark/>
+          </w:tcPr>
+          <w:p>
+            <w:pPr>
+              <w:spacing w:before="0" w:line="240" w:lineRule="auto"/>
+              <w:cnfStyle w:val="000000100000" w:firstRow="0" w:lastRow="0" w:firstColumn="0" w:lastColumn="0" w:oddVBand="0" w:evenVBand="0" w:oddHBand="1" w:evenHBand="0" w:firstRowFirstColumn="0" w:firstRowLastColumn="0" w:lastRowFirstColumn="0" w:lastRowLastColumn="0"/>
+              <w:rPr>
+                <w:rFonts w:eastAsia="Times New Roman"/>
+              </w:rPr>
+            </w:pPr>
+            <w:r>
+              <w:rPr>
+                <w:rFonts w:eastAsia="Times New Roman"/>
+              </w:rPr>
+              <w:t>No baseline result in LB for subject</w:t>
+            </w:r>
+          </w:p>
+        </w:tc>
+        <w:tc>
+          <w:tcPr>
+            <w:tcW w:w="1358" w:type="dxa"/>
+            <w:hideMark/>
+          </w:tcPr>
+          <w:p>
+            <w:pPr>
+              <w:spacing w:before="0" w:line="240" w:lineRule="auto"/>
+              <w:cnfStyle w:val="000000100000" w:firstRow="0" w:lastRow="0" w:firstColumn="0" w:lastColumn="0" w:oddVBand="0" w:evenVBand="0" w:oddHBand="1" w:evenHBand="0" w:firstRowFirstColumn="0" w:firstRowLastColumn="0" w:lastRowFirstColumn="0" w:lastRowLastColumn="0"/>
+              <w:rPr>
+                <w:rFonts w:eastAsia="Times New Roman"/>
+              </w:rPr>
+            </w:pPr>
+            <w:r>
+              <w:rPr>
+                <w:rFonts w:eastAsia="Times New Roman"/>
+              </w:rPr>
+              <w:t>Warning</w:t>
+            </w:r>
+          </w:p>
+        </w:tc>
+        <w:tc>
+          <w:tcPr>
+            <w:tcW w:w="4228" w:type="dxa"/>
+            <w:hideMark/>
+          </w:tcPr>
+          <w:p>
+            <w:pPr>
+              <w:spacing w:before="0" w:line="240" w:lineRule="auto"/>
+              <w:cnfStyle w:val="000000100000" w:firstRow="0" w:lastRow="0" w:firstColumn="0" w:lastColumn="0" w:oddVBand="0" w:evenVBand="0" w:oddHBand="1" w:evenHBand="0" w:firstRowFirstColumn="0" w:firstRowLastColumn="0" w:lastRowFirstColumn="0" w:lastRowLastColumn="0"/>
+              <w:rPr>
+                <w:rFonts w:eastAsia="Times New Roman"/>
+              </w:rPr>
+            </w:pPr>
+            <w:r>
+              <w:rPr>
+                <w:rFonts w:eastAsia="Times New Roman"/>
+              </w:rPr>
+              <w:t xml:space="preserve">According to the study rules for setting the baseline flag, this subject did not have a specific baseline visit. </w:t>
+            </w:r>
+          </w:p>
+        </w:tc>
+      </w:tr>
+      <w:tr>
+        <w:trPr>
+          <w:cantSplit/>
+          <w:trHeight w:val="300"/>
+        </w:trPr>
+        <w:tc>
+          <w:tcPr>
+            <w:cnfStyle w:val="001000000000" w:firstRow="0" w:lastRow="0" w:firstColumn="1" w:lastColumn="0" w:oddVBand="0" w:evenVBand="0" w:oddHBand="0" w:evenHBand="0" w:firstRowFirstColumn="0" w:firstRowLastColumn="0" w:lastRowFirstColumn="0" w:lastRowLastColumn="0"/>
+            <w:tcW w:w="986" w:type="dxa"/>
+            <w:hideMark/>
+          </w:tcPr>
+          <w:p>
+            <w:pPr>
+              <w:spacing w:before="0" w:line="240" w:lineRule="auto"/>
+              <w:rPr>
+                <w:rFonts w:eastAsia="Times New Roman"/>
+              </w:rPr>
+            </w:pPr>
+            <w:r>
+              <w:rPr>
+                <w:rFonts w:eastAsia="Times New Roman"/>
+              </w:rPr>
+              <w:t>DM</w:t>
+            </w:r>
+          </w:p>
+        </w:tc>
+        <w:tc>
+          <w:tcPr>
+            <w:tcW w:w="1651" w:type="dxa"/>
+            <w:hideMark/>
+          </w:tcPr>
+          <w:p>
+            <w:pPr>
+              <w:spacing w:before="0" w:line="240" w:lineRule="auto"/>
+              <w:cnfStyle w:val="000000000000" w:firstRow="0" w:lastRow="0" w:firstColumn="0" w:lastColumn="0" w:oddVBand="0" w:evenVBand="0" w:oddHBand="0" w:evenHBand="0" w:firstRowFirstColumn="0" w:firstRowLastColumn="0" w:lastRowFirstColumn="0" w:lastRowLastColumn="0"/>
+              <w:rPr>
+                <w:rFonts w:eastAsia="Times New Roman"/>
+              </w:rPr>
+            </w:pPr>
+            <w:r>
+              <w:rPr>
+                <w:rFonts w:eastAsia="Times New Roman"/>
+              </w:rPr>
+              <w:t>ARMCD, ACTARMCD</w:t>
+            </w:r>
+          </w:p>
+        </w:tc>
+        <w:tc>
+          <w:tcPr>
+            <w:tcW w:w="1726" w:type="dxa"/>
+            <w:hideMark/>
+          </w:tcPr>
+          <w:p>
+            <w:pPr>
+              <w:spacing w:before="0" w:line="240" w:lineRule="auto"/>
+              <w:cnfStyle w:val="000000000000" w:firstRow="0" w:lastRow="0" w:firstColumn="0" w:lastColumn="0" w:oddVBand="0" w:evenVBand="0" w:oddHBand="0" w:evenHBand="0" w:firstRowFirstColumn="0" w:firstRowLastColumn="0" w:lastRowFirstColumn="0" w:lastRowLastColumn="0"/>
+              <w:rPr>
+                <w:rFonts w:eastAsia="Times New Roman"/>
+              </w:rPr>
+            </w:pPr>
+            <w:r>
+              <w:rPr>
+                <w:rFonts w:eastAsia="Times New Roman"/>
+              </w:rPr>
+              <w:t>Xan_Hi, Xan_Lo</w:t>
+            </w:r>
+          </w:p>
+        </w:tc>
+        <w:tc>
+          <w:tcPr>
+            <w:tcW w:w="2908" w:type="dxa"/>
+            <w:hideMark/>
+          </w:tcPr>
+          <w:p>
+            <w:pPr>
+              <w:spacing w:before="0" w:line="240" w:lineRule="auto"/>
+              <w:cnfStyle w:val="000000000000" w:firstRow="0" w:lastRow="0" w:firstColumn="0" w:lastColumn="0" w:oddVBand="0" w:evenVBand="0" w:oddHBand="0" w:evenHBand="0" w:firstRowFirstColumn="0" w:firstRowLastColumn="0" w:lastRowFirstColumn="0" w:lastRowLastColumn="0"/>
+              <w:rPr>
+                <w:rFonts w:eastAsia="Times New Roman"/>
+              </w:rPr>
+            </w:pPr>
+            <w:r>
+              <w:rPr>
+                <w:rFonts w:eastAsia="Times New Roman"/>
+              </w:rPr>
+              <w:t>ACTARMCD does not equal ARMCD</w:t>
+            </w:r>
+          </w:p>
+        </w:tc>
+        <w:tc>
+          <w:tcPr>
+            <w:tcW w:w="1358" w:type="dxa"/>
+            <w:hideMark/>
+          </w:tcPr>
+          <w:p>
+            <w:pPr>
+              <w:spacing w:before="0" w:line="240" w:lineRule="auto"/>
+              <w:cnfStyle w:val="000000000000" w:firstRow="0" w:lastRow="0" w:firstColumn="0" w:lastColumn="0" w:oddVBand="0" w:evenVBand="0" w:oddHBand="0" w:evenHBand="0" w:firstRowFirstColumn="0" w:firstRowLastColumn="0" w:lastRowFirstColumn="0" w:lastRowLastColumn="0"/>
+              <w:rPr>
+                <w:rFonts w:eastAsia="Times New Roman"/>
+              </w:rPr>
+            </w:pPr>
+            <w:r>
+              <w:rPr>
+                <w:rFonts w:eastAsia="Times New Roman"/>
+              </w:rPr>
+              <w:t>Warning</w:t>
+            </w:r>
+          </w:p>
+        </w:tc>
+        <w:tc>
+          <w:tcPr>
+            <w:tcW w:w="4228" w:type="dxa"/>
+            <w:hideMark/>
+          </w:tcPr>
+          <w:p>
+            <w:pPr>
+              <w:spacing w:before="0" w:line="240" w:lineRule="auto"/>
+              <w:cnfStyle w:val="000000000000" w:firstRow="0" w:lastRow="0" w:firstColumn="0" w:lastColumn="0" w:oddVBand="0" w:evenVBand="0" w:oddHBand="0" w:evenHBand="0" w:firstRowFirstColumn="0" w:firstRowLastColumn="0" w:lastRowFirstColumn="0" w:lastRowLastColumn="0"/>
+              <w:rPr>
+                <w:rFonts w:eastAsia="Times New Roman"/>
+              </w:rPr>
+            </w:pPr>
+            <w:r>
+              <w:rPr>
+                <w:rFonts w:eastAsia="Times New Roman"/>
+              </w:rPr>
+              <w:t xml:space="preserve">Some subjects were not treated according to protocol. This deviation was recorded as required and correctly marked as warning. </w:t>
             </w:r>
           </w:p>
         </w:tc>
@@ -3835,7 +3798,8 @@
               <w:rPr>
                 <w:rFonts w:eastAsia="Times New Roman"/>
               </w:rPr>
-              <w:t>CM</w:t>
+              <w:lastRenderedPageBreak/>
+              <w:t>DS</w:t>
             </w:r>
           </w:p>
         </w:tc>
@@ -3877,7 +3841,7 @@
               <w:rPr>
                 <w:rFonts w:eastAsia="Times New Roman"/>
               </w:rPr>
-              <w:t>VISITNUM</w:t>
+              <w:t>VISIT</w:t>
             </w:r>
           </w:p>
         </w:tc>
@@ -3940,7 +3904,7 @@
               <w:rPr>
                 <w:rFonts w:eastAsia="Times New Roman"/>
               </w:rPr>
-              <w:t>???</w:t>
+              <w:t>VISIT was added to DS because protocol specified events were collected at particular visits.</w:t>
             </w:r>
           </w:p>
         </w:tc>
@@ -3948,7 +3912,7 @@
       <w:tr>
         <w:trPr>
           <w:cantSplit/>
-          <w:trHeight w:val="525"/>
+          <w:trHeight w:val="300"/>
         </w:trPr>
         <w:tc>
           <w:tcPr>
@@ -3967,8 +3931,7 @@
               <w:rPr>
                 <w:rFonts w:eastAsia="Times New Roman"/>
               </w:rPr>
-              <w:lastRenderedPageBreak/>
-              <w:t>DM</w:t>
+              <w:t>DS</w:t>
             </w:r>
           </w:p>
         </w:tc>
@@ -3989,7 +3952,7 @@
               <w:rPr>
                 <w:rFonts w:eastAsia="Times New Roman"/>
               </w:rPr>
-              <w:t>ARMCD, ACTARMCD, USUBJID</w:t>
+              <w:t>VARIABLE</w:t>
             </w:r>
           </w:p>
         </w:tc>
@@ -4006,33 +3969,11 @@
                 <w:rFonts w:eastAsia="Times New Roman"/>
               </w:rPr>
             </w:pPr>
-            <w:proofErr w:type="spellStart"/>
-            <w:r>
-              <w:rPr>
-                <w:rFonts w:eastAsia="Times New Roman"/>
-              </w:rPr>
-              <w:t>Xan_Lo</w:t>
-            </w:r>
-            <w:proofErr w:type="spellEnd"/>
-            <w:r>
-              <w:rPr>
-                <w:rFonts w:eastAsia="Times New Roman"/>
-              </w:rPr>
-              <w:t xml:space="preserve">, </w:t>
-            </w:r>
-            <w:proofErr w:type="spellStart"/>
-            <w:r>
-              <w:rPr>
-                <w:rFonts w:eastAsia="Times New Roman"/>
-              </w:rPr>
-              <w:t>Xan_Lo</w:t>
-            </w:r>
-            <w:proofErr w:type="spellEnd"/>
-            <w:r>
-              <w:rPr>
-                <w:rFonts w:eastAsia="Times New Roman"/>
-              </w:rPr>
-              <w:t>, 01-703-1119</w:t>
+            <w:r>
+              <w:rPr>
+                <w:rFonts w:eastAsia="Times New Roman"/>
+              </w:rPr>
+              <w:t>VISITNUM</w:t>
             </w:r>
           </w:p>
         </w:tc>
@@ -4053,7 +3994,7 @@
               <w:rPr>
                 <w:rFonts w:eastAsia="Times New Roman"/>
               </w:rPr>
-              <w:t>No baseline result in LB for subject</w:t>
+              <w:t>Model permissible variable added into standard domain</w:t>
             </w:r>
           </w:p>
         </w:tc>
@@ -4095,7 +4036,7 @@
               <w:rPr>
                 <w:rFonts w:eastAsia="Times New Roman"/>
               </w:rPr>
-              <w:t xml:space="preserve">According to the study rules for setting the baseline flag, this subject did not have a specific baseline visit. </w:t>
+              <w:t>VISITNUM was added to DS because protocol specified events were collected at particular visits.</w:t>
             </w:r>
           </w:p>
         </w:tc>
@@ -4123,7 +4064,7 @@
               <w:rPr>
                 <w:rFonts w:eastAsia="Times New Roman"/>
               </w:rPr>
-              <w:t>DM</w:t>
+              <w:t>DS</w:t>
             </w:r>
           </w:p>
         </w:tc>
@@ -4144,7 +4085,7 @@
               <w:rPr>
                 <w:rFonts w:eastAsia="Times New Roman"/>
               </w:rPr>
-              <w:t>ARMCD, ACTARMCD</w:t>
+              <w:t>VARIABLE</w:t>
             </w:r>
           </w:p>
         </w:tc>
@@ -4161,28 +4102,12 @@
                 <w:rFonts w:eastAsia="Times New Roman"/>
               </w:rPr>
             </w:pPr>
-            <w:proofErr w:type="spellStart"/>
-            <w:r>
-              <w:rPr>
-                <w:rFonts w:eastAsia="Times New Roman"/>
-              </w:rPr>
-              <w:t>Xan_Hi</w:t>
-            </w:r>
-            <w:proofErr w:type="spellEnd"/>
-            <w:r>
-              <w:rPr>
-                <w:rFonts w:eastAsia="Times New Roman"/>
-              </w:rPr>
-              <w:t xml:space="preserve">, </w:t>
-            </w:r>
-            <w:proofErr w:type="spellStart"/>
-            <w:r>
-              <w:rPr>
-                <w:rFonts w:eastAsia="Times New Roman"/>
-              </w:rPr>
-              <w:t>Xan_Lo</w:t>
-            </w:r>
-            <w:proofErr w:type="spellEnd"/>
+            <w:r>
+              <w:rPr>
+                <w:rFonts w:eastAsia="Times New Roman"/>
+              </w:rPr>
+              <w:t>DSDY</w:t>
+            </w:r>
           </w:p>
         </w:tc>
         <w:tc>
@@ -4202,7 +4127,7 @@
               <w:rPr>
                 <w:rFonts w:eastAsia="Times New Roman"/>
               </w:rPr>
-              <w:t>ACTARMCD does not equal ARMCD</w:t>
+              <w:t>Model permissible variable added into standard domain</w:t>
             </w:r>
           </w:p>
         </w:tc>
@@ -4240,46 +4165,12 @@
                 <w:rFonts w:eastAsia="Times New Roman"/>
               </w:rPr>
             </w:pPr>
-            <w:del w:id="49" w:author="Peter Schaefer" w:date="2017-08-24T08:17:00Z">
-              <w:r>
-                <w:rPr>
-                  <w:rFonts w:eastAsia="Times New Roman"/>
-                </w:rPr>
-                <w:delText>???</w:delText>
-              </w:r>
-            </w:del>
-            <w:ins w:id="50" w:author="Peter Schaefer" w:date="2017-08-24T08:17:00Z">
-              <w:r>
-                <w:rPr>
-                  <w:rFonts w:eastAsia="Times New Roman"/>
-                </w:rPr>
-                <w:t xml:space="preserve">Some subjects were not treated according to protocol. This deviation was recorded as required </w:t>
-              </w:r>
-            </w:ins>
-            <w:ins w:id="51" w:author="Peter Schaefer" w:date="2017-08-24T08:18:00Z">
-              <w:r>
-                <w:rPr>
-                  <w:rFonts w:eastAsia="Times New Roman"/>
-                </w:rPr>
-                <w:t>and</w:t>
-              </w:r>
-            </w:ins>
-            <w:ins w:id="52" w:author="Peter Schaefer" w:date="2017-08-24T08:17:00Z">
-              <w:r>
-                <w:rPr>
-                  <w:rFonts w:eastAsia="Times New Roman"/>
-                </w:rPr>
-                <w:t xml:space="preserve"> </w:t>
-              </w:r>
-            </w:ins>
-            <w:ins w:id="53" w:author="Peter Schaefer" w:date="2017-08-24T08:18:00Z">
-              <w:r>
-                <w:rPr>
-                  <w:rFonts w:eastAsia="Times New Roman"/>
-                </w:rPr>
-                <w:t xml:space="preserve">correctly marked as warning. </w:t>
-              </w:r>
-            </w:ins>
+            <w:r>
+              <w:rPr>
+                <w:rFonts w:eastAsia="Times New Roman"/>
+              </w:rPr>
+              <w:t>DSDY was added because DSDTC is captured.</w:t>
+            </w:r>
           </w:p>
         </w:tc>
       </w:tr>
@@ -4305,7 +4196,7 @@
               <w:rPr>
                 <w:rFonts w:eastAsia="Times New Roman"/>
               </w:rPr>
-              <w:t>DS</w:t>
+              <w:t>EX</w:t>
             </w:r>
           </w:p>
         </w:tc>
@@ -4410,7 +4301,7 @@
               <w:rPr>
                 <w:rFonts w:eastAsia="Times New Roman"/>
               </w:rPr>
-              <w:t>VISIT was added to DS because protocol specified events were collected at particular visits.</w:t>
+              <w:t>VISIT was added to EX was collected by visits.</w:t>
             </w:r>
           </w:p>
         </w:tc>
@@ -4438,7 +4329,7 @@
               <w:rPr>
                 <w:rFonts w:eastAsia="Times New Roman"/>
               </w:rPr>
-              <w:t>DS</w:t>
+              <w:t>EX</w:t>
             </w:r>
           </w:p>
         </w:tc>
@@ -4543,7 +4434,7 @@
               <w:rPr>
                 <w:rFonts w:eastAsia="Times New Roman"/>
               </w:rPr>
-              <w:t>VISITNUM was added to DS because protocol specified events were collected at particular visits.</w:t>
+              <w:t>VISITNUM was added to EX was collected by visits.</w:t>
             </w:r>
           </w:p>
         </w:tc>
@@ -4570,7 +4461,7 @@
               <w:rPr>
                 <w:rFonts w:eastAsia="Times New Roman"/>
               </w:rPr>
-              <w:t>DS</w:t>
+              <w:t>EX</w:t>
             </w:r>
           </w:p>
         </w:tc>
@@ -4612,7 +4503,7 @@
               <w:rPr>
                 <w:rFonts w:eastAsia="Times New Roman"/>
               </w:rPr>
-              <w:t>DSDY</w:t>
+              <w:t>VISITDY</w:t>
             </w:r>
           </w:p>
         </w:tc>
@@ -4675,7 +4566,521 @@
               <w:rPr>
                 <w:rFonts w:eastAsia="Times New Roman"/>
               </w:rPr>
-              <w:t>DSDY was added because DSDTC is captured.</w:t>
+              <w:t>VISITDY was added to EX was collected by visits.</w:t>
+            </w:r>
+          </w:p>
+        </w:tc>
+      </w:tr>
+      <w:tr>
+        <w:trPr>
+          <w:cnfStyle w:val="000000100000" w:firstRow="0" w:lastRow="0" w:firstColumn="0" w:lastColumn="0" w:oddVBand="0" w:evenVBand="0" w:oddHBand="1" w:evenHBand="0" w:firstRowFirstColumn="0" w:firstRowLastColumn="0" w:lastRowFirstColumn="0" w:lastRowLastColumn="0"/>
+          <w:cantSplit/>
+          <w:trHeight w:val="1200"/>
+        </w:trPr>
+        <w:tc>
+          <w:tcPr>
+            <w:cnfStyle w:val="001000000000" w:firstRow="0" w:lastRow="0" w:firstColumn="1" w:lastColumn="0" w:oddVBand="0" w:evenVBand="0" w:oddHBand="0" w:evenHBand="0" w:firstRowFirstColumn="0" w:firstRowLastColumn="0" w:lastRowFirstColumn="0" w:lastRowLastColumn="0"/>
+            <w:tcW w:w="986" w:type="dxa"/>
+            <w:hideMark/>
+          </w:tcPr>
+          <w:p>
+            <w:pPr>
+              <w:spacing w:before="0" w:line="240" w:lineRule="auto"/>
+              <w:rPr>
+                <w:rFonts w:eastAsia="Times New Roman"/>
+              </w:rPr>
+            </w:pPr>
+            <w:r>
+              <w:rPr>
+                <w:rFonts w:eastAsia="Times New Roman"/>
+              </w:rPr>
+              <w:t>LB</w:t>
+            </w:r>
+          </w:p>
+        </w:tc>
+        <w:tc>
+          <w:tcPr>
+            <w:tcW w:w="1651" w:type="dxa"/>
+            <w:hideMark/>
+          </w:tcPr>
+          <w:p>
+            <w:pPr>
+              <w:spacing w:before="0" w:line="240" w:lineRule="auto"/>
+              <w:cnfStyle w:val="000000100000" w:firstRow="0" w:lastRow="0" w:firstColumn="0" w:lastColumn="0" w:oddVBand="0" w:evenVBand="0" w:oddHBand="1" w:evenHBand="0" w:firstRowFirstColumn="0" w:firstRowLastColumn="0" w:lastRowFirstColumn="0" w:lastRowLastColumn="0"/>
+              <w:rPr>
+                <w:rFonts w:eastAsia="Times New Roman"/>
+              </w:rPr>
+            </w:pPr>
+            <w:r>
+              <w:rPr>
+                <w:rFonts w:eastAsia="Times New Roman"/>
+              </w:rPr>
+              <w:t>VARIABLE</w:t>
+            </w:r>
+          </w:p>
+        </w:tc>
+        <w:tc>
+          <w:tcPr>
+            <w:tcW w:w="1726" w:type="dxa"/>
+            <w:hideMark/>
+          </w:tcPr>
+          <w:p>
+            <w:pPr>
+              <w:spacing w:before="0" w:line="240" w:lineRule="auto"/>
+              <w:cnfStyle w:val="000000100000" w:firstRow="0" w:lastRow="0" w:firstColumn="0" w:lastColumn="0" w:oddVBand="0" w:evenVBand="0" w:oddHBand="1" w:evenHBand="0" w:firstRowFirstColumn="0" w:firstRowLastColumn="0" w:lastRowFirstColumn="0" w:lastRowLastColumn="0"/>
+              <w:rPr>
+                <w:rFonts w:eastAsia="Times New Roman"/>
+              </w:rPr>
+            </w:pPr>
+            <w:r>
+              <w:rPr>
+                <w:rFonts w:eastAsia="Times New Roman"/>
+              </w:rPr>
+              <w:t>EPOCH</w:t>
+            </w:r>
+          </w:p>
+        </w:tc>
+        <w:tc>
+          <w:tcPr>
+            <w:tcW w:w="2908" w:type="dxa"/>
+            <w:hideMark/>
+          </w:tcPr>
+          <w:p>
+            <w:pPr>
+              <w:spacing w:before="0" w:line="240" w:lineRule="auto"/>
+              <w:cnfStyle w:val="000000100000" w:firstRow="0" w:lastRow="0" w:firstColumn="0" w:lastColumn="0" w:oddVBand="0" w:evenVBand="0" w:oddHBand="1" w:evenHBand="0" w:firstRowFirstColumn="0" w:firstRowLastColumn="0" w:lastRowFirstColumn="0" w:lastRowLastColumn="0"/>
+              <w:rPr>
+                <w:rFonts w:eastAsia="Times New Roman"/>
+              </w:rPr>
+            </w:pPr>
+            <w:r>
+              <w:rPr>
+                <w:rFonts w:eastAsia="Times New Roman"/>
+              </w:rPr>
+              <w:t>Model permissible variable added into standard domain</w:t>
+            </w:r>
+          </w:p>
+        </w:tc>
+        <w:tc>
+          <w:tcPr>
+            <w:tcW w:w="1358" w:type="dxa"/>
+            <w:hideMark/>
+          </w:tcPr>
+          <w:p>
+            <w:pPr>
+              <w:spacing w:before="0" w:line="240" w:lineRule="auto"/>
+              <w:cnfStyle w:val="000000100000" w:firstRow="0" w:lastRow="0" w:firstColumn="0" w:lastColumn="0" w:oddVBand="0" w:evenVBand="0" w:oddHBand="1" w:evenHBand="0" w:firstRowFirstColumn="0" w:firstRowLastColumn="0" w:lastRowFirstColumn="0" w:lastRowLastColumn="0"/>
+              <w:rPr>
+                <w:rFonts w:eastAsia="Times New Roman"/>
+              </w:rPr>
+            </w:pPr>
+            <w:r>
+              <w:rPr>
+                <w:rFonts w:eastAsia="Times New Roman"/>
+              </w:rPr>
+              <w:t>Warning</w:t>
+            </w:r>
+          </w:p>
+        </w:tc>
+        <w:tc>
+          <w:tcPr>
+            <w:tcW w:w="4228" w:type="dxa"/>
+            <w:hideMark/>
+          </w:tcPr>
+          <w:p>
+            <w:pPr>
+              <w:spacing w:before="0" w:line="240" w:lineRule="auto"/>
+              <w:cnfStyle w:val="000000100000" w:firstRow="0" w:lastRow="0" w:firstColumn="0" w:lastColumn="0" w:oddVBand="0" w:evenVBand="0" w:oddHBand="1" w:evenHBand="0" w:firstRowFirstColumn="0" w:firstRowLastColumn="0" w:lastRowFirstColumn="0" w:lastRowLastColumn="0"/>
+              <w:rPr>
+                <w:rFonts w:eastAsia="Times New Roman"/>
+                <w:color w:val="000000"/>
+              </w:rPr>
+            </w:pPr>
+            <w:r>
+              <w:rPr>
+                <w:rFonts w:eastAsia="Times New Roman"/>
+                <w:color w:val="000000"/>
+              </w:rPr>
+              <w:t>Per FDA Study Data Technical Conformance Guide, the variable EPOCH should be included for clinical subject-level observations</w:t>
+            </w:r>
+          </w:p>
+        </w:tc>
+      </w:tr>
+      <w:tr>
+        <w:trPr>
+          <w:cantSplit/>
+          <w:trHeight w:val="780"/>
+        </w:trPr>
+        <w:tc>
+          <w:tcPr>
+            <w:cnfStyle w:val="001000000000" w:firstRow="0" w:lastRow="0" w:firstColumn="1" w:lastColumn="0" w:oddVBand="0" w:evenVBand="0" w:oddHBand="0" w:evenHBand="0" w:firstRowFirstColumn="0" w:firstRowLastColumn="0" w:lastRowFirstColumn="0" w:lastRowLastColumn="0"/>
+            <w:tcW w:w="986" w:type="dxa"/>
+            <w:hideMark/>
+          </w:tcPr>
+          <w:p>
+            <w:pPr>
+              <w:spacing w:before="0" w:line="240" w:lineRule="auto"/>
+              <w:rPr>
+                <w:rFonts w:eastAsia="Times New Roman"/>
+              </w:rPr>
+            </w:pPr>
+            <w:r>
+              <w:rPr>
+                <w:rFonts w:eastAsia="Times New Roman"/>
+              </w:rPr>
+              <w:t>LB (LBHE)</w:t>
+            </w:r>
+          </w:p>
+        </w:tc>
+        <w:tc>
+          <w:tcPr>
+            <w:tcW w:w="1651" w:type="dxa"/>
+            <w:hideMark/>
+          </w:tcPr>
+          <w:p>
+            <w:pPr>
+              <w:spacing w:before="0" w:line="240" w:lineRule="auto"/>
+              <w:cnfStyle w:val="000000000000" w:firstRow="0" w:lastRow="0" w:firstColumn="0" w:lastColumn="0" w:oddVBand="0" w:evenVBand="0" w:oddHBand="0" w:evenHBand="0" w:firstRowFirstColumn="0" w:firstRowLastColumn="0" w:lastRowFirstColumn="0" w:lastRowLastColumn="0"/>
+              <w:rPr>
+                <w:rFonts w:eastAsia="Times New Roman"/>
+              </w:rPr>
+            </w:pPr>
+            <w:r>
+              <w:rPr>
+                <w:rFonts w:eastAsia="Times New Roman"/>
+              </w:rPr>
+              <w:t>LBORRES, LBTEST, LBORRESU, LBTESTCD</w:t>
+            </w:r>
+          </w:p>
+        </w:tc>
+        <w:tc>
+          <w:tcPr>
+            <w:tcW w:w="1726" w:type="dxa"/>
+            <w:hideMark/>
+          </w:tcPr>
+          <w:p>
+            <w:pPr>
+              <w:spacing w:before="0" w:line="240" w:lineRule="auto"/>
+              <w:cnfStyle w:val="000000000000" w:firstRow="0" w:lastRow="0" w:firstColumn="0" w:lastColumn="0" w:oddVBand="0" w:evenVBand="0" w:oddHBand="0" w:evenHBand="0" w:firstRowFirstColumn="0" w:firstRowLastColumn="0" w:lastRowFirstColumn="0" w:lastRowLastColumn="0"/>
+              <w:rPr>
+                <w:rFonts w:eastAsia="Times New Roman"/>
+              </w:rPr>
+            </w:pPr>
+          </w:p>
+        </w:tc>
+        <w:tc>
+          <w:tcPr>
+            <w:tcW w:w="2908" w:type="dxa"/>
+            <w:hideMark/>
+          </w:tcPr>
+          <w:p>
+            <w:pPr>
+              <w:spacing w:before="0" w:line="240" w:lineRule="auto"/>
+              <w:cnfStyle w:val="000000000000" w:firstRow="0" w:lastRow="0" w:firstColumn="0" w:lastColumn="0" w:oddVBand="0" w:evenVBand="0" w:oddHBand="0" w:evenHBand="0" w:firstRowFirstColumn="0" w:firstRowLastColumn="0" w:lastRowFirstColumn="0" w:lastRowLastColumn="0"/>
+              <w:rPr>
+                <w:rFonts w:eastAsia="Times New Roman"/>
+              </w:rPr>
+            </w:pPr>
+            <w:r>
+              <w:rPr>
+                <w:rFonts w:eastAsia="Times New Roman"/>
+              </w:rPr>
+              <w:t>Missing value for LBORRESU, when LBORRES is provided</w:t>
+            </w:r>
+          </w:p>
+        </w:tc>
+        <w:tc>
+          <w:tcPr>
+            <w:tcW w:w="1358" w:type="dxa"/>
+            <w:hideMark/>
+          </w:tcPr>
+          <w:p>
+            <w:pPr>
+              <w:spacing w:before="0" w:line="240" w:lineRule="auto"/>
+              <w:cnfStyle w:val="000000000000" w:firstRow="0" w:lastRow="0" w:firstColumn="0" w:lastColumn="0" w:oddVBand="0" w:evenVBand="0" w:oddHBand="0" w:evenHBand="0" w:firstRowFirstColumn="0" w:firstRowLastColumn="0" w:lastRowFirstColumn="0" w:lastRowLastColumn="0"/>
+              <w:rPr>
+                <w:rFonts w:eastAsia="Times New Roman"/>
+              </w:rPr>
+            </w:pPr>
+            <w:r>
+              <w:rPr>
+                <w:rFonts w:eastAsia="Times New Roman"/>
+              </w:rPr>
+              <w:t>Warning</w:t>
+            </w:r>
+          </w:p>
+        </w:tc>
+        <w:tc>
+          <w:tcPr>
+            <w:tcW w:w="4228" w:type="dxa"/>
+            <w:hideMark/>
+          </w:tcPr>
+          <w:p>
+            <w:pPr>
+              <w:spacing w:before="0" w:line="240" w:lineRule="auto"/>
+              <w:cnfStyle w:val="000000000000" w:firstRow="0" w:lastRow="0" w:firstColumn="0" w:lastColumn="0" w:oddVBand="0" w:evenVBand="0" w:oddHBand="0" w:evenHBand="0" w:firstRowFirstColumn="0" w:firstRowLastColumn="0" w:lastRowFirstColumn="0" w:lastRowLastColumn="0"/>
+              <w:rPr>
+                <w:rFonts w:eastAsia="Times New Roman"/>
+              </w:rPr>
+            </w:pPr>
+            <w:r>
+              <w:rPr>
+                <w:rFonts w:eastAsia="Times New Roman"/>
+              </w:rPr>
+              <w:t>There are lab tests that do not have units.  This is acceptable.</w:t>
+            </w:r>
+          </w:p>
+        </w:tc>
+      </w:tr>
+      <w:tr>
+        <w:trPr>
+          <w:cnfStyle w:val="000000100000" w:firstRow="0" w:lastRow="0" w:firstColumn="0" w:lastColumn="0" w:oddVBand="0" w:evenVBand="0" w:oddHBand="1" w:evenHBand="0" w:firstRowFirstColumn="0" w:firstRowLastColumn="0" w:lastRowFirstColumn="0" w:lastRowLastColumn="0"/>
+          <w:cantSplit/>
+          <w:trHeight w:val="1035"/>
+        </w:trPr>
+        <w:tc>
+          <w:tcPr>
+            <w:cnfStyle w:val="001000000000" w:firstRow="0" w:lastRow="0" w:firstColumn="1" w:lastColumn="0" w:oddVBand="0" w:evenVBand="0" w:oddHBand="0" w:evenHBand="0" w:firstRowFirstColumn="0" w:firstRowLastColumn="0" w:lastRowFirstColumn="0" w:lastRowLastColumn="0"/>
+            <w:tcW w:w="986" w:type="dxa"/>
+            <w:hideMark/>
+          </w:tcPr>
+          <w:p>
+            <w:pPr>
+              <w:spacing w:before="0" w:line="240" w:lineRule="auto"/>
+              <w:rPr>
+                <w:rFonts w:eastAsia="Times New Roman"/>
+              </w:rPr>
+            </w:pPr>
+            <w:r>
+              <w:rPr>
+                <w:rFonts w:eastAsia="Times New Roman"/>
+              </w:rPr>
+              <w:t>LB (LBHE)</w:t>
+            </w:r>
+          </w:p>
+        </w:tc>
+        <w:tc>
+          <w:tcPr>
+            <w:tcW w:w="1651" w:type="dxa"/>
+            <w:hideMark/>
+          </w:tcPr>
+          <w:p>
+            <w:pPr>
+              <w:spacing w:before="0" w:line="240" w:lineRule="auto"/>
+              <w:cnfStyle w:val="000000100000" w:firstRow="0" w:lastRow="0" w:firstColumn="0" w:lastColumn="0" w:oddVBand="0" w:evenVBand="0" w:oddHBand="1" w:evenHBand="0" w:firstRowFirstColumn="0" w:firstRowLastColumn="0" w:lastRowFirstColumn="0" w:lastRowLastColumn="0"/>
+              <w:rPr>
+                <w:rFonts w:eastAsia="Times New Roman"/>
+              </w:rPr>
+            </w:pPr>
+            <w:r>
+              <w:rPr>
+                <w:rFonts w:eastAsia="Times New Roman"/>
+              </w:rPr>
+              <w:t>LBTEST, LBSTRESN, LBTESTCD, LBSTRESC, LBSTRESU</w:t>
+            </w:r>
+          </w:p>
+        </w:tc>
+        <w:tc>
+          <w:tcPr>
+            <w:tcW w:w="1726" w:type="dxa"/>
+            <w:hideMark/>
+          </w:tcPr>
+          <w:p>
+            <w:pPr>
+              <w:spacing w:before="0" w:line="240" w:lineRule="auto"/>
+              <w:cnfStyle w:val="000000100000" w:firstRow="0" w:lastRow="0" w:firstColumn="0" w:lastColumn="0" w:oddVBand="0" w:evenVBand="0" w:oddHBand="1" w:evenHBand="0" w:firstRowFirstColumn="0" w:firstRowLastColumn="0" w:lastRowFirstColumn="0" w:lastRowLastColumn="0"/>
+              <w:rPr>
+                <w:rFonts w:eastAsia="Times New Roman"/>
+              </w:rPr>
+            </w:pPr>
+          </w:p>
+        </w:tc>
+        <w:tc>
+          <w:tcPr>
+            <w:tcW w:w="2908" w:type="dxa"/>
+            <w:hideMark/>
+          </w:tcPr>
+          <w:p>
+            <w:pPr>
+              <w:spacing w:before="0" w:line="240" w:lineRule="auto"/>
+              <w:cnfStyle w:val="000000100000" w:firstRow="0" w:lastRow="0" w:firstColumn="0" w:lastColumn="0" w:oddVBand="0" w:evenVBand="0" w:oddHBand="1" w:evenHBand="0" w:firstRowFirstColumn="0" w:firstRowLastColumn="0" w:lastRowFirstColumn="0" w:lastRowLastColumn="0"/>
+              <w:rPr>
+                <w:rFonts w:eastAsia="Times New Roman"/>
+              </w:rPr>
+            </w:pPr>
+            <w:r>
+              <w:rPr>
+                <w:rFonts w:eastAsia="Times New Roman"/>
+              </w:rPr>
+              <w:t>Missing value for LBSTRESU, when LBSTRESC is provided</w:t>
+            </w:r>
+          </w:p>
+        </w:tc>
+        <w:tc>
+          <w:tcPr>
+            <w:tcW w:w="1358" w:type="dxa"/>
+            <w:hideMark/>
+          </w:tcPr>
+          <w:p>
+            <w:pPr>
+              <w:spacing w:before="0" w:line="240" w:lineRule="auto"/>
+              <w:cnfStyle w:val="000000100000" w:firstRow="0" w:lastRow="0" w:firstColumn="0" w:lastColumn="0" w:oddVBand="0" w:evenVBand="0" w:oddHBand="1" w:evenHBand="0" w:firstRowFirstColumn="0" w:firstRowLastColumn="0" w:lastRowFirstColumn="0" w:lastRowLastColumn="0"/>
+              <w:rPr>
+                <w:rFonts w:eastAsia="Times New Roman"/>
+              </w:rPr>
+            </w:pPr>
+            <w:r>
+              <w:rPr>
+                <w:rFonts w:eastAsia="Times New Roman"/>
+              </w:rPr>
+              <w:t>Warning</w:t>
+            </w:r>
+          </w:p>
+        </w:tc>
+        <w:tc>
+          <w:tcPr>
+            <w:tcW w:w="4228" w:type="dxa"/>
+            <w:hideMark/>
+          </w:tcPr>
+          <w:p>
+            <w:pPr>
+              <w:spacing w:before="0" w:line="240" w:lineRule="auto"/>
+              <w:cnfStyle w:val="000000100000" w:firstRow="0" w:lastRow="0" w:firstColumn="0" w:lastColumn="0" w:oddVBand="0" w:evenVBand="0" w:oddHBand="1" w:evenHBand="0" w:firstRowFirstColumn="0" w:firstRowLastColumn="0" w:lastRowFirstColumn="0" w:lastRowLastColumn="0"/>
+              <w:rPr>
+                <w:rFonts w:eastAsia="Times New Roman"/>
+              </w:rPr>
+            </w:pPr>
+            <w:r>
+              <w:rPr>
+                <w:rFonts w:eastAsia="Times New Roman"/>
+              </w:rPr>
+              <w:t>There are lab tests that do not have units.  This is acceptable.</w:t>
+            </w:r>
+          </w:p>
+        </w:tc>
+      </w:tr>
+      <w:tr>
+        <w:trPr>
+          <w:cantSplit/>
+          <w:trHeight w:val="780"/>
+        </w:trPr>
+        <w:tc>
+          <w:tcPr>
+            <w:cnfStyle w:val="001000000000" w:firstRow="0" w:lastRow="0" w:firstColumn="1" w:lastColumn="0" w:oddVBand="0" w:evenVBand="0" w:oddHBand="0" w:evenHBand="0" w:firstRowFirstColumn="0" w:firstRowLastColumn="0" w:lastRowFirstColumn="0" w:lastRowLastColumn="0"/>
+            <w:tcW w:w="986" w:type="dxa"/>
+            <w:hideMark/>
+          </w:tcPr>
+          <w:p>
+            <w:pPr>
+              <w:spacing w:before="0" w:line="240" w:lineRule="auto"/>
+              <w:rPr>
+                <w:rFonts w:eastAsia="Times New Roman"/>
+              </w:rPr>
+            </w:pPr>
+            <w:r>
+              <w:rPr>
+                <w:rFonts w:eastAsia="Times New Roman"/>
+              </w:rPr>
+              <w:t>LB (LBUR)</w:t>
+            </w:r>
+          </w:p>
+        </w:tc>
+        <w:tc>
+          <w:tcPr>
+            <w:tcW w:w="1651" w:type="dxa"/>
+            <w:hideMark/>
+          </w:tcPr>
+          <w:p>
+            <w:pPr>
+              <w:spacing w:before="0" w:line="240" w:lineRule="auto"/>
+              <w:cnfStyle w:val="000000000000" w:firstRow="0" w:lastRow="0" w:firstColumn="0" w:lastColumn="0" w:oddVBand="0" w:evenVBand="0" w:oddHBand="0" w:evenHBand="0" w:firstRowFirstColumn="0" w:firstRowLastColumn="0" w:lastRowFirstColumn="0" w:lastRowLastColumn="0"/>
+              <w:rPr>
+                <w:rFonts w:eastAsia="Times New Roman"/>
+              </w:rPr>
+            </w:pPr>
+            <w:r>
+              <w:rPr>
+                <w:rFonts w:eastAsia="Times New Roman"/>
+              </w:rPr>
+              <w:t>LBORRES, LBTEST, LBORRESU, LBTESTCD</w:t>
+            </w:r>
+          </w:p>
+        </w:tc>
+        <w:tc>
+          <w:tcPr>
+            <w:tcW w:w="1726" w:type="dxa"/>
+            <w:hideMark/>
+          </w:tcPr>
+          <w:p>
+            <w:pPr>
+              <w:spacing w:before="0" w:line="240" w:lineRule="auto"/>
+              <w:cnfStyle w:val="000000000000" w:firstRow="0" w:lastRow="0" w:firstColumn="0" w:lastColumn="0" w:oddVBand="0" w:evenVBand="0" w:oddHBand="0" w:evenHBand="0" w:firstRowFirstColumn="0" w:firstRowLastColumn="0" w:lastRowFirstColumn="0" w:lastRowLastColumn="0"/>
+              <w:rPr>
+                <w:rFonts w:eastAsia="Times New Roman"/>
+              </w:rPr>
+            </w:pPr>
+          </w:p>
+        </w:tc>
+        <w:tc>
+          <w:tcPr>
+            <w:tcW w:w="2908" w:type="dxa"/>
+            <w:hideMark/>
+          </w:tcPr>
+          <w:p>
+            <w:pPr>
+              <w:spacing w:before="0" w:line="240" w:lineRule="auto"/>
+              <w:cnfStyle w:val="000000000000" w:firstRow="0" w:lastRow="0" w:firstColumn="0" w:lastColumn="0" w:oddVBand="0" w:evenVBand="0" w:oddHBand="0" w:evenHBand="0" w:firstRowFirstColumn="0" w:firstRowLastColumn="0" w:lastRowFirstColumn="0" w:lastRowLastColumn="0"/>
+              <w:rPr>
+                <w:rFonts w:eastAsia="Times New Roman"/>
+              </w:rPr>
+            </w:pPr>
+            <w:r>
+              <w:rPr>
+                <w:rFonts w:eastAsia="Times New Roman"/>
+              </w:rPr>
+              <w:t>Missing value for LBORRESU, when LBORRES is provided</w:t>
+            </w:r>
+          </w:p>
+        </w:tc>
+        <w:tc>
+          <w:tcPr>
+            <w:tcW w:w="1358" w:type="dxa"/>
+            <w:hideMark/>
+          </w:tcPr>
+          <w:p>
+            <w:pPr>
+              <w:spacing w:before="0" w:line="240" w:lineRule="auto"/>
+              <w:cnfStyle w:val="000000000000" w:firstRow="0" w:lastRow="0" w:firstColumn="0" w:lastColumn="0" w:oddVBand="0" w:evenVBand="0" w:oddHBand="0" w:evenHBand="0" w:firstRowFirstColumn="0" w:firstRowLastColumn="0" w:lastRowFirstColumn="0" w:lastRowLastColumn="0"/>
+              <w:rPr>
+                <w:rFonts w:eastAsia="Times New Roman"/>
+              </w:rPr>
+            </w:pPr>
+            <w:r>
+              <w:rPr>
+                <w:rFonts w:eastAsia="Times New Roman"/>
+              </w:rPr>
+              <w:t>Warning</w:t>
+            </w:r>
+          </w:p>
+        </w:tc>
+        <w:tc>
+          <w:tcPr>
+            <w:tcW w:w="4228" w:type="dxa"/>
+            <w:hideMark/>
+          </w:tcPr>
+          <w:p>
+            <w:pPr>
+              <w:spacing w:before="0" w:line="240" w:lineRule="auto"/>
+              <w:cnfStyle w:val="000000000000" w:firstRow="0" w:lastRow="0" w:firstColumn="0" w:lastColumn="0" w:oddVBand="0" w:evenVBand="0" w:oddHBand="0" w:evenHBand="0" w:firstRowFirstColumn="0" w:firstRowLastColumn="0" w:lastRowFirstColumn="0" w:lastRowLastColumn="0"/>
+              <w:rPr>
+                <w:rFonts w:eastAsia="Times New Roman"/>
+              </w:rPr>
+            </w:pPr>
+            <w:r>
+              <w:rPr>
+                <w:rFonts w:eastAsia="Times New Roman"/>
+              </w:rPr>
+              <w:t>There are lab tests that do not have units.  This is acceptable.</w:t>
             </w:r>
           </w:p>
         </w:tc>
@@ -4703,7 +5108,7 @@
               <w:rPr>
                 <w:rFonts w:eastAsia="Times New Roman"/>
               </w:rPr>
-              <w:t>EX</w:t>
+              <w:t>MH</w:t>
             </w:r>
           </w:p>
         </w:tc>
@@ -4745,7 +5150,7 @@
               <w:rPr>
                 <w:rFonts w:eastAsia="Times New Roman"/>
               </w:rPr>
-              <w:t>VISIT</w:t>
+              <w:t>VISITDY</w:t>
             </w:r>
           </w:p>
         </w:tc>
@@ -4808,7 +5213,7 @@
               <w:rPr>
                 <w:rFonts w:eastAsia="Times New Roman"/>
               </w:rPr>
-              <w:t>VISIT was added to EX was collected by visits.</w:t>
+              <w:t>VISITDY is included because MH data was collected by visit.</w:t>
             </w:r>
           </w:p>
         </w:tc>
@@ -4835,7 +5240,8 @@
               <w:rPr>
                 <w:rFonts w:eastAsia="Times New Roman"/>
               </w:rPr>
-              <w:t>EX</w:t>
+              <w:lastRenderedPageBreak/>
+              <w:t>MH</w:t>
             </w:r>
           </w:p>
         </w:tc>
@@ -4940,7 +5346,7 @@
               <w:rPr>
                 <w:rFonts w:eastAsia="Times New Roman"/>
               </w:rPr>
-              <w:t>VISITNUM was added to EX was collected by visits.</w:t>
+              <w:t>VISITNUM is included because MH data was collected by visit.</w:t>
             </w:r>
           </w:p>
         </w:tc>
@@ -4968,7 +5374,7 @@
               <w:rPr>
                 <w:rFonts w:eastAsia="Times New Roman"/>
               </w:rPr>
-              <w:t>EX</w:t>
+              <w:t>MH</w:t>
             </w:r>
           </w:p>
         </w:tc>
@@ -5010,7 +5416,7 @@
               <w:rPr>
                 <w:rFonts w:eastAsia="Times New Roman"/>
               </w:rPr>
-              <w:t>VISITDY</w:t>
+              <w:t>VISIT</w:t>
             </w:r>
           </w:p>
         </w:tc>
@@ -5073,522 +5479,7 @@
               <w:rPr>
                 <w:rFonts w:eastAsia="Times New Roman"/>
               </w:rPr>
-              <w:t>VISITDY was added to EX was collected by visits.</w:t>
-            </w:r>
-          </w:p>
-        </w:tc>
-      </w:tr>
-      <w:tr>
-        <w:trPr>
-          <w:cantSplit/>
-          <w:trHeight w:val="1200"/>
-        </w:trPr>
-        <w:tc>
-          <w:tcPr>
-            <w:cnfStyle w:val="001000000000" w:firstRow="0" w:lastRow="0" w:firstColumn="1" w:lastColumn="0" w:oddVBand="0" w:evenVBand="0" w:oddHBand="0" w:evenHBand="0" w:firstRowFirstColumn="0" w:firstRowLastColumn="0" w:lastRowFirstColumn="0" w:lastRowLastColumn="0"/>
-            <w:tcW w:w="986" w:type="dxa"/>
-            <w:hideMark/>
-          </w:tcPr>
-          <w:p>
-            <w:pPr>
-              <w:spacing w:before="0" w:line="240" w:lineRule="auto"/>
-              <w:rPr>
-                <w:rFonts w:eastAsia="Times New Roman"/>
-              </w:rPr>
-            </w:pPr>
-            <w:r>
-              <w:rPr>
-                <w:rFonts w:eastAsia="Times New Roman"/>
-              </w:rPr>
-              <w:t>LB</w:t>
-            </w:r>
-          </w:p>
-        </w:tc>
-        <w:tc>
-          <w:tcPr>
-            <w:tcW w:w="1651" w:type="dxa"/>
-            <w:hideMark/>
-          </w:tcPr>
-          <w:p>
-            <w:pPr>
-              <w:spacing w:before="0" w:line="240" w:lineRule="auto"/>
-              <w:cnfStyle w:val="000000000000" w:firstRow="0" w:lastRow="0" w:firstColumn="0" w:lastColumn="0" w:oddVBand="0" w:evenVBand="0" w:oddHBand="0" w:evenHBand="0" w:firstRowFirstColumn="0" w:firstRowLastColumn="0" w:lastRowFirstColumn="0" w:lastRowLastColumn="0"/>
-              <w:rPr>
-                <w:rFonts w:eastAsia="Times New Roman"/>
-              </w:rPr>
-            </w:pPr>
-            <w:r>
-              <w:rPr>
-                <w:rFonts w:eastAsia="Times New Roman"/>
-              </w:rPr>
-              <w:t>VARIABLE</w:t>
-            </w:r>
-          </w:p>
-        </w:tc>
-        <w:tc>
-          <w:tcPr>
-            <w:tcW w:w="1726" w:type="dxa"/>
-            <w:hideMark/>
-          </w:tcPr>
-          <w:p>
-            <w:pPr>
-              <w:spacing w:before="0" w:line="240" w:lineRule="auto"/>
-              <w:cnfStyle w:val="000000000000" w:firstRow="0" w:lastRow="0" w:firstColumn="0" w:lastColumn="0" w:oddVBand="0" w:evenVBand="0" w:oddHBand="0" w:evenHBand="0" w:firstRowFirstColumn="0" w:firstRowLastColumn="0" w:lastRowFirstColumn="0" w:lastRowLastColumn="0"/>
-              <w:rPr>
-                <w:rFonts w:eastAsia="Times New Roman"/>
-              </w:rPr>
-            </w:pPr>
-            <w:r>
-              <w:rPr>
-                <w:rFonts w:eastAsia="Times New Roman"/>
-              </w:rPr>
-              <w:t>EPOCH</w:t>
-            </w:r>
-          </w:p>
-        </w:tc>
-        <w:tc>
-          <w:tcPr>
-            <w:tcW w:w="2908" w:type="dxa"/>
-            <w:hideMark/>
-          </w:tcPr>
-          <w:p>
-            <w:pPr>
-              <w:spacing w:before="0" w:line="240" w:lineRule="auto"/>
-              <w:cnfStyle w:val="000000000000" w:firstRow="0" w:lastRow="0" w:firstColumn="0" w:lastColumn="0" w:oddVBand="0" w:evenVBand="0" w:oddHBand="0" w:evenHBand="0" w:firstRowFirstColumn="0" w:firstRowLastColumn="0" w:lastRowFirstColumn="0" w:lastRowLastColumn="0"/>
-              <w:rPr>
-                <w:rFonts w:eastAsia="Times New Roman"/>
-              </w:rPr>
-            </w:pPr>
-            <w:r>
-              <w:rPr>
-                <w:rFonts w:eastAsia="Times New Roman"/>
-              </w:rPr>
-              <w:t>Model permissible variable added into standard domain</w:t>
-            </w:r>
-          </w:p>
-        </w:tc>
-        <w:tc>
-          <w:tcPr>
-            <w:tcW w:w="1358" w:type="dxa"/>
-            <w:hideMark/>
-          </w:tcPr>
-          <w:p>
-            <w:pPr>
-              <w:spacing w:before="0" w:line="240" w:lineRule="auto"/>
-              <w:cnfStyle w:val="000000000000" w:firstRow="0" w:lastRow="0" w:firstColumn="0" w:lastColumn="0" w:oddVBand="0" w:evenVBand="0" w:oddHBand="0" w:evenHBand="0" w:firstRowFirstColumn="0" w:firstRowLastColumn="0" w:lastRowFirstColumn="0" w:lastRowLastColumn="0"/>
-              <w:rPr>
-                <w:rFonts w:eastAsia="Times New Roman"/>
-              </w:rPr>
-            </w:pPr>
-            <w:r>
-              <w:rPr>
-                <w:rFonts w:eastAsia="Times New Roman"/>
-              </w:rPr>
-              <w:t>Warning</w:t>
-            </w:r>
-          </w:p>
-        </w:tc>
-        <w:tc>
-          <w:tcPr>
-            <w:tcW w:w="4228" w:type="dxa"/>
-            <w:hideMark/>
-          </w:tcPr>
-          <w:p>
-            <w:pPr>
-              <w:spacing w:before="0" w:line="240" w:lineRule="auto"/>
-              <w:cnfStyle w:val="000000000000" w:firstRow="0" w:lastRow="0" w:firstColumn="0" w:lastColumn="0" w:oddVBand="0" w:evenVBand="0" w:oddHBand="0" w:evenHBand="0" w:firstRowFirstColumn="0" w:firstRowLastColumn="0" w:lastRowFirstColumn="0" w:lastRowLastColumn="0"/>
-              <w:rPr>
-                <w:rFonts w:eastAsia="Times New Roman"/>
-                <w:color w:val="000000"/>
-              </w:rPr>
-            </w:pPr>
-            <w:r>
-              <w:rPr>
-                <w:rFonts w:eastAsia="Times New Roman"/>
-                <w:color w:val="000000"/>
-              </w:rPr>
-              <w:t>Per FDA Study Data Technical Conformance Guide, the variable EPOCH should be included for clinical subject-level observations</w:t>
-            </w:r>
-          </w:p>
-        </w:tc>
-      </w:tr>
-      <w:tr>
-        <w:trPr>
-          <w:cnfStyle w:val="000000100000" w:firstRow="0" w:lastRow="0" w:firstColumn="0" w:lastColumn="0" w:oddVBand="0" w:evenVBand="0" w:oddHBand="1" w:evenHBand="0" w:firstRowFirstColumn="0" w:firstRowLastColumn="0" w:lastRowFirstColumn="0" w:lastRowLastColumn="0"/>
-          <w:cantSplit/>
-          <w:trHeight w:val="780"/>
-        </w:trPr>
-        <w:tc>
-          <w:tcPr>
-            <w:cnfStyle w:val="001000000000" w:firstRow="0" w:lastRow="0" w:firstColumn="1" w:lastColumn="0" w:oddVBand="0" w:evenVBand="0" w:oddHBand="0" w:evenHBand="0" w:firstRowFirstColumn="0" w:firstRowLastColumn="0" w:lastRowFirstColumn="0" w:lastRowLastColumn="0"/>
-            <w:tcW w:w="986" w:type="dxa"/>
-            <w:hideMark/>
-          </w:tcPr>
-          <w:p>
-            <w:pPr>
-              <w:spacing w:before="0" w:line="240" w:lineRule="auto"/>
-              <w:rPr>
-                <w:rFonts w:eastAsia="Times New Roman"/>
-              </w:rPr>
-            </w:pPr>
-            <w:r>
-              <w:rPr>
-                <w:rFonts w:eastAsia="Times New Roman"/>
-              </w:rPr>
-              <w:t>LB (LBHE)</w:t>
-            </w:r>
-          </w:p>
-        </w:tc>
-        <w:tc>
-          <w:tcPr>
-            <w:tcW w:w="1651" w:type="dxa"/>
-            <w:hideMark/>
-          </w:tcPr>
-          <w:p>
-            <w:pPr>
-              <w:spacing w:before="0" w:line="240" w:lineRule="auto"/>
-              <w:cnfStyle w:val="000000100000" w:firstRow="0" w:lastRow="0" w:firstColumn="0" w:lastColumn="0" w:oddVBand="0" w:evenVBand="0" w:oddHBand="1" w:evenHBand="0" w:firstRowFirstColumn="0" w:firstRowLastColumn="0" w:lastRowFirstColumn="0" w:lastRowLastColumn="0"/>
-              <w:rPr>
-                <w:rFonts w:eastAsia="Times New Roman"/>
-              </w:rPr>
-            </w:pPr>
-            <w:r>
-              <w:rPr>
-                <w:rFonts w:eastAsia="Times New Roman"/>
-              </w:rPr>
-              <w:t>LBORRES, LBTEST, LBORRESU, LBTESTCD</w:t>
-            </w:r>
-          </w:p>
-        </w:tc>
-        <w:tc>
-          <w:tcPr>
-            <w:tcW w:w="1726" w:type="dxa"/>
-            <w:hideMark/>
-          </w:tcPr>
-          <w:p>
-            <w:pPr>
-              <w:spacing w:before="0" w:line="240" w:lineRule="auto"/>
-              <w:cnfStyle w:val="000000100000" w:firstRow="0" w:lastRow="0" w:firstColumn="0" w:lastColumn="0" w:oddVBand="0" w:evenVBand="0" w:oddHBand="1" w:evenHBand="0" w:firstRowFirstColumn="0" w:firstRowLastColumn="0" w:lastRowFirstColumn="0" w:lastRowLastColumn="0"/>
-              <w:rPr>
-                <w:rFonts w:eastAsia="Times New Roman"/>
-              </w:rPr>
-            </w:pPr>
-          </w:p>
-        </w:tc>
-        <w:tc>
-          <w:tcPr>
-            <w:tcW w:w="2908" w:type="dxa"/>
-            <w:hideMark/>
-          </w:tcPr>
-          <w:p>
-            <w:pPr>
-              <w:spacing w:before="0" w:line="240" w:lineRule="auto"/>
-              <w:cnfStyle w:val="000000100000" w:firstRow="0" w:lastRow="0" w:firstColumn="0" w:lastColumn="0" w:oddVBand="0" w:evenVBand="0" w:oddHBand="1" w:evenHBand="0" w:firstRowFirstColumn="0" w:firstRowLastColumn="0" w:lastRowFirstColumn="0" w:lastRowLastColumn="0"/>
-              <w:rPr>
-                <w:rFonts w:eastAsia="Times New Roman"/>
-              </w:rPr>
-            </w:pPr>
-            <w:r>
-              <w:rPr>
-                <w:rFonts w:eastAsia="Times New Roman"/>
-              </w:rPr>
-              <w:t>Missing value for LBORRESU, when LBORRES is provided</w:t>
-            </w:r>
-          </w:p>
-        </w:tc>
-        <w:tc>
-          <w:tcPr>
-            <w:tcW w:w="1358" w:type="dxa"/>
-            <w:hideMark/>
-          </w:tcPr>
-          <w:p>
-            <w:pPr>
-              <w:spacing w:before="0" w:line="240" w:lineRule="auto"/>
-              <w:cnfStyle w:val="000000100000" w:firstRow="0" w:lastRow="0" w:firstColumn="0" w:lastColumn="0" w:oddVBand="0" w:evenVBand="0" w:oddHBand="1" w:evenHBand="0" w:firstRowFirstColumn="0" w:firstRowLastColumn="0" w:lastRowFirstColumn="0" w:lastRowLastColumn="0"/>
-              <w:rPr>
-                <w:rFonts w:eastAsia="Times New Roman"/>
-              </w:rPr>
-            </w:pPr>
-            <w:r>
-              <w:rPr>
-                <w:rFonts w:eastAsia="Times New Roman"/>
-              </w:rPr>
-              <w:t>Warning</w:t>
-            </w:r>
-          </w:p>
-        </w:tc>
-        <w:tc>
-          <w:tcPr>
-            <w:tcW w:w="4228" w:type="dxa"/>
-            <w:hideMark/>
-          </w:tcPr>
-          <w:p>
-            <w:pPr>
-              <w:spacing w:before="0" w:line="240" w:lineRule="auto"/>
-              <w:cnfStyle w:val="000000100000" w:firstRow="0" w:lastRow="0" w:firstColumn="0" w:lastColumn="0" w:oddVBand="0" w:evenVBand="0" w:oddHBand="1" w:evenHBand="0" w:firstRowFirstColumn="0" w:firstRowLastColumn="0" w:lastRowFirstColumn="0" w:lastRowLastColumn="0"/>
-              <w:rPr>
-                <w:rFonts w:eastAsia="Times New Roman"/>
-              </w:rPr>
-            </w:pPr>
-            <w:r>
-              <w:rPr>
-                <w:rFonts w:eastAsia="Times New Roman"/>
-              </w:rPr>
-              <w:t>There are lab tests that do not have units.  This is acceptable.</w:t>
-            </w:r>
-          </w:p>
-        </w:tc>
-      </w:tr>
-      <w:tr>
-        <w:trPr>
-          <w:cantSplit/>
-          <w:trHeight w:val="1035"/>
-        </w:trPr>
-        <w:tc>
-          <w:tcPr>
-            <w:cnfStyle w:val="001000000000" w:firstRow="0" w:lastRow="0" w:firstColumn="1" w:lastColumn="0" w:oddVBand="0" w:evenVBand="0" w:oddHBand="0" w:evenHBand="0" w:firstRowFirstColumn="0" w:firstRowLastColumn="0" w:lastRowFirstColumn="0" w:lastRowLastColumn="0"/>
-            <w:tcW w:w="986" w:type="dxa"/>
-            <w:hideMark/>
-          </w:tcPr>
-          <w:p>
-            <w:pPr>
-              <w:spacing w:before="0" w:line="240" w:lineRule="auto"/>
-              <w:rPr>
-                <w:rFonts w:eastAsia="Times New Roman"/>
-              </w:rPr>
-            </w:pPr>
-            <w:r>
-              <w:rPr>
-                <w:rFonts w:eastAsia="Times New Roman"/>
-              </w:rPr>
-              <w:t>LB (LBHE)</w:t>
-            </w:r>
-          </w:p>
-        </w:tc>
-        <w:tc>
-          <w:tcPr>
-            <w:tcW w:w="1651" w:type="dxa"/>
-            <w:hideMark/>
-          </w:tcPr>
-          <w:p>
-            <w:pPr>
-              <w:spacing w:before="0" w:line="240" w:lineRule="auto"/>
-              <w:cnfStyle w:val="000000000000" w:firstRow="0" w:lastRow="0" w:firstColumn="0" w:lastColumn="0" w:oddVBand="0" w:evenVBand="0" w:oddHBand="0" w:evenHBand="0" w:firstRowFirstColumn="0" w:firstRowLastColumn="0" w:lastRowFirstColumn="0" w:lastRowLastColumn="0"/>
-              <w:rPr>
-                <w:rFonts w:eastAsia="Times New Roman"/>
-              </w:rPr>
-            </w:pPr>
-            <w:r>
-              <w:rPr>
-                <w:rFonts w:eastAsia="Times New Roman"/>
-              </w:rPr>
-              <w:t>LBTEST, LBSTRESN, LBTESTCD, LBSTRESC, LBSTRESU</w:t>
-            </w:r>
-          </w:p>
-        </w:tc>
-        <w:tc>
-          <w:tcPr>
-            <w:tcW w:w="1726" w:type="dxa"/>
-            <w:hideMark/>
-          </w:tcPr>
-          <w:p>
-            <w:pPr>
-              <w:spacing w:before="0" w:line="240" w:lineRule="auto"/>
-              <w:cnfStyle w:val="000000000000" w:firstRow="0" w:lastRow="0" w:firstColumn="0" w:lastColumn="0" w:oddVBand="0" w:evenVBand="0" w:oddHBand="0" w:evenHBand="0" w:firstRowFirstColumn="0" w:firstRowLastColumn="0" w:lastRowFirstColumn="0" w:lastRowLastColumn="0"/>
-              <w:rPr>
-                <w:rFonts w:eastAsia="Times New Roman"/>
-              </w:rPr>
-            </w:pPr>
-          </w:p>
-        </w:tc>
-        <w:tc>
-          <w:tcPr>
-            <w:tcW w:w="2908" w:type="dxa"/>
-            <w:hideMark/>
-          </w:tcPr>
-          <w:p>
-            <w:pPr>
-              <w:spacing w:before="0" w:line="240" w:lineRule="auto"/>
-              <w:cnfStyle w:val="000000000000" w:firstRow="0" w:lastRow="0" w:firstColumn="0" w:lastColumn="0" w:oddVBand="0" w:evenVBand="0" w:oddHBand="0" w:evenHBand="0" w:firstRowFirstColumn="0" w:firstRowLastColumn="0" w:lastRowFirstColumn="0" w:lastRowLastColumn="0"/>
-              <w:rPr>
-                <w:rFonts w:eastAsia="Times New Roman"/>
-              </w:rPr>
-            </w:pPr>
-            <w:r>
-              <w:rPr>
-                <w:rFonts w:eastAsia="Times New Roman"/>
-              </w:rPr>
-              <w:t>Missing value for LBSTRESU, when LBSTRESC is provided</w:t>
-            </w:r>
-          </w:p>
-        </w:tc>
-        <w:tc>
-          <w:tcPr>
-            <w:tcW w:w="1358" w:type="dxa"/>
-            <w:hideMark/>
-          </w:tcPr>
-          <w:p>
-            <w:pPr>
-              <w:spacing w:before="0" w:line="240" w:lineRule="auto"/>
-              <w:cnfStyle w:val="000000000000" w:firstRow="0" w:lastRow="0" w:firstColumn="0" w:lastColumn="0" w:oddVBand="0" w:evenVBand="0" w:oddHBand="0" w:evenHBand="0" w:firstRowFirstColumn="0" w:firstRowLastColumn="0" w:lastRowFirstColumn="0" w:lastRowLastColumn="0"/>
-              <w:rPr>
-                <w:rFonts w:eastAsia="Times New Roman"/>
-              </w:rPr>
-            </w:pPr>
-            <w:r>
-              <w:rPr>
-                <w:rFonts w:eastAsia="Times New Roman"/>
-              </w:rPr>
-              <w:t>Warning</w:t>
-            </w:r>
-          </w:p>
-        </w:tc>
-        <w:tc>
-          <w:tcPr>
-            <w:tcW w:w="4228" w:type="dxa"/>
-            <w:hideMark/>
-          </w:tcPr>
-          <w:p>
-            <w:pPr>
-              <w:spacing w:before="0" w:line="240" w:lineRule="auto"/>
-              <w:cnfStyle w:val="000000000000" w:firstRow="0" w:lastRow="0" w:firstColumn="0" w:lastColumn="0" w:oddVBand="0" w:evenVBand="0" w:oddHBand="0" w:evenHBand="0" w:firstRowFirstColumn="0" w:firstRowLastColumn="0" w:lastRowFirstColumn="0" w:lastRowLastColumn="0"/>
-              <w:rPr>
-                <w:rFonts w:eastAsia="Times New Roman"/>
-              </w:rPr>
-            </w:pPr>
-            <w:r>
-              <w:rPr>
-                <w:rFonts w:eastAsia="Times New Roman"/>
-              </w:rPr>
-              <w:t>There are lab tests that do not have units.  This is acceptable.</w:t>
-            </w:r>
-          </w:p>
-        </w:tc>
-      </w:tr>
-      <w:tr>
-        <w:trPr>
-          <w:cnfStyle w:val="000000100000" w:firstRow="0" w:lastRow="0" w:firstColumn="0" w:lastColumn="0" w:oddVBand="0" w:evenVBand="0" w:oddHBand="1" w:evenHBand="0" w:firstRowFirstColumn="0" w:firstRowLastColumn="0" w:lastRowFirstColumn="0" w:lastRowLastColumn="0"/>
-          <w:cantSplit/>
-          <w:trHeight w:val="780"/>
-        </w:trPr>
-        <w:tc>
-          <w:tcPr>
-            <w:cnfStyle w:val="001000000000" w:firstRow="0" w:lastRow="0" w:firstColumn="1" w:lastColumn="0" w:oddVBand="0" w:evenVBand="0" w:oddHBand="0" w:evenHBand="0" w:firstRowFirstColumn="0" w:firstRowLastColumn="0" w:lastRowFirstColumn="0" w:lastRowLastColumn="0"/>
-            <w:tcW w:w="986" w:type="dxa"/>
-            <w:hideMark/>
-          </w:tcPr>
-          <w:p>
-            <w:pPr>
-              <w:spacing w:before="0" w:line="240" w:lineRule="auto"/>
-              <w:rPr>
-                <w:rFonts w:eastAsia="Times New Roman"/>
-              </w:rPr>
-            </w:pPr>
-            <w:r>
-              <w:rPr>
-                <w:rFonts w:eastAsia="Times New Roman"/>
-              </w:rPr>
-              <w:lastRenderedPageBreak/>
-              <w:t>LB (LBUR)</w:t>
-            </w:r>
-          </w:p>
-        </w:tc>
-        <w:tc>
-          <w:tcPr>
-            <w:tcW w:w="1651" w:type="dxa"/>
-            <w:hideMark/>
-          </w:tcPr>
-          <w:p>
-            <w:pPr>
-              <w:spacing w:before="0" w:line="240" w:lineRule="auto"/>
-              <w:cnfStyle w:val="000000100000" w:firstRow="0" w:lastRow="0" w:firstColumn="0" w:lastColumn="0" w:oddVBand="0" w:evenVBand="0" w:oddHBand="1" w:evenHBand="0" w:firstRowFirstColumn="0" w:firstRowLastColumn="0" w:lastRowFirstColumn="0" w:lastRowLastColumn="0"/>
-              <w:rPr>
-                <w:rFonts w:eastAsia="Times New Roman"/>
-              </w:rPr>
-            </w:pPr>
-            <w:r>
-              <w:rPr>
-                <w:rFonts w:eastAsia="Times New Roman"/>
-              </w:rPr>
-              <w:t>LBORRES, LBTEST, LBORRESU, LBTESTCD</w:t>
-            </w:r>
-          </w:p>
-        </w:tc>
-        <w:tc>
-          <w:tcPr>
-            <w:tcW w:w="1726" w:type="dxa"/>
-            <w:hideMark/>
-          </w:tcPr>
-          <w:p>
-            <w:pPr>
-              <w:spacing w:before="0" w:line="240" w:lineRule="auto"/>
-              <w:cnfStyle w:val="000000100000" w:firstRow="0" w:lastRow="0" w:firstColumn="0" w:lastColumn="0" w:oddVBand="0" w:evenVBand="0" w:oddHBand="1" w:evenHBand="0" w:firstRowFirstColumn="0" w:firstRowLastColumn="0" w:lastRowFirstColumn="0" w:lastRowLastColumn="0"/>
-              <w:rPr>
-                <w:rFonts w:eastAsia="Times New Roman"/>
-              </w:rPr>
-            </w:pPr>
-          </w:p>
-        </w:tc>
-        <w:tc>
-          <w:tcPr>
-            <w:tcW w:w="2908" w:type="dxa"/>
-            <w:hideMark/>
-          </w:tcPr>
-          <w:p>
-            <w:pPr>
-              <w:spacing w:before="0" w:line="240" w:lineRule="auto"/>
-              <w:cnfStyle w:val="000000100000" w:firstRow="0" w:lastRow="0" w:firstColumn="0" w:lastColumn="0" w:oddVBand="0" w:evenVBand="0" w:oddHBand="1" w:evenHBand="0" w:firstRowFirstColumn="0" w:firstRowLastColumn="0" w:lastRowFirstColumn="0" w:lastRowLastColumn="0"/>
-              <w:rPr>
-                <w:rFonts w:eastAsia="Times New Roman"/>
-              </w:rPr>
-            </w:pPr>
-            <w:r>
-              <w:rPr>
-                <w:rFonts w:eastAsia="Times New Roman"/>
-              </w:rPr>
-              <w:t>Missing value for LBORRESU, when LBORRES is provided</w:t>
-            </w:r>
-          </w:p>
-        </w:tc>
-        <w:tc>
-          <w:tcPr>
-            <w:tcW w:w="1358" w:type="dxa"/>
-            <w:hideMark/>
-          </w:tcPr>
-          <w:p>
-            <w:pPr>
-              <w:spacing w:before="0" w:line="240" w:lineRule="auto"/>
-              <w:cnfStyle w:val="000000100000" w:firstRow="0" w:lastRow="0" w:firstColumn="0" w:lastColumn="0" w:oddVBand="0" w:evenVBand="0" w:oddHBand="1" w:evenHBand="0" w:firstRowFirstColumn="0" w:firstRowLastColumn="0" w:lastRowFirstColumn="0" w:lastRowLastColumn="0"/>
-              <w:rPr>
-                <w:rFonts w:eastAsia="Times New Roman"/>
-              </w:rPr>
-            </w:pPr>
-            <w:r>
-              <w:rPr>
-                <w:rFonts w:eastAsia="Times New Roman"/>
-              </w:rPr>
-              <w:t>Warning</w:t>
-            </w:r>
-          </w:p>
-        </w:tc>
-        <w:tc>
-          <w:tcPr>
-            <w:tcW w:w="4228" w:type="dxa"/>
-            <w:hideMark/>
-          </w:tcPr>
-          <w:p>
-            <w:pPr>
-              <w:spacing w:before="0" w:line="240" w:lineRule="auto"/>
-              <w:cnfStyle w:val="000000100000" w:firstRow="0" w:lastRow="0" w:firstColumn="0" w:lastColumn="0" w:oddVBand="0" w:evenVBand="0" w:oddHBand="1" w:evenHBand="0" w:firstRowFirstColumn="0" w:firstRowLastColumn="0" w:lastRowFirstColumn="0" w:lastRowLastColumn="0"/>
-              <w:rPr>
-                <w:rFonts w:eastAsia="Times New Roman"/>
-              </w:rPr>
-            </w:pPr>
-            <w:r>
-              <w:rPr>
-                <w:rFonts w:eastAsia="Times New Roman"/>
-              </w:rPr>
-              <w:t>There are lab tests that do not have units.  This is acceptable.</w:t>
+              <w:t>VISIT is included because MH data was collected by visit.</w:t>
             </w:r>
           </w:p>
         </w:tc>
@@ -5657,7 +5548,7 @@
               <w:rPr>
                 <w:rFonts w:eastAsia="Times New Roman"/>
               </w:rPr>
-              <w:t>VISITDY</w:t>
+              <w:t>MHSEV</w:t>
             </w:r>
           </w:p>
         </w:tc>
@@ -5720,7 +5611,7 @@
               <w:rPr>
                 <w:rFonts w:eastAsia="Times New Roman"/>
               </w:rPr>
-              <w:t>???</w:t>
+              <w:t>MH data to be analyzed in consideration with AE data; similar data allows cross domain comparisons. AESEV is in AE</w:t>
             </w:r>
           </w:p>
         </w:tc>
@@ -5790,7 +5681,7 @@
               <w:rPr>
                 <w:rFonts w:eastAsia="Times New Roman"/>
               </w:rPr>
-              <w:t>VISITNUM</w:t>
+              <w:t>MHHLGT</w:t>
             </w:r>
           </w:p>
         </w:tc>
@@ -5853,7 +5744,7 @@
               <w:rPr>
                 <w:rFonts w:eastAsia="Times New Roman"/>
               </w:rPr>
-              <w:t>???</w:t>
+              <w:t>MH data to be analyzed in consideration with AE data; similar data allows cross domain comparisons. AEHLGT is in AE</w:t>
             </w:r>
           </w:p>
         </w:tc>
@@ -5922,7 +5813,7 @@
               <w:rPr>
                 <w:rFonts w:eastAsia="Times New Roman"/>
               </w:rPr>
-              <w:t>VISIT</w:t>
+              <w:t>MHLLT</w:t>
             </w:r>
           </w:p>
         </w:tc>
@@ -5985,7 +5876,7 @@
               <w:rPr>
                 <w:rFonts w:eastAsia="Times New Roman"/>
               </w:rPr>
-              <w:t>???</w:t>
+              <w:t>MH data to be analyzed in consideration with AE data; similar data allows cross domain comparisons. AEHLLT is in AE</w:t>
             </w:r>
           </w:p>
         </w:tc>
@@ -6055,7 +5946,7 @@
               <w:rPr>
                 <w:rFonts w:eastAsia="Times New Roman"/>
               </w:rPr>
-              <w:t>MHSEV</w:t>
+              <w:t>MHHLT</w:t>
             </w:r>
           </w:p>
         </w:tc>
@@ -6118,7 +6009,274 @@
               <w:rPr>
                 <w:rFonts w:eastAsia="Times New Roman"/>
               </w:rPr>
-              <w:t>???</w:t>
+              <w:t>MH data to be analyzed in consideration with AE data; similar data allows cross domain comparisons. AEHHLT is in AE</w:t>
+            </w:r>
+          </w:p>
+        </w:tc>
+      </w:tr>
+      <w:tr>
+        <w:trPr>
+          <w:cantSplit/>
+          <w:trHeight w:val="1200"/>
+        </w:trPr>
+        <w:tc>
+          <w:tcPr>
+            <w:cnfStyle w:val="001000000000" w:firstRow="0" w:lastRow="0" w:firstColumn="1" w:lastColumn="0" w:oddVBand="0" w:evenVBand="0" w:oddHBand="0" w:evenHBand="0" w:firstRowFirstColumn="0" w:firstRowLastColumn="0" w:lastRowFirstColumn="0" w:lastRowLastColumn="0"/>
+            <w:tcW w:w="986" w:type="dxa"/>
+            <w:hideMark/>
+          </w:tcPr>
+          <w:p>
+            <w:pPr>
+              <w:spacing w:before="0" w:line="240" w:lineRule="auto"/>
+              <w:rPr>
+                <w:rFonts w:eastAsia="Times New Roman"/>
+              </w:rPr>
+            </w:pPr>
+            <w:r>
+              <w:rPr>
+                <w:rFonts w:eastAsia="Times New Roman"/>
+              </w:rPr>
+              <w:t>QS</w:t>
+            </w:r>
+          </w:p>
+        </w:tc>
+        <w:tc>
+          <w:tcPr>
+            <w:tcW w:w="1651" w:type="dxa"/>
+            <w:hideMark/>
+          </w:tcPr>
+          <w:p>
+            <w:pPr>
+              <w:spacing w:before="0" w:line="240" w:lineRule="auto"/>
+              <w:cnfStyle w:val="000000000000" w:firstRow="0" w:lastRow="0" w:firstColumn="0" w:lastColumn="0" w:oddVBand="0" w:evenVBand="0" w:oddHBand="0" w:evenHBand="0" w:firstRowFirstColumn="0" w:firstRowLastColumn="0" w:lastRowFirstColumn="0" w:lastRowLastColumn="0"/>
+              <w:rPr>
+                <w:rFonts w:eastAsia="Times New Roman"/>
+              </w:rPr>
+            </w:pPr>
+            <w:r>
+              <w:rPr>
+                <w:rFonts w:eastAsia="Times New Roman"/>
+              </w:rPr>
+              <w:t>VARIABLE</w:t>
+            </w:r>
+          </w:p>
+        </w:tc>
+        <w:tc>
+          <w:tcPr>
+            <w:tcW w:w="1726" w:type="dxa"/>
+            <w:hideMark/>
+          </w:tcPr>
+          <w:p>
+            <w:pPr>
+              <w:spacing w:before="0" w:line="240" w:lineRule="auto"/>
+              <w:cnfStyle w:val="000000000000" w:firstRow="0" w:lastRow="0" w:firstColumn="0" w:lastColumn="0" w:oddVBand="0" w:evenVBand="0" w:oddHBand="0" w:evenHBand="0" w:firstRowFirstColumn="0" w:firstRowLastColumn="0" w:lastRowFirstColumn="0" w:lastRowLastColumn="0"/>
+              <w:rPr>
+                <w:rFonts w:eastAsia="Times New Roman"/>
+              </w:rPr>
+            </w:pPr>
+            <w:r>
+              <w:rPr>
+                <w:rFonts w:eastAsia="Times New Roman"/>
+              </w:rPr>
+              <w:t>EPOCH</w:t>
+            </w:r>
+          </w:p>
+        </w:tc>
+        <w:tc>
+          <w:tcPr>
+            <w:tcW w:w="2908" w:type="dxa"/>
+            <w:hideMark/>
+          </w:tcPr>
+          <w:p>
+            <w:pPr>
+              <w:spacing w:before="0" w:line="240" w:lineRule="auto"/>
+              <w:cnfStyle w:val="000000000000" w:firstRow="0" w:lastRow="0" w:firstColumn="0" w:lastColumn="0" w:oddVBand="0" w:evenVBand="0" w:oddHBand="0" w:evenHBand="0" w:firstRowFirstColumn="0" w:firstRowLastColumn="0" w:lastRowFirstColumn="0" w:lastRowLastColumn="0"/>
+              <w:rPr>
+                <w:rFonts w:eastAsia="Times New Roman"/>
+              </w:rPr>
+            </w:pPr>
+            <w:r>
+              <w:rPr>
+                <w:rFonts w:eastAsia="Times New Roman"/>
+              </w:rPr>
+              <w:t>Model permissible variable added into standard domain</w:t>
+            </w:r>
+          </w:p>
+        </w:tc>
+        <w:tc>
+          <w:tcPr>
+            <w:tcW w:w="1358" w:type="dxa"/>
+            <w:hideMark/>
+          </w:tcPr>
+          <w:p>
+            <w:pPr>
+              <w:spacing w:before="0" w:line="240" w:lineRule="auto"/>
+              <w:cnfStyle w:val="000000000000" w:firstRow="0" w:lastRow="0" w:firstColumn="0" w:lastColumn="0" w:oddVBand="0" w:evenVBand="0" w:oddHBand="0" w:evenHBand="0" w:firstRowFirstColumn="0" w:firstRowLastColumn="0" w:lastRowFirstColumn="0" w:lastRowLastColumn="0"/>
+              <w:rPr>
+                <w:rFonts w:eastAsia="Times New Roman"/>
+              </w:rPr>
+            </w:pPr>
+            <w:r>
+              <w:rPr>
+                <w:rFonts w:eastAsia="Times New Roman"/>
+              </w:rPr>
+              <w:t>Warning</w:t>
+            </w:r>
+          </w:p>
+        </w:tc>
+        <w:tc>
+          <w:tcPr>
+            <w:tcW w:w="4228" w:type="dxa"/>
+            <w:hideMark/>
+          </w:tcPr>
+          <w:p>
+            <w:pPr>
+              <w:spacing w:before="0" w:line="240" w:lineRule="auto"/>
+              <w:cnfStyle w:val="000000000000" w:firstRow="0" w:lastRow="0" w:firstColumn="0" w:lastColumn="0" w:oddVBand="0" w:evenVBand="0" w:oddHBand="0" w:evenHBand="0" w:firstRowFirstColumn="0" w:firstRowLastColumn="0" w:lastRowFirstColumn="0" w:lastRowLastColumn="0"/>
+              <w:rPr>
+                <w:rFonts w:eastAsia="Times New Roman"/>
+                <w:color w:val="000000"/>
+              </w:rPr>
+            </w:pPr>
+            <w:r>
+              <w:rPr>
+                <w:rFonts w:eastAsia="Times New Roman"/>
+                <w:color w:val="000000"/>
+              </w:rPr>
+              <w:t>Per FDA Study Data Technical Conformance Guide, the variable EPOCH should be included for clinical subject-level observations</w:t>
+            </w:r>
+          </w:p>
+        </w:tc>
+      </w:tr>
+      <w:tr>
+        <w:trPr>
+          <w:cnfStyle w:val="000000100000" w:firstRow="0" w:lastRow="0" w:firstColumn="0" w:lastColumn="0" w:oddVBand="0" w:evenVBand="0" w:oddHBand="1" w:evenHBand="0" w:firstRowFirstColumn="0" w:firstRowLastColumn="0" w:lastRowFirstColumn="0" w:lastRowLastColumn="0"/>
+          <w:cantSplit/>
+          <w:trHeight w:val="525"/>
+        </w:trPr>
+        <w:tc>
+          <w:tcPr>
+            <w:cnfStyle w:val="001000000000" w:firstRow="0" w:lastRow="0" w:firstColumn="1" w:lastColumn="0" w:oddVBand="0" w:evenVBand="0" w:oddHBand="0" w:evenHBand="0" w:firstRowFirstColumn="0" w:firstRowLastColumn="0" w:lastRowFirstColumn="0" w:lastRowLastColumn="0"/>
+            <w:tcW w:w="986" w:type="dxa"/>
+            <w:hideMark/>
+          </w:tcPr>
+          <w:p>
+            <w:pPr>
+              <w:spacing w:before="0" w:line="240" w:lineRule="auto"/>
+              <w:rPr>
+                <w:rFonts w:eastAsia="Times New Roman"/>
+              </w:rPr>
+            </w:pPr>
+            <w:r>
+              <w:rPr>
+                <w:rFonts w:eastAsia="Times New Roman"/>
+              </w:rPr>
+              <w:t>QS (QSCO)</w:t>
+            </w:r>
+          </w:p>
+        </w:tc>
+        <w:tc>
+          <w:tcPr>
+            <w:tcW w:w="1651" w:type="dxa"/>
+            <w:hideMark/>
+          </w:tcPr>
+          <w:p>
+            <w:pPr>
+              <w:spacing w:before="0" w:line="240" w:lineRule="auto"/>
+              <w:cnfStyle w:val="000000100000" w:firstRow="0" w:lastRow="0" w:firstColumn="0" w:lastColumn="0" w:oddVBand="0" w:evenVBand="0" w:oddHBand="1" w:evenHBand="0" w:firstRowFirstColumn="0" w:firstRowLastColumn="0" w:lastRowFirstColumn="0" w:lastRowLastColumn="0"/>
+              <w:rPr>
+                <w:rFonts w:eastAsia="Times New Roman"/>
+              </w:rPr>
+            </w:pPr>
+            <w:r>
+              <w:rPr>
+                <w:rFonts w:eastAsia="Times New Roman"/>
+              </w:rPr>
+              <w:t>QSSTRESC, QSBLFL</w:t>
+            </w:r>
+          </w:p>
+        </w:tc>
+        <w:tc>
+          <w:tcPr>
+            <w:tcW w:w="1726" w:type="dxa"/>
+            <w:hideMark/>
+          </w:tcPr>
+          <w:p>
+            <w:pPr>
+              <w:spacing w:before="0" w:line="240" w:lineRule="auto"/>
+              <w:cnfStyle w:val="000000100000" w:firstRow="0" w:lastRow="0" w:firstColumn="0" w:lastColumn="0" w:oddVBand="0" w:evenVBand="0" w:oddHBand="1" w:evenHBand="0" w:firstRowFirstColumn="0" w:firstRowLastColumn="0" w:lastRowFirstColumn="0" w:lastRowLastColumn="0"/>
+              <w:rPr>
+                <w:rFonts w:eastAsia="Times New Roman"/>
+              </w:rPr>
+            </w:pPr>
+            <w:r>
+              <w:rPr>
+                <w:rFonts w:eastAsia="Times New Roman"/>
+              </w:rPr>
+              <w:t>null, Y</w:t>
+            </w:r>
+          </w:p>
+        </w:tc>
+        <w:tc>
+          <w:tcPr>
+            <w:tcW w:w="2908" w:type="dxa"/>
+            <w:hideMark/>
+          </w:tcPr>
+          <w:p>
+            <w:pPr>
+              <w:spacing w:before="0" w:line="240" w:lineRule="auto"/>
+              <w:cnfStyle w:val="000000100000" w:firstRow="0" w:lastRow="0" w:firstColumn="0" w:lastColumn="0" w:oddVBand="0" w:evenVBand="0" w:oddHBand="1" w:evenHBand="0" w:firstRowFirstColumn="0" w:firstRowLastColumn="0" w:lastRowFirstColumn="0" w:lastRowLastColumn="0"/>
+              <w:rPr>
+                <w:rFonts w:eastAsia="Times New Roman"/>
+              </w:rPr>
+            </w:pPr>
+            <w:r>
+              <w:rPr>
+                <w:rFonts w:eastAsia="Times New Roman"/>
+              </w:rPr>
+              <w:t>Missing QSSTRESC value for Baseline record</w:t>
+            </w:r>
+          </w:p>
+        </w:tc>
+        <w:tc>
+          <w:tcPr>
+            <w:tcW w:w="1358" w:type="dxa"/>
+            <w:hideMark/>
+          </w:tcPr>
+          <w:p>
+            <w:pPr>
+              <w:spacing w:before="0" w:line="240" w:lineRule="auto"/>
+              <w:cnfStyle w:val="000000100000" w:firstRow="0" w:lastRow="0" w:firstColumn="0" w:lastColumn="0" w:oddVBand="0" w:evenVBand="0" w:oddHBand="1" w:evenHBand="0" w:firstRowFirstColumn="0" w:firstRowLastColumn="0" w:lastRowFirstColumn="0" w:lastRowLastColumn="0"/>
+              <w:rPr>
+                <w:rFonts w:eastAsia="Times New Roman"/>
+              </w:rPr>
+            </w:pPr>
+            <w:r>
+              <w:rPr>
+                <w:rFonts w:eastAsia="Times New Roman"/>
+              </w:rPr>
+              <w:t>Warning</w:t>
+            </w:r>
+          </w:p>
+        </w:tc>
+        <w:tc>
+          <w:tcPr>
+            <w:tcW w:w="4228" w:type="dxa"/>
+            <w:hideMark/>
+          </w:tcPr>
+          <w:p>
+            <w:pPr>
+              <w:spacing w:before="0" w:line="240" w:lineRule="auto"/>
+              <w:cnfStyle w:val="000000100000" w:firstRow="0" w:lastRow="0" w:firstColumn="0" w:lastColumn="0" w:oddVBand="0" w:evenVBand="0" w:oddHBand="1" w:evenHBand="0" w:firstRowFirstColumn="0" w:firstRowLastColumn="0" w:lastRowFirstColumn="0" w:lastRowLastColumn="0"/>
+              <w:rPr>
+                <w:rFonts w:eastAsia="Times New Roman"/>
+              </w:rPr>
+            </w:pPr>
+            <w:r>
+              <w:rPr>
+                <w:rFonts w:eastAsia="Times New Roman"/>
+              </w:rPr>
+              <w:t xml:space="preserve">A baseline value was not recorded as it might happen in trials. </w:t>
             </w:r>
           </w:p>
         </w:tc>
@@ -6145,7 +6303,7 @@
               <w:rPr>
                 <w:rFonts w:eastAsia="Times New Roman"/>
               </w:rPr>
-              <w:t>MH</w:t>
+              <w:t>SE</w:t>
             </w:r>
           </w:p>
         </w:tc>
@@ -6187,7 +6345,7 @@
               <w:rPr>
                 <w:rFonts w:eastAsia="Times New Roman"/>
               </w:rPr>
-              <w:t>MHHLGT</w:t>
+              <w:t>SESTDY</w:t>
             </w:r>
           </w:p>
         </w:tc>
@@ -6250,7 +6408,19 @@
               <w:rPr>
                 <w:rFonts w:eastAsia="Times New Roman"/>
               </w:rPr>
-              <w:t>???</w:t>
+              <w:t xml:space="preserve">Per Pinnacle 21 validation SESTDY variable is required </w:t>
+            </w:r>
+            <w:r>
+              <w:rPr>
+                <w:rFonts w:eastAsia="Times New Roman"/>
+              </w:rPr>
+              <w:t>when SESTDTC variable is present</w:t>
+            </w:r>
+            <w:r>
+              <w:rPr>
+                <w:rFonts w:eastAsia="Times New Roman"/>
+              </w:rPr>
+              <w:t xml:space="preserve">. </w:t>
             </w:r>
           </w:p>
         </w:tc>
@@ -6278,7 +6448,7 @@
               <w:rPr>
                 <w:rFonts w:eastAsia="Times New Roman"/>
               </w:rPr>
-              <w:t>MH</w:t>
+              <w:t>SE</w:t>
             </w:r>
           </w:p>
         </w:tc>
@@ -6320,7 +6490,7 @@
               <w:rPr>
                 <w:rFonts w:eastAsia="Times New Roman"/>
               </w:rPr>
-              <w:t>MHLLT</w:t>
+              <w:t>SEENDY</w:t>
             </w:r>
           </w:p>
         </w:tc>
@@ -6383,7 +6553,19 @@
               <w:rPr>
                 <w:rFonts w:eastAsia="Times New Roman"/>
               </w:rPr>
-              <w:t>???</w:t>
+              <w:t>Per Pinnacle 21 validation SEENDY variable is required when SEEN</w:t>
+            </w:r>
+            <w:r>
+              <w:rPr>
+                <w:rFonts w:eastAsia="Times New Roman"/>
+              </w:rPr>
+              <w:t>DTC variable is present</w:t>
+            </w:r>
+            <w:r>
+              <w:rPr>
+                <w:rFonts w:eastAsia="Times New Roman"/>
+              </w:rPr>
+              <w:t>.</w:t>
             </w:r>
           </w:p>
         </w:tc>
@@ -6391,7 +6573,7 @@
       <w:tr>
         <w:trPr>
           <w:cantSplit/>
-          <w:trHeight w:val="300"/>
+          <w:trHeight w:val="528"/>
         </w:trPr>
         <w:tc>
           <w:tcPr>
@@ -6410,29 +6592,22 @@
               <w:rPr>
                 <w:rFonts w:eastAsia="Times New Roman"/>
               </w:rPr>
-              <w:t>MH</w:t>
+              <w:t>SV</w:t>
             </w:r>
           </w:p>
         </w:tc>
         <w:tc>
           <w:tcPr>
             <w:tcW w:w="1651" w:type="dxa"/>
-            <w:hideMark/>
-          </w:tcPr>
-          <w:p>
-            <w:pPr>
-              <w:spacing w:before="0" w:line="240" w:lineRule="auto"/>
-              <w:cnfStyle w:val="000000000000" w:firstRow="0" w:lastRow="0" w:firstColumn="0" w:lastColumn="0" w:oddVBand="0" w:evenVBand="0" w:oddHBand="0" w:evenHBand="0" w:firstRowFirstColumn="0" w:firstRowLastColumn="0" w:lastRowFirstColumn="0" w:lastRowLastColumn="0"/>
-              <w:rPr>
-                <w:rFonts w:eastAsia="Times New Roman"/>
-              </w:rPr>
-            </w:pPr>
-            <w:r>
-              <w:rPr>
-                <w:rFonts w:eastAsia="Times New Roman"/>
-              </w:rPr>
-              <w:t>VARIABLE</w:t>
-            </w:r>
+          </w:tcPr>
+          <w:p>
+            <w:pPr>
+              <w:spacing w:before="0" w:line="240" w:lineRule="auto"/>
+              <w:cnfStyle w:val="000000000000" w:firstRow="0" w:lastRow="0" w:firstColumn="0" w:lastColumn="0" w:oddVBand="0" w:evenVBand="0" w:oddHBand="0" w:evenHBand="0" w:firstRowFirstColumn="0" w:firstRowLastColumn="0" w:lastRowFirstColumn="0" w:lastRowLastColumn="0"/>
+              <w:rPr>
+                <w:rFonts w:eastAsia="Times New Roman"/>
+              </w:rPr>
+            </w:pPr>
           </w:p>
         </w:tc>
         <w:tc>
@@ -6452,7 +6627,7 @@
               <w:rPr>
                 <w:rFonts w:eastAsia="Times New Roman"/>
               </w:rPr>
-              <w:t>MHHLT</w:t>
+              <w:t>EPOCH</w:t>
             </w:r>
           </w:p>
         </w:tc>
@@ -6509,13 +6684,15 @@
               <w:cnfStyle w:val="000000000000" w:firstRow="0" w:lastRow="0" w:firstColumn="0" w:lastColumn="0" w:oddVBand="0" w:evenVBand="0" w:oddHBand="0" w:evenHBand="0" w:firstRowFirstColumn="0" w:firstRowLastColumn="0" w:lastRowFirstColumn="0" w:lastRowLastColumn="0"/>
               <w:rPr>
                 <w:rFonts w:eastAsia="Times New Roman"/>
-              </w:rPr>
-            </w:pPr>
-            <w:r>
-              <w:rPr>
-                <w:rFonts w:eastAsia="Times New Roman"/>
-              </w:rPr>
-              <w:t>???</w:t>
+                <w:color w:val="000000"/>
+              </w:rPr>
+            </w:pPr>
+            <w:r>
+              <w:rPr>
+                <w:rFonts w:eastAsia="Times New Roman"/>
+                <w:color w:val="000000"/>
+              </w:rPr>
+              <w:t>Per FDA Study Data Technical Conformance Guide, the variable EPOCH should be included for clinical subject-level observations</w:t>
             </w:r>
           </w:p>
         </w:tc>
@@ -6524,7 +6701,7 @@
         <w:trPr>
           <w:cnfStyle w:val="000000100000" w:firstRow="0" w:lastRow="0" w:firstColumn="0" w:lastColumn="0" w:oddVBand="0" w:evenVBand="0" w:oddHBand="1" w:evenHBand="0" w:firstRowFirstColumn="0" w:firstRowLastColumn="0" w:lastRowFirstColumn="0" w:lastRowLastColumn="0"/>
           <w:cantSplit/>
-          <w:trHeight w:val="1200"/>
+          <w:trHeight w:val="525"/>
         </w:trPr>
         <w:tc>
           <w:tcPr>
@@ -6543,7 +6720,8 @@
               <w:rPr>
                 <w:rFonts w:eastAsia="Times New Roman"/>
               </w:rPr>
-              <w:t>QS</w:t>
+              <w:lastRenderedPageBreak/>
+              <w:t>TS</w:t>
             </w:r>
           </w:p>
         </w:tc>
@@ -6564,7 +6742,7 @@
               <w:rPr>
                 <w:rFonts w:eastAsia="Times New Roman"/>
               </w:rPr>
-              <w:t>VARIABLE</w:t>
+              <w:t>TSPARM</w:t>
             </w:r>
           </w:p>
         </w:tc>
@@ -6585,7 +6763,7 @@
               <w:rPr>
                 <w:rFonts w:eastAsia="Times New Roman"/>
               </w:rPr>
-              <w:t>EPOCH</w:t>
+              <w:t>Age Group</w:t>
             </w:r>
           </w:p>
         </w:tc>
@@ -6606,7 +6784,7 @@
               <w:rPr>
                 <w:rFonts w:eastAsia="Times New Roman"/>
               </w:rPr>
-              <w:t>Model permissible variable added into standard domain</w:t>
+              <w:t>TSPARM value not found in 'Trial Summary Parameter Test Name' extensible codelist</w:t>
             </w:r>
           </w:p>
         </w:tc>
@@ -6642,15 +6820,25 @@
               <w:cnfStyle w:val="000000100000" w:firstRow="0" w:lastRow="0" w:firstColumn="0" w:lastColumn="0" w:oddVBand="0" w:evenVBand="0" w:oddHBand="1" w:evenHBand="0" w:firstRowFirstColumn="0" w:firstRowLastColumn="0" w:lastRowFirstColumn="0" w:lastRowLastColumn="0"/>
               <w:rPr>
                 <w:rFonts w:eastAsia="Times New Roman"/>
-                <w:color w:val="000000"/>
-              </w:rPr>
-            </w:pPr>
-            <w:r>
-              <w:rPr>
-                <w:rFonts w:eastAsia="Times New Roman"/>
-                <w:color w:val="000000"/>
-              </w:rPr>
-              <w:t>Per FDA Study Data Technical Conformance Guide, the variable EPOCH should be included for clinical subject-level observations</w:t>
+              </w:rPr>
+            </w:pPr>
+            <w:r>
+              <w:rPr>
+                <w:rFonts w:eastAsia="Times New Roman"/>
+              </w:rPr>
+              <w:t>A value was added to the extensible code</w:t>
+            </w:r>
+            <w:r>
+              <w:rPr>
+                <w:rFonts w:eastAsia="Times New Roman"/>
+              </w:rPr>
+              <w:t xml:space="preserve"> </w:t>
+            </w:r>
+            <w:r>
+              <w:rPr>
+                <w:rFonts w:eastAsia="Times New Roman"/>
+              </w:rPr>
+              <w:t xml:space="preserve">list. </w:t>
             </w:r>
           </w:p>
         </w:tc>
@@ -6677,7 +6865,7 @@
               <w:rPr>
                 <w:rFonts w:eastAsia="Times New Roman"/>
               </w:rPr>
-              <w:t>QS (QSCO)</w:t>
+              <w:t>TS</w:t>
             </w:r>
           </w:p>
         </w:tc>
@@ -6698,7 +6886,7 @@
               <w:rPr>
                 <w:rFonts w:eastAsia="Times New Roman"/>
               </w:rPr>
-              <w:t>QSSTRESC, QSBLFL</w:t>
+              <w:t>TSPARMCD</w:t>
             </w:r>
           </w:p>
         </w:tc>
@@ -6719,7 +6907,7 @@
               <w:rPr>
                 <w:rFonts w:eastAsia="Times New Roman"/>
               </w:rPr>
-              <w:t>null, Y</w:t>
+              <w:t>AGESPAN</w:t>
             </w:r>
           </w:p>
         </w:tc>
@@ -6740,7 +6928,7 @@
               <w:rPr>
                 <w:rFonts w:eastAsia="Times New Roman"/>
               </w:rPr>
-              <w:t>Missing QSSTRESC value for Baseline record</w:t>
+              <w:t>TSPARMCD value not found in 'Trial Summary Parameter Test Code' extensible codelist</w:t>
             </w:r>
           </w:p>
         </w:tc>
@@ -6778,403 +6966,24 @@
                 <w:rFonts w:eastAsia="Times New Roman"/>
               </w:rPr>
             </w:pPr>
-            <w:del w:id="54" w:author="Peter Schaefer" w:date="2017-08-24T08:26:00Z">
-              <w:r>
-                <w:rPr>
-                  <w:rFonts w:eastAsia="Times New Roman"/>
-                </w:rPr>
-                <w:delText>???</w:delText>
-              </w:r>
-            </w:del>
-            <w:ins w:id="55" w:author="Peter Schaefer" w:date="2017-08-24T08:26:00Z">
-              <w:r>
-                <w:rPr>
-                  <w:rFonts w:eastAsia="Times New Roman"/>
-                </w:rPr>
-                <w:t xml:space="preserve">A baseline value was not recorded </w:t>
-              </w:r>
-            </w:ins>
-            <w:ins w:id="56" w:author="Peter Schaefer" w:date="2017-08-24T08:28:00Z">
-              <w:r>
-                <w:rPr>
-                  <w:rFonts w:eastAsia="Times New Roman"/>
-                </w:rPr>
-                <w:t>a</w:t>
-              </w:r>
-            </w:ins>
-            <w:ins w:id="57" w:author="Peter Schaefer" w:date="2017-08-24T08:26:00Z">
-              <w:r>
-                <w:rPr>
-                  <w:rFonts w:eastAsia="Times New Roman"/>
-                </w:rPr>
-                <w:t xml:space="preserve">s </w:t>
-              </w:r>
-            </w:ins>
-            <w:ins w:id="58" w:author="Peter Schaefer" w:date="2017-08-24T08:28:00Z">
-              <w:r>
-                <w:rPr>
-                  <w:rFonts w:eastAsia="Times New Roman"/>
-                </w:rPr>
-                <w:t>it</w:t>
-              </w:r>
-            </w:ins>
-            <w:ins w:id="59" w:author="Peter Schaefer" w:date="2017-08-24T08:26:00Z">
-              <w:r>
-                <w:rPr>
-                  <w:rFonts w:eastAsia="Times New Roman"/>
-                </w:rPr>
-                <w:t xml:space="preserve"> might happen in trials. </w:t>
-              </w:r>
-            </w:ins>
-          </w:p>
-        </w:tc>
-      </w:tr>
-      <w:tr>
-        <w:trPr>
-          <w:cnfStyle w:val="000000100000" w:firstRow="0" w:lastRow="0" w:firstColumn="0" w:lastColumn="0" w:oddVBand="0" w:evenVBand="0" w:oddHBand="1" w:evenHBand="0" w:firstRowFirstColumn="0" w:firstRowLastColumn="0" w:lastRowFirstColumn="0" w:lastRowLastColumn="0"/>
-          <w:cantSplit/>
-          <w:trHeight w:val="300"/>
-        </w:trPr>
-        <w:tc>
-          <w:tcPr>
-            <w:cnfStyle w:val="001000000000" w:firstRow="0" w:lastRow="0" w:firstColumn="1" w:lastColumn="0" w:oddVBand="0" w:evenVBand="0" w:oddHBand="0" w:evenHBand="0" w:firstRowFirstColumn="0" w:firstRowLastColumn="0" w:lastRowFirstColumn="0" w:lastRowLastColumn="0"/>
-            <w:tcW w:w="986" w:type="dxa"/>
-            <w:hideMark/>
-          </w:tcPr>
-          <w:p>
-            <w:pPr>
-              <w:spacing w:before="0" w:line="240" w:lineRule="auto"/>
-              <w:rPr>
-                <w:rFonts w:eastAsia="Times New Roman"/>
-              </w:rPr>
-            </w:pPr>
-            <w:r>
-              <w:rPr>
-                <w:rFonts w:eastAsia="Times New Roman"/>
-              </w:rPr>
-              <w:t>SE</w:t>
-            </w:r>
-          </w:p>
-        </w:tc>
-        <w:tc>
-          <w:tcPr>
-            <w:tcW w:w="1651" w:type="dxa"/>
-            <w:hideMark/>
-          </w:tcPr>
-          <w:p>
-            <w:pPr>
-              <w:spacing w:before="0" w:line="240" w:lineRule="auto"/>
-              <w:cnfStyle w:val="000000100000" w:firstRow="0" w:lastRow="0" w:firstColumn="0" w:lastColumn="0" w:oddVBand="0" w:evenVBand="0" w:oddHBand="1" w:evenHBand="0" w:firstRowFirstColumn="0" w:firstRowLastColumn="0" w:lastRowFirstColumn="0" w:lastRowLastColumn="0"/>
-              <w:rPr>
-                <w:rFonts w:eastAsia="Times New Roman"/>
-              </w:rPr>
-            </w:pPr>
-            <w:r>
-              <w:rPr>
-                <w:rFonts w:eastAsia="Times New Roman"/>
-              </w:rPr>
-              <w:t>VARIABLE</w:t>
-            </w:r>
-          </w:p>
-        </w:tc>
-        <w:tc>
-          <w:tcPr>
-            <w:tcW w:w="1726" w:type="dxa"/>
-            <w:hideMark/>
-          </w:tcPr>
-          <w:p>
-            <w:pPr>
-              <w:spacing w:before="0" w:line="240" w:lineRule="auto"/>
-              <w:cnfStyle w:val="000000100000" w:firstRow="0" w:lastRow="0" w:firstColumn="0" w:lastColumn="0" w:oddVBand="0" w:evenVBand="0" w:oddHBand="1" w:evenHBand="0" w:firstRowFirstColumn="0" w:firstRowLastColumn="0" w:lastRowFirstColumn="0" w:lastRowLastColumn="0"/>
-              <w:rPr>
-                <w:rFonts w:eastAsia="Times New Roman"/>
-              </w:rPr>
-            </w:pPr>
-            <w:r>
-              <w:rPr>
-                <w:rFonts w:eastAsia="Times New Roman"/>
-              </w:rPr>
-              <w:t>SESTDY</w:t>
-            </w:r>
-          </w:p>
-        </w:tc>
-        <w:tc>
-          <w:tcPr>
-            <w:tcW w:w="2908" w:type="dxa"/>
-            <w:hideMark/>
-          </w:tcPr>
-          <w:p>
-            <w:pPr>
-              <w:spacing w:before="0" w:line="240" w:lineRule="auto"/>
-              <w:cnfStyle w:val="000000100000" w:firstRow="0" w:lastRow="0" w:firstColumn="0" w:lastColumn="0" w:oddVBand="0" w:evenVBand="0" w:oddHBand="1" w:evenHBand="0" w:firstRowFirstColumn="0" w:firstRowLastColumn="0" w:lastRowFirstColumn="0" w:lastRowLastColumn="0"/>
-              <w:rPr>
-                <w:rFonts w:eastAsia="Times New Roman"/>
-              </w:rPr>
-            </w:pPr>
-            <w:r>
-              <w:rPr>
-                <w:rFonts w:eastAsia="Times New Roman"/>
-              </w:rPr>
-              <w:t>Model permissible variable added into standard domain</w:t>
-            </w:r>
-          </w:p>
-        </w:tc>
-        <w:tc>
-          <w:tcPr>
-            <w:tcW w:w="1358" w:type="dxa"/>
-            <w:hideMark/>
-          </w:tcPr>
-          <w:p>
-            <w:pPr>
-              <w:spacing w:before="0" w:line="240" w:lineRule="auto"/>
-              <w:cnfStyle w:val="000000100000" w:firstRow="0" w:lastRow="0" w:firstColumn="0" w:lastColumn="0" w:oddVBand="0" w:evenVBand="0" w:oddHBand="1" w:evenHBand="0" w:firstRowFirstColumn="0" w:firstRowLastColumn="0" w:lastRowFirstColumn="0" w:lastRowLastColumn="0"/>
-              <w:rPr>
-                <w:rFonts w:eastAsia="Times New Roman"/>
-              </w:rPr>
-            </w:pPr>
-            <w:r>
-              <w:rPr>
-                <w:rFonts w:eastAsia="Times New Roman"/>
-              </w:rPr>
-              <w:t>Warning</w:t>
-            </w:r>
-          </w:p>
-        </w:tc>
-        <w:tc>
-          <w:tcPr>
-            <w:tcW w:w="4228" w:type="dxa"/>
-            <w:hideMark/>
-          </w:tcPr>
-          <w:p>
-            <w:pPr>
-              <w:spacing w:before="0" w:line="240" w:lineRule="auto"/>
-              <w:cnfStyle w:val="000000100000" w:firstRow="0" w:lastRow="0" w:firstColumn="0" w:lastColumn="0" w:oddVBand="0" w:evenVBand="0" w:oddHBand="1" w:evenHBand="0" w:firstRowFirstColumn="0" w:firstRowLastColumn="0" w:lastRowFirstColumn="0" w:lastRowLastColumn="0"/>
-              <w:rPr>
-                <w:rFonts w:eastAsia="Times New Roman"/>
-              </w:rPr>
-            </w:pPr>
-            <w:del w:id="60" w:author="Peter Schaefer" w:date="2017-08-24T08:23:00Z">
-              <w:r>
-                <w:rPr>
-                  <w:rFonts w:eastAsia="Times New Roman"/>
-                </w:rPr>
-                <w:delText>???</w:delText>
-              </w:r>
-            </w:del>
-            <w:ins w:id="61" w:author="Peter Schaefer" w:date="2017-08-24T08:23:00Z">
-              <w:r>
-                <w:rPr>
-                  <w:rFonts w:eastAsia="Times New Roman"/>
-                </w:rPr>
-                <w:t xml:space="preserve">Per Pinnacle 21 validation </w:t>
-              </w:r>
-            </w:ins>
-            <w:ins w:id="62" w:author="Peter Schaefer" w:date="2017-08-24T08:24:00Z">
-              <w:r>
-                <w:rPr>
-                  <w:rFonts w:eastAsia="Times New Roman"/>
-                </w:rPr>
-                <w:t xml:space="preserve">SESTDY </w:t>
-              </w:r>
-            </w:ins>
-            <w:ins w:id="63" w:author="Peter Schaefer" w:date="2017-08-24T08:25:00Z">
-              <w:r>
-                <w:rPr>
-                  <w:rFonts w:eastAsia="Times New Roman"/>
-                </w:rPr>
-                <w:t xml:space="preserve">variable </w:t>
-              </w:r>
-            </w:ins>
-            <w:ins w:id="64" w:author="Peter Schaefer" w:date="2017-08-24T08:24:00Z">
-              <w:r>
-                <w:rPr>
-                  <w:rFonts w:eastAsia="Times New Roman"/>
-                </w:rPr>
-                <w:t xml:space="preserve">is required </w:t>
-              </w:r>
-              <w:r>
-                <w:rPr>
-                  <w:rFonts w:eastAsia="Times New Roman"/>
-                </w:rPr>
-                <w:t>when SESTDTC variable is present</w:t>
-              </w:r>
-              <w:r>
-                <w:rPr>
-                  <w:rFonts w:eastAsia="Times New Roman"/>
-                </w:rPr>
-                <w:t xml:space="preserve">. </w:t>
-              </w:r>
-            </w:ins>
-          </w:p>
-        </w:tc>
-      </w:tr>
-      <w:tr>
-        <w:trPr>
-          <w:cantSplit/>
-          <w:trHeight w:val="300"/>
-        </w:trPr>
-        <w:tc>
-          <w:tcPr>
-            <w:cnfStyle w:val="001000000000" w:firstRow="0" w:lastRow="0" w:firstColumn="1" w:lastColumn="0" w:oddVBand="0" w:evenVBand="0" w:oddHBand="0" w:evenHBand="0" w:firstRowFirstColumn="0" w:firstRowLastColumn="0" w:lastRowFirstColumn="0" w:lastRowLastColumn="0"/>
-            <w:tcW w:w="986" w:type="dxa"/>
-            <w:hideMark/>
-          </w:tcPr>
-          <w:p>
-            <w:pPr>
-              <w:spacing w:before="0" w:line="240" w:lineRule="auto"/>
-              <w:rPr>
-                <w:rFonts w:eastAsia="Times New Roman"/>
-              </w:rPr>
-            </w:pPr>
-            <w:r>
-              <w:rPr>
-                <w:rFonts w:eastAsia="Times New Roman"/>
-              </w:rPr>
-              <w:t>SE</w:t>
-            </w:r>
-          </w:p>
-        </w:tc>
-        <w:tc>
-          <w:tcPr>
-            <w:tcW w:w="1651" w:type="dxa"/>
-            <w:hideMark/>
-          </w:tcPr>
-          <w:p>
-            <w:pPr>
-              <w:spacing w:before="0" w:line="240" w:lineRule="auto"/>
-              <w:cnfStyle w:val="000000000000" w:firstRow="0" w:lastRow="0" w:firstColumn="0" w:lastColumn="0" w:oddVBand="0" w:evenVBand="0" w:oddHBand="0" w:evenHBand="0" w:firstRowFirstColumn="0" w:firstRowLastColumn="0" w:lastRowFirstColumn="0" w:lastRowLastColumn="0"/>
-              <w:rPr>
-                <w:rFonts w:eastAsia="Times New Roman"/>
-              </w:rPr>
-            </w:pPr>
-            <w:r>
-              <w:rPr>
-                <w:rFonts w:eastAsia="Times New Roman"/>
-              </w:rPr>
-              <w:t>VARIABLE</w:t>
-            </w:r>
-          </w:p>
-        </w:tc>
-        <w:tc>
-          <w:tcPr>
-            <w:tcW w:w="1726" w:type="dxa"/>
-            <w:hideMark/>
-          </w:tcPr>
-          <w:p>
-            <w:pPr>
-              <w:spacing w:before="0" w:line="240" w:lineRule="auto"/>
-              <w:cnfStyle w:val="000000000000" w:firstRow="0" w:lastRow="0" w:firstColumn="0" w:lastColumn="0" w:oddVBand="0" w:evenVBand="0" w:oddHBand="0" w:evenHBand="0" w:firstRowFirstColumn="0" w:firstRowLastColumn="0" w:lastRowFirstColumn="0" w:lastRowLastColumn="0"/>
-              <w:rPr>
-                <w:rFonts w:eastAsia="Times New Roman"/>
-              </w:rPr>
-            </w:pPr>
-            <w:r>
-              <w:rPr>
-                <w:rFonts w:eastAsia="Times New Roman"/>
-              </w:rPr>
-              <w:t>SEENDY</w:t>
-            </w:r>
-          </w:p>
-        </w:tc>
-        <w:tc>
-          <w:tcPr>
-            <w:tcW w:w="2908" w:type="dxa"/>
-            <w:hideMark/>
-          </w:tcPr>
-          <w:p>
-            <w:pPr>
-              <w:spacing w:before="0" w:line="240" w:lineRule="auto"/>
-              <w:cnfStyle w:val="000000000000" w:firstRow="0" w:lastRow="0" w:firstColumn="0" w:lastColumn="0" w:oddVBand="0" w:evenVBand="0" w:oddHBand="0" w:evenHBand="0" w:firstRowFirstColumn="0" w:firstRowLastColumn="0" w:lastRowFirstColumn="0" w:lastRowLastColumn="0"/>
-              <w:rPr>
-                <w:rFonts w:eastAsia="Times New Roman"/>
-              </w:rPr>
-            </w:pPr>
-            <w:r>
-              <w:rPr>
-                <w:rFonts w:eastAsia="Times New Roman"/>
-              </w:rPr>
-              <w:t>Model permissible variable added into standard domain</w:t>
-            </w:r>
-          </w:p>
-        </w:tc>
-        <w:tc>
-          <w:tcPr>
-            <w:tcW w:w="1358" w:type="dxa"/>
-            <w:hideMark/>
-          </w:tcPr>
-          <w:p>
-            <w:pPr>
-              <w:spacing w:before="0" w:line="240" w:lineRule="auto"/>
-              <w:cnfStyle w:val="000000000000" w:firstRow="0" w:lastRow="0" w:firstColumn="0" w:lastColumn="0" w:oddVBand="0" w:evenVBand="0" w:oddHBand="0" w:evenHBand="0" w:firstRowFirstColumn="0" w:firstRowLastColumn="0" w:lastRowFirstColumn="0" w:lastRowLastColumn="0"/>
-              <w:rPr>
-                <w:rFonts w:eastAsia="Times New Roman"/>
-              </w:rPr>
-            </w:pPr>
-            <w:r>
-              <w:rPr>
-                <w:rFonts w:eastAsia="Times New Roman"/>
-              </w:rPr>
-              <w:t>Warning</w:t>
-            </w:r>
-          </w:p>
-        </w:tc>
-        <w:tc>
-          <w:tcPr>
-            <w:tcW w:w="4228" w:type="dxa"/>
-            <w:hideMark/>
-          </w:tcPr>
-          <w:p>
-            <w:pPr>
-              <w:spacing w:before="0" w:line="240" w:lineRule="auto"/>
-              <w:cnfStyle w:val="000000000000" w:firstRow="0" w:lastRow="0" w:firstColumn="0" w:lastColumn="0" w:oddVBand="0" w:evenVBand="0" w:oddHBand="0" w:evenHBand="0" w:firstRowFirstColumn="0" w:firstRowLastColumn="0" w:lastRowFirstColumn="0" w:lastRowLastColumn="0"/>
-              <w:rPr>
-                <w:rFonts w:eastAsia="Times New Roman"/>
-              </w:rPr>
-            </w:pPr>
-            <w:ins w:id="65" w:author="Peter Schaefer" w:date="2017-08-24T08:24:00Z">
-              <w:r>
-                <w:rPr>
-                  <w:rFonts w:eastAsia="Times New Roman"/>
-                </w:rPr>
-                <w:t xml:space="preserve">Per Pinnacle 21 validation SEENDY </w:t>
-              </w:r>
-            </w:ins>
-            <w:ins w:id="66" w:author="Peter Schaefer" w:date="2017-08-24T08:25:00Z">
-              <w:r>
-                <w:rPr>
-                  <w:rFonts w:eastAsia="Times New Roman"/>
-                </w:rPr>
-                <w:t xml:space="preserve">variable </w:t>
-              </w:r>
-            </w:ins>
-            <w:ins w:id="67" w:author="Peter Schaefer" w:date="2017-08-24T08:24:00Z">
-              <w:r>
-                <w:rPr>
-                  <w:rFonts w:eastAsia="Times New Roman"/>
-                </w:rPr>
-                <w:t>is required when SEEN</w:t>
-              </w:r>
-              <w:r>
-                <w:rPr>
-                  <w:rFonts w:eastAsia="Times New Roman"/>
-                </w:rPr>
-                <w:t>DTC variable is present</w:t>
-              </w:r>
-              <w:r>
-                <w:rPr>
-                  <w:rFonts w:eastAsia="Times New Roman"/>
-                </w:rPr>
-                <w:t>.</w:t>
-              </w:r>
-            </w:ins>
-            <w:del w:id="68" w:author="Peter Schaefer" w:date="2017-08-24T08:24:00Z">
-              <w:r>
-                <w:rPr>
-                  <w:rFonts w:eastAsia="Times New Roman"/>
-                </w:rPr>
-                <w:delText>???</w:delText>
-              </w:r>
-            </w:del>
+            <w:r>
+              <w:rPr>
+                <w:rFonts w:eastAsia="Times New Roman"/>
+              </w:rPr>
+              <w:t>A value was added to the extensible code</w:t>
+            </w:r>
+            <w:r>
+              <w:rPr>
+                <w:rFonts w:eastAsia="Times New Roman"/>
+              </w:rPr>
+              <w:t xml:space="preserve"> </w:t>
+            </w:r>
+            <w:r>
+              <w:rPr>
+                <w:rFonts w:eastAsia="Times New Roman"/>
+              </w:rPr>
+              <w:t>list.</w:t>
+            </w:r>
           </w:p>
         </w:tc>
       </w:tr>
@@ -7201,7 +7010,7 @@
               <w:rPr>
                 <w:rFonts w:eastAsia="Times New Roman"/>
               </w:rPr>
-              <w:t>SV</w:t>
+              <w:t>VS</w:t>
             </w:r>
           </w:p>
         </w:tc>
@@ -7291,447 +7100,6 @@
             <w:pPr>
               <w:spacing w:before="0" w:line="240" w:lineRule="auto"/>
               <w:cnfStyle w:val="000000100000" w:firstRow="0" w:lastRow="0" w:firstColumn="0" w:lastColumn="0" w:oddVBand="0" w:evenVBand="0" w:oddHBand="1" w:evenHBand="0" w:firstRowFirstColumn="0" w:firstRowLastColumn="0" w:lastRowFirstColumn="0" w:lastRowLastColumn="0"/>
-              <w:rPr>
-                <w:rFonts w:eastAsia="Times New Roman"/>
-                <w:color w:val="000000"/>
-              </w:rPr>
-            </w:pPr>
-            <w:r>
-              <w:rPr>
-                <w:rFonts w:eastAsia="Times New Roman"/>
-                <w:color w:val="000000"/>
-              </w:rPr>
-              <w:t>Per FDA Study Data Technical Conformance Guide, the variable EPOCH should be included for clinical subject-level observations</w:t>
-            </w:r>
-          </w:p>
-        </w:tc>
-      </w:tr>
-      <w:tr>
-        <w:trPr>
-          <w:cantSplit/>
-          <w:trHeight w:val="525"/>
-        </w:trPr>
-        <w:tc>
-          <w:tcPr>
-            <w:cnfStyle w:val="001000000000" w:firstRow="0" w:lastRow="0" w:firstColumn="1" w:lastColumn="0" w:oddVBand="0" w:evenVBand="0" w:oddHBand="0" w:evenHBand="0" w:firstRowFirstColumn="0" w:firstRowLastColumn="0" w:lastRowFirstColumn="0" w:lastRowLastColumn="0"/>
-            <w:tcW w:w="986" w:type="dxa"/>
-            <w:hideMark/>
-          </w:tcPr>
-          <w:p>
-            <w:pPr>
-              <w:spacing w:before="0" w:line="240" w:lineRule="auto"/>
-              <w:rPr>
-                <w:rFonts w:eastAsia="Times New Roman"/>
-              </w:rPr>
-            </w:pPr>
-            <w:r>
-              <w:rPr>
-                <w:rFonts w:eastAsia="Times New Roman"/>
-              </w:rPr>
-              <w:lastRenderedPageBreak/>
-              <w:t>TS</w:t>
-            </w:r>
-          </w:p>
-        </w:tc>
-        <w:tc>
-          <w:tcPr>
-            <w:tcW w:w="1651" w:type="dxa"/>
-            <w:hideMark/>
-          </w:tcPr>
-          <w:p>
-            <w:pPr>
-              <w:spacing w:before="0" w:line="240" w:lineRule="auto"/>
-              <w:cnfStyle w:val="000000000000" w:firstRow="0" w:lastRow="0" w:firstColumn="0" w:lastColumn="0" w:oddVBand="0" w:evenVBand="0" w:oddHBand="0" w:evenHBand="0" w:firstRowFirstColumn="0" w:firstRowLastColumn="0" w:lastRowFirstColumn="0" w:lastRowLastColumn="0"/>
-              <w:rPr>
-                <w:rFonts w:eastAsia="Times New Roman"/>
-              </w:rPr>
-            </w:pPr>
-            <w:r>
-              <w:rPr>
-                <w:rFonts w:eastAsia="Times New Roman"/>
-              </w:rPr>
-              <w:t>TSPARM</w:t>
-            </w:r>
-          </w:p>
-        </w:tc>
-        <w:tc>
-          <w:tcPr>
-            <w:tcW w:w="1726" w:type="dxa"/>
-            <w:hideMark/>
-          </w:tcPr>
-          <w:p>
-            <w:pPr>
-              <w:spacing w:before="0" w:line="240" w:lineRule="auto"/>
-              <w:cnfStyle w:val="000000000000" w:firstRow="0" w:lastRow="0" w:firstColumn="0" w:lastColumn="0" w:oddVBand="0" w:evenVBand="0" w:oddHBand="0" w:evenHBand="0" w:firstRowFirstColumn="0" w:firstRowLastColumn="0" w:lastRowFirstColumn="0" w:lastRowLastColumn="0"/>
-              <w:rPr>
-                <w:rFonts w:eastAsia="Times New Roman"/>
-              </w:rPr>
-            </w:pPr>
-            <w:r>
-              <w:rPr>
-                <w:rFonts w:eastAsia="Times New Roman"/>
-              </w:rPr>
-              <w:t>Age Group</w:t>
-            </w:r>
-          </w:p>
-        </w:tc>
-        <w:tc>
-          <w:tcPr>
-            <w:tcW w:w="2908" w:type="dxa"/>
-            <w:hideMark/>
-          </w:tcPr>
-          <w:p>
-            <w:pPr>
-              <w:spacing w:before="0" w:line="240" w:lineRule="auto"/>
-              <w:cnfStyle w:val="000000000000" w:firstRow="0" w:lastRow="0" w:firstColumn="0" w:lastColumn="0" w:oddVBand="0" w:evenVBand="0" w:oddHBand="0" w:evenHBand="0" w:firstRowFirstColumn="0" w:firstRowLastColumn="0" w:lastRowFirstColumn="0" w:lastRowLastColumn="0"/>
-              <w:rPr>
-                <w:rFonts w:eastAsia="Times New Roman"/>
-              </w:rPr>
-            </w:pPr>
-            <w:r>
-              <w:rPr>
-                <w:rFonts w:eastAsia="Times New Roman"/>
-              </w:rPr>
-              <w:t>TSPARM value not found in 'Trial Summary Parameter Test Name' extensible codelist</w:t>
-            </w:r>
-          </w:p>
-        </w:tc>
-        <w:tc>
-          <w:tcPr>
-            <w:tcW w:w="1358" w:type="dxa"/>
-            <w:hideMark/>
-          </w:tcPr>
-          <w:p>
-            <w:pPr>
-              <w:spacing w:before="0" w:line="240" w:lineRule="auto"/>
-              <w:cnfStyle w:val="000000000000" w:firstRow="0" w:lastRow="0" w:firstColumn="0" w:lastColumn="0" w:oddVBand="0" w:evenVBand="0" w:oddHBand="0" w:evenHBand="0" w:firstRowFirstColumn="0" w:firstRowLastColumn="0" w:lastRowFirstColumn="0" w:lastRowLastColumn="0"/>
-              <w:rPr>
-                <w:rFonts w:eastAsia="Times New Roman"/>
-              </w:rPr>
-            </w:pPr>
-            <w:r>
-              <w:rPr>
-                <w:rFonts w:eastAsia="Times New Roman"/>
-              </w:rPr>
-              <w:t>Warning</w:t>
-            </w:r>
-          </w:p>
-        </w:tc>
-        <w:tc>
-          <w:tcPr>
-            <w:tcW w:w="4228" w:type="dxa"/>
-            <w:hideMark/>
-          </w:tcPr>
-          <w:p>
-            <w:pPr>
-              <w:spacing w:before="0" w:line="240" w:lineRule="auto"/>
-              <w:cnfStyle w:val="000000000000" w:firstRow="0" w:lastRow="0" w:firstColumn="0" w:lastColumn="0" w:oddVBand="0" w:evenVBand="0" w:oddHBand="0" w:evenHBand="0" w:firstRowFirstColumn="0" w:firstRowLastColumn="0" w:lastRowFirstColumn="0" w:lastRowLastColumn="0"/>
-              <w:rPr>
-                <w:rFonts w:eastAsia="Times New Roman"/>
-              </w:rPr>
-            </w:pPr>
-            <w:del w:id="69" w:author="Peter Schaefer" w:date="2017-08-24T08:19:00Z">
-              <w:r>
-                <w:rPr>
-                  <w:rFonts w:eastAsia="Times New Roman"/>
-                </w:rPr>
-                <w:delText>???</w:delText>
-              </w:r>
-            </w:del>
-            <w:ins w:id="70" w:author="Peter Schaefer" w:date="2017-08-24T08:19:00Z">
-              <w:r>
-                <w:rPr>
-                  <w:rFonts w:eastAsia="Times New Roman"/>
-                </w:rPr>
-                <w:t xml:space="preserve">A value was added to the extensible </w:t>
-              </w:r>
-              <w:proofErr w:type="spellStart"/>
-              <w:r>
-                <w:rPr>
-                  <w:rFonts w:eastAsia="Times New Roman"/>
-                </w:rPr>
-                <w:t>codelist</w:t>
-              </w:r>
-              <w:proofErr w:type="spellEnd"/>
-              <w:r>
-                <w:rPr>
-                  <w:rFonts w:eastAsia="Times New Roman"/>
-                </w:rPr>
-                <w:t xml:space="preserve">. </w:t>
-              </w:r>
-            </w:ins>
-          </w:p>
-        </w:tc>
-      </w:tr>
-      <w:tr>
-        <w:trPr>
-          <w:cnfStyle w:val="000000100000" w:firstRow="0" w:lastRow="0" w:firstColumn="0" w:lastColumn="0" w:oddVBand="0" w:evenVBand="0" w:oddHBand="1" w:evenHBand="0" w:firstRowFirstColumn="0" w:firstRowLastColumn="0" w:lastRowFirstColumn="0" w:lastRowLastColumn="0"/>
-          <w:cantSplit/>
-          <w:trHeight w:val="525"/>
-        </w:trPr>
-        <w:tc>
-          <w:tcPr>
-            <w:cnfStyle w:val="001000000000" w:firstRow="0" w:lastRow="0" w:firstColumn="1" w:lastColumn="0" w:oddVBand="0" w:evenVBand="0" w:oddHBand="0" w:evenHBand="0" w:firstRowFirstColumn="0" w:firstRowLastColumn="0" w:lastRowFirstColumn="0" w:lastRowLastColumn="0"/>
-            <w:tcW w:w="986" w:type="dxa"/>
-            <w:hideMark/>
-          </w:tcPr>
-          <w:p>
-            <w:pPr>
-              <w:spacing w:before="0" w:line="240" w:lineRule="auto"/>
-              <w:rPr>
-                <w:rFonts w:eastAsia="Times New Roman"/>
-              </w:rPr>
-            </w:pPr>
-            <w:r>
-              <w:rPr>
-                <w:rFonts w:eastAsia="Times New Roman"/>
-              </w:rPr>
-              <w:t>TS</w:t>
-            </w:r>
-          </w:p>
-        </w:tc>
-        <w:tc>
-          <w:tcPr>
-            <w:tcW w:w="1651" w:type="dxa"/>
-            <w:hideMark/>
-          </w:tcPr>
-          <w:p>
-            <w:pPr>
-              <w:spacing w:before="0" w:line="240" w:lineRule="auto"/>
-              <w:cnfStyle w:val="000000100000" w:firstRow="0" w:lastRow="0" w:firstColumn="0" w:lastColumn="0" w:oddVBand="0" w:evenVBand="0" w:oddHBand="1" w:evenHBand="0" w:firstRowFirstColumn="0" w:firstRowLastColumn="0" w:lastRowFirstColumn="0" w:lastRowLastColumn="0"/>
-              <w:rPr>
-                <w:rFonts w:eastAsia="Times New Roman"/>
-              </w:rPr>
-            </w:pPr>
-            <w:r>
-              <w:rPr>
-                <w:rFonts w:eastAsia="Times New Roman"/>
-              </w:rPr>
-              <w:t>TSPARMCD</w:t>
-            </w:r>
-          </w:p>
-        </w:tc>
-        <w:tc>
-          <w:tcPr>
-            <w:tcW w:w="1726" w:type="dxa"/>
-            <w:hideMark/>
-          </w:tcPr>
-          <w:p>
-            <w:pPr>
-              <w:spacing w:before="0" w:line="240" w:lineRule="auto"/>
-              <w:cnfStyle w:val="000000100000" w:firstRow="0" w:lastRow="0" w:firstColumn="0" w:lastColumn="0" w:oddVBand="0" w:evenVBand="0" w:oddHBand="1" w:evenHBand="0" w:firstRowFirstColumn="0" w:firstRowLastColumn="0" w:lastRowFirstColumn="0" w:lastRowLastColumn="0"/>
-              <w:rPr>
-                <w:rFonts w:eastAsia="Times New Roman"/>
-              </w:rPr>
-            </w:pPr>
-            <w:r>
-              <w:rPr>
-                <w:rFonts w:eastAsia="Times New Roman"/>
-              </w:rPr>
-              <w:t>AGESPAN</w:t>
-            </w:r>
-          </w:p>
-        </w:tc>
-        <w:tc>
-          <w:tcPr>
-            <w:tcW w:w="2908" w:type="dxa"/>
-            <w:hideMark/>
-          </w:tcPr>
-          <w:p>
-            <w:pPr>
-              <w:spacing w:before="0" w:line="240" w:lineRule="auto"/>
-              <w:cnfStyle w:val="000000100000" w:firstRow="0" w:lastRow="0" w:firstColumn="0" w:lastColumn="0" w:oddVBand="0" w:evenVBand="0" w:oddHBand="1" w:evenHBand="0" w:firstRowFirstColumn="0" w:firstRowLastColumn="0" w:lastRowFirstColumn="0" w:lastRowLastColumn="0"/>
-              <w:rPr>
-                <w:rFonts w:eastAsia="Times New Roman"/>
-              </w:rPr>
-            </w:pPr>
-            <w:r>
-              <w:rPr>
-                <w:rFonts w:eastAsia="Times New Roman"/>
-              </w:rPr>
-              <w:t>TSPARMCD value not found in 'Trial Summary Parameter Test Code' extensible codelist</w:t>
-            </w:r>
-          </w:p>
-        </w:tc>
-        <w:tc>
-          <w:tcPr>
-            <w:tcW w:w="1358" w:type="dxa"/>
-            <w:hideMark/>
-          </w:tcPr>
-          <w:p>
-            <w:pPr>
-              <w:spacing w:before="0" w:line="240" w:lineRule="auto"/>
-              <w:cnfStyle w:val="000000100000" w:firstRow="0" w:lastRow="0" w:firstColumn="0" w:lastColumn="0" w:oddVBand="0" w:evenVBand="0" w:oddHBand="1" w:evenHBand="0" w:firstRowFirstColumn="0" w:firstRowLastColumn="0" w:lastRowFirstColumn="0" w:lastRowLastColumn="0"/>
-              <w:rPr>
-                <w:rFonts w:eastAsia="Times New Roman"/>
-              </w:rPr>
-            </w:pPr>
-            <w:r>
-              <w:rPr>
-                <w:rFonts w:eastAsia="Times New Roman"/>
-              </w:rPr>
-              <w:t>Warning</w:t>
-            </w:r>
-          </w:p>
-        </w:tc>
-        <w:tc>
-          <w:tcPr>
-            <w:tcW w:w="4228" w:type="dxa"/>
-            <w:hideMark/>
-          </w:tcPr>
-          <w:p>
-            <w:pPr>
-              <w:spacing w:before="0" w:line="240" w:lineRule="auto"/>
-              <w:cnfStyle w:val="000000100000" w:firstRow="0" w:lastRow="0" w:firstColumn="0" w:lastColumn="0" w:oddVBand="0" w:evenVBand="0" w:oddHBand="1" w:evenHBand="0" w:firstRowFirstColumn="0" w:firstRowLastColumn="0" w:lastRowFirstColumn="0" w:lastRowLastColumn="0"/>
-              <w:rPr>
-                <w:rFonts w:eastAsia="Times New Roman"/>
-              </w:rPr>
-            </w:pPr>
-            <w:ins w:id="71" w:author="Peter Schaefer" w:date="2017-08-24T08:19:00Z">
-              <w:r>
-                <w:rPr>
-                  <w:rFonts w:eastAsia="Times New Roman"/>
-                </w:rPr>
-                <w:t xml:space="preserve">A value was added to the extensible </w:t>
-              </w:r>
-              <w:proofErr w:type="spellStart"/>
-              <w:r>
-                <w:rPr>
-                  <w:rFonts w:eastAsia="Times New Roman"/>
-                </w:rPr>
-                <w:t>codelist</w:t>
-              </w:r>
-              <w:proofErr w:type="spellEnd"/>
-              <w:r>
-                <w:rPr>
-                  <w:rFonts w:eastAsia="Times New Roman"/>
-                </w:rPr>
-                <w:t>.</w:t>
-              </w:r>
-            </w:ins>
-            <w:del w:id="72" w:author="Peter Schaefer" w:date="2017-08-24T08:19:00Z">
-              <w:r>
-                <w:rPr>
-                  <w:rFonts w:eastAsia="Times New Roman"/>
-                </w:rPr>
-                <w:delText>???</w:delText>
-              </w:r>
-            </w:del>
-          </w:p>
-        </w:tc>
-      </w:tr>
-      <w:tr>
-        <w:trPr>
-          <w:cantSplit/>
-          <w:trHeight w:val="528"/>
-        </w:trPr>
-        <w:tc>
-          <w:tcPr>
-            <w:cnfStyle w:val="001000000000" w:firstRow="0" w:lastRow="0" w:firstColumn="1" w:lastColumn="0" w:oddVBand="0" w:evenVBand="0" w:oddHBand="0" w:evenHBand="0" w:firstRowFirstColumn="0" w:firstRowLastColumn="0" w:lastRowFirstColumn="0" w:lastRowLastColumn="0"/>
-            <w:tcW w:w="986" w:type="dxa"/>
-            <w:hideMark/>
-          </w:tcPr>
-          <w:p>
-            <w:pPr>
-              <w:spacing w:before="0" w:line="240" w:lineRule="auto"/>
-              <w:rPr>
-                <w:rFonts w:eastAsia="Times New Roman"/>
-              </w:rPr>
-            </w:pPr>
-            <w:r>
-              <w:rPr>
-                <w:rFonts w:eastAsia="Times New Roman"/>
-              </w:rPr>
-              <w:t>VS</w:t>
-            </w:r>
-          </w:p>
-        </w:tc>
-        <w:tc>
-          <w:tcPr>
-            <w:tcW w:w="1651" w:type="dxa"/>
-          </w:tcPr>
-          <w:p>
-            <w:pPr>
-              <w:spacing w:before="0" w:line="240" w:lineRule="auto"/>
-              <w:cnfStyle w:val="000000000000" w:firstRow="0" w:lastRow="0" w:firstColumn="0" w:lastColumn="0" w:oddVBand="0" w:evenVBand="0" w:oddHBand="0" w:evenHBand="0" w:firstRowFirstColumn="0" w:firstRowLastColumn="0" w:lastRowFirstColumn="0" w:lastRowLastColumn="0"/>
-              <w:rPr>
-                <w:rFonts w:eastAsia="Times New Roman"/>
-              </w:rPr>
-            </w:pPr>
-          </w:p>
-        </w:tc>
-        <w:tc>
-          <w:tcPr>
-            <w:tcW w:w="1726" w:type="dxa"/>
-            <w:hideMark/>
-          </w:tcPr>
-          <w:p>
-            <w:pPr>
-              <w:spacing w:before="0" w:line="240" w:lineRule="auto"/>
-              <w:cnfStyle w:val="000000000000" w:firstRow="0" w:lastRow="0" w:firstColumn="0" w:lastColumn="0" w:oddVBand="0" w:evenVBand="0" w:oddHBand="0" w:evenHBand="0" w:firstRowFirstColumn="0" w:firstRowLastColumn="0" w:lastRowFirstColumn="0" w:lastRowLastColumn="0"/>
-              <w:rPr>
-                <w:rFonts w:eastAsia="Times New Roman"/>
-              </w:rPr>
-            </w:pPr>
-            <w:r>
-              <w:rPr>
-                <w:rFonts w:eastAsia="Times New Roman"/>
-              </w:rPr>
-              <w:t>EPOCH</w:t>
-            </w:r>
-          </w:p>
-        </w:tc>
-        <w:tc>
-          <w:tcPr>
-            <w:tcW w:w="2908" w:type="dxa"/>
-            <w:hideMark/>
-          </w:tcPr>
-          <w:p>
-            <w:pPr>
-              <w:spacing w:before="0" w:line="240" w:lineRule="auto"/>
-              <w:cnfStyle w:val="000000000000" w:firstRow="0" w:lastRow="0" w:firstColumn="0" w:lastColumn="0" w:oddVBand="0" w:evenVBand="0" w:oddHBand="0" w:evenHBand="0" w:firstRowFirstColumn="0" w:firstRowLastColumn="0" w:lastRowFirstColumn="0" w:lastRowLastColumn="0"/>
-              <w:rPr>
-                <w:rFonts w:eastAsia="Times New Roman"/>
-              </w:rPr>
-            </w:pPr>
-            <w:r>
-              <w:rPr>
-                <w:rFonts w:eastAsia="Times New Roman"/>
-              </w:rPr>
-              <w:t>Model permissible variable added into standard domain</w:t>
-            </w:r>
-          </w:p>
-        </w:tc>
-        <w:tc>
-          <w:tcPr>
-            <w:tcW w:w="1358" w:type="dxa"/>
-            <w:hideMark/>
-          </w:tcPr>
-          <w:p>
-            <w:pPr>
-              <w:spacing w:before="0" w:line="240" w:lineRule="auto"/>
-              <w:cnfStyle w:val="000000000000" w:firstRow="0" w:lastRow="0" w:firstColumn="0" w:lastColumn="0" w:oddVBand="0" w:evenVBand="0" w:oddHBand="0" w:evenHBand="0" w:firstRowFirstColumn="0" w:firstRowLastColumn="0" w:lastRowFirstColumn="0" w:lastRowLastColumn="0"/>
-              <w:rPr>
-                <w:rFonts w:eastAsia="Times New Roman"/>
-              </w:rPr>
-            </w:pPr>
-            <w:r>
-              <w:rPr>
-                <w:rFonts w:eastAsia="Times New Roman"/>
-              </w:rPr>
-              <w:t>Warning</w:t>
-            </w:r>
-          </w:p>
-        </w:tc>
-        <w:tc>
-          <w:tcPr>
-            <w:tcW w:w="4228" w:type="dxa"/>
-            <w:hideMark/>
-          </w:tcPr>
-          <w:p>
-            <w:pPr>
-              <w:spacing w:before="0" w:line="240" w:lineRule="auto"/>
-              <w:cnfStyle w:val="000000000000" w:firstRow="0" w:lastRow="0" w:firstColumn="0" w:lastColumn="0" w:oddVBand="0" w:evenVBand="0" w:oddHBand="0" w:evenHBand="0" w:firstRowFirstColumn="0" w:firstRowLastColumn="0" w:lastRowFirstColumn="0" w:lastRowLastColumn="0"/>
               <w:rPr>
                 <w:rFonts w:eastAsia="Times New Roman"/>
                 <w:color w:val="000000"/>
@@ -7750,8 +7118,8 @@
     </w:tbl>
     <w:p/>
     <w:sectPr>
-      <w:headerReference w:type="default" r:id="rId15"/>
-      <w:footerReference w:type="default" r:id="rId16"/>
+      <w:headerReference w:type="default" r:id="rId12"/>
+      <w:footerReference w:type="default" r:id="rId13"/>
       <w:pgSz w:w="15840" w:h="12240" w:orient="landscape"/>
       <w:pgMar w:top="1440" w:right="1440" w:bottom="1440" w:left="1440" w:header="1008" w:footer="1008" w:gutter="0"/>
       <w:cols w:space="720"/>
@@ -7759,39 +7127,6 @@
     </w:sectPr>
   </w:body>
 </w:document>
-</file>
-
-<file path=word/comments.xml><?xml version="1.0" encoding="utf-8"?>
-<w:comments xmlns:wpc="http://schemas.microsoft.com/office/word/2010/wordprocessingCanvas" xmlns:cx="http://schemas.microsoft.com/office/drawing/2014/chartex" xmlns:cx1="http://schemas.microsoft.com/office/drawing/2015/9/8/chartex" xmlns:cx2="http://schemas.microsoft.com/office/drawing/2015/10/21/chartex" xmlns:cx3="http://schemas.microsoft.com/office/drawing/2016/5/9/chartex" xmlns:cx4="http://schemas.microsoft.com/office/drawing/2016/5/10/chartex" xmlns:cx5="http://schemas.microsoft.com/office/drawing/2016/5/11/chartex" xmlns:cx6="http://schemas.microsoft.com/office/drawing/2016/5/12/chartex" xmlns:cx7="http://schemas.microsoft.com/office/drawing/2016/5/13/chartex" xmlns:cx8="http://schemas.microsoft.com/office/drawing/2016/5/14/chartex" xmlns:mc="http://schemas.openxmlformats.org/markup-compatibility/2006" xmlns:aink="http://schemas.microsoft.com/office/drawing/2016/ink" xmlns:am3d="http://schemas.microsoft.com/office/drawing/2017/model3d" xmlns:o="urn:schemas-microsoft-com:office:office" xmlns:r="http://schemas.openxmlformats.org/officeDocument/2006/relationships" xmlns:m="http://schemas.openxmlformats.org/officeDocument/2006/math" xmlns:v="urn:schemas-microsoft-com:vml" xmlns:wp14="http://schemas.microsoft.com/office/word/2010/wordprocessingDrawing" xmlns:wp="http://schemas.openxmlformats.org/drawingml/2006/wordprocessingDrawing" xmlns:w10="urn:schemas-microsoft-com:office:word" xmlns:w="http://schemas.openxmlformats.org/wordprocessingml/2006/main" xmlns:w14="http://schemas.microsoft.com/office/word/2010/wordml" xmlns:w15="http://schemas.microsoft.com/office/word/2012/wordml" xmlns:w16cid="http://schemas.microsoft.com/office/word/2016/wordml/cid" xmlns:w16se="http://schemas.microsoft.com/office/word/2015/wordml/symex" xmlns:wpg="http://schemas.microsoft.com/office/word/2010/wordprocessingGroup" xmlns:wpi="http://schemas.microsoft.com/office/word/2010/wordprocessingInk" xmlns:wne="http://schemas.microsoft.com/office/word/2006/wordml" xmlns:wps="http://schemas.microsoft.com/office/word/2010/wordprocessingShape" mc:Ignorable="w14 w15 w16se w16cid wp14">
-  <w:comment w:id="34" w:author="Peter Schaefer" w:date="2017-07-27T10:10:00Z" w:initials="p">
-    <w:p>
-      <w:pPr>
-        <w:pStyle w:val="CommentText"/>
-      </w:pPr>
-      <w:r>
-        <w:rPr>
-          <w:rStyle w:val="CommentReference"/>
-        </w:rPr>
-        <w:annotationRef/>
-      </w:r>
-      <w:r>
-        <w:t>Add some text for the most important issues – refer to the table</w:t>
-      </w:r>
-    </w:p>
-  </w:comment>
-</w:comments>
-</file>
-
-<file path=word/commentsExtended.xml><?xml version="1.0" encoding="utf-8"?>
-<w15:commentsEx xmlns:wpc="http://schemas.microsoft.com/office/word/2010/wordprocessingCanvas" xmlns:cx="http://schemas.microsoft.com/office/drawing/2014/chartex" xmlns:cx1="http://schemas.microsoft.com/office/drawing/2015/9/8/chartex" xmlns:cx2="http://schemas.microsoft.com/office/drawing/2015/10/21/chartex" xmlns:cx3="http://schemas.microsoft.com/office/drawing/2016/5/9/chartex" xmlns:cx4="http://schemas.microsoft.com/office/drawing/2016/5/10/chartex" xmlns:cx5="http://schemas.microsoft.com/office/drawing/2016/5/11/chartex" xmlns:cx6="http://schemas.microsoft.com/office/drawing/2016/5/12/chartex" xmlns:cx7="http://schemas.microsoft.com/office/drawing/2016/5/13/chartex" xmlns:cx8="http://schemas.microsoft.com/office/drawing/2016/5/14/chartex" xmlns:mc="http://schemas.openxmlformats.org/markup-compatibility/2006" xmlns:aink="http://schemas.microsoft.com/office/drawing/2016/ink" xmlns:am3d="http://schemas.microsoft.com/office/drawing/2017/model3d" xmlns:o="urn:schemas-microsoft-com:office:office" xmlns:r="http://schemas.openxmlformats.org/officeDocument/2006/relationships" xmlns:m="http://schemas.openxmlformats.org/officeDocument/2006/math" xmlns:v="urn:schemas-microsoft-com:vml" xmlns:wp14="http://schemas.microsoft.com/office/word/2010/wordprocessingDrawing" xmlns:wp="http://schemas.openxmlformats.org/drawingml/2006/wordprocessingDrawing" xmlns:w10="urn:schemas-microsoft-com:office:word" xmlns:w="http://schemas.openxmlformats.org/wordprocessingml/2006/main" xmlns:w14="http://schemas.microsoft.com/office/word/2010/wordml" xmlns:w15="http://schemas.microsoft.com/office/word/2012/wordml" xmlns:w16cid="http://schemas.microsoft.com/office/word/2016/wordml/cid" xmlns:w16se="http://schemas.microsoft.com/office/word/2015/wordml/symex" xmlns:wpg="http://schemas.microsoft.com/office/word/2010/wordprocessingGroup" xmlns:wpi="http://schemas.microsoft.com/office/word/2010/wordprocessingInk" xmlns:wne="http://schemas.microsoft.com/office/word/2006/wordml" xmlns:wps="http://schemas.microsoft.com/office/word/2010/wordprocessingShape" mc:Ignorable="w14 w15 w16se w16cid wp14">
-  <w15:commentEx w15:paraId="2B20D3DF" w15:done="0"/>
-</w15:commentsEx>
-</file>
-
-<file path=word/commentsIds.xml><?xml version="1.0" encoding="utf-8"?>
-<w16cid:commentsIds xmlns:wpc="http://schemas.microsoft.com/office/word/2010/wordprocessingCanvas" xmlns:cx="http://schemas.microsoft.com/office/drawing/2014/chartex" xmlns:cx1="http://schemas.microsoft.com/office/drawing/2015/9/8/chartex" xmlns:cx2="http://schemas.microsoft.com/office/drawing/2015/10/21/chartex" xmlns:cx3="http://schemas.microsoft.com/office/drawing/2016/5/9/chartex" xmlns:cx4="http://schemas.microsoft.com/office/drawing/2016/5/10/chartex" xmlns:cx5="http://schemas.microsoft.com/office/drawing/2016/5/11/chartex" xmlns:cx6="http://schemas.microsoft.com/office/drawing/2016/5/12/chartex" xmlns:cx7="http://schemas.microsoft.com/office/drawing/2016/5/13/chartex" xmlns:cx8="http://schemas.microsoft.com/office/drawing/2016/5/14/chartex" xmlns:mc="http://schemas.openxmlformats.org/markup-compatibility/2006" xmlns:aink="http://schemas.microsoft.com/office/drawing/2016/ink" xmlns:am3d="http://schemas.microsoft.com/office/drawing/2017/model3d" xmlns:o="urn:schemas-microsoft-com:office:office" xmlns:r="http://schemas.openxmlformats.org/officeDocument/2006/relationships" xmlns:m="http://schemas.openxmlformats.org/officeDocument/2006/math" xmlns:v="urn:schemas-microsoft-com:vml" xmlns:wp14="http://schemas.microsoft.com/office/word/2010/wordprocessingDrawing" xmlns:wp="http://schemas.openxmlformats.org/drawingml/2006/wordprocessingDrawing" xmlns:w10="urn:schemas-microsoft-com:office:word" xmlns:w="http://schemas.openxmlformats.org/wordprocessingml/2006/main" xmlns:w14="http://schemas.microsoft.com/office/word/2010/wordml" xmlns:w15="http://schemas.microsoft.com/office/word/2012/wordml" xmlns:w16cid="http://schemas.microsoft.com/office/word/2016/wordml/cid" xmlns:w16se="http://schemas.microsoft.com/office/word/2015/wordml/symex" xmlns:wpg="http://schemas.microsoft.com/office/word/2010/wordprocessingGroup" xmlns:wpi="http://schemas.microsoft.com/office/word/2010/wordprocessingInk" xmlns:wne="http://schemas.microsoft.com/office/word/2006/wordml" xmlns:wps="http://schemas.microsoft.com/office/word/2010/wordprocessingShape" mc:Ignorable="w14 w15 w16se w16cid wp14">
-  <w16cid:commentId w16cid:paraId="2B20D3DF" w16cid:durableId="1D243A95"/>
-</w16cid:commentsIds>
 </file>
 
 <file path=word/endnotes.xml><?xml version="1.0" encoding="utf-8"?>
@@ -7863,7 +7198,7 @@
         <w:b/>
         <w:noProof/>
       </w:rPr>
-      <w:t>2</w:t>
+      <w:t>3</w:t>
     </w:r>
     <w:r>
       <w:rPr>
@@ -8668,17 +8003,6 @@
 </w:numbering>
 </file>
 
-<file path=word/people.xml><?xml version="1.0" encoding="utf-8"?>
-<w15:people xmlns:wpc="http://schemas.microsoft.com/office/word/2010/wordprocessingCanvas" xmlns:cx="http://schemas.microsoft.com/office/drawing/2014/chartex" xmlns:cx1="http://schemas.microsoft.com/office/drawing/2015/9/8/chartex" xmlns:cx2="http://schemas.microsoft.com/office/drawing/2015/10/21/chartex" xmlns:cx3="http://schemas.microsoft.com/office/drawing/2016/5/9/chartex" xmlns:cx4="http://schemas.microsoft.com/office/drawing/2016/5/10/chartex" xmlns:cx5="http://schemas.microsoft.com/office/drawing/2016/5/11/chartex" xmlns:cx6="http://schemas.microsoft.com/office/drawing/2016/5/12/chartex" xmlns:cx7="http://schemas.microsoft.com/office/drawing/2016/5/13/chartex" xmlns:cx8="http://schemas.microsoft.com/office/drawing/2016/5/14/chartex" xmlns:mc="http://schemas.openxmlformats.org/markup-compatibility/2006" xmlns:aink="http://schemas.microsoft.com/office/drawing/2016/ink" xmlns:am3d="http://schemas.microsoft.com/office/drawing/2017/model3d" xmlns:o="urn:schemas-microsoft-com:office:office" xmlns:r="http://schemas.openxmlformats.org/officeDocument/2006/relationships" xmlns:m="http://schemas.openxmlformats.org/officeDocument/2006/math" xmlns:v="urn:schemas-microsoft-com:vml" xmlns:wp14="http://schemas.microsoft.com/office/word/2010/wordprocessingDrawing" xmlns:wp="http://schemas.openxmlformats.org/drawingml/2006/wordprocessingDrawing" xmlns:w10="urn:schemas-microsoft-com:office:word" xmlns:w="http://schemas.openxmlformats.org/wordprocessingml/2006/main" xmlns:w14="http://schemas.microsoft.com/office/word/2010/wordml" xmlns:w15="http://schemas.microsoft.com/office/word/2012/wordml" xmlns:w16cid="http://schemas.microsoft.com/office/word/2016/wordml/cid" xmlns:w16se="http://schemas.microsoft.com/office/word/2015/wordml/symex" xmlns:wpg="http://schemas.microsoft.com/office/word/2010/wordprocessingGroup" xmlns:wpi="http://schemas.microsoft.com/office/word/2010/wordprocessingInk" xmlns:wne="http://schemas.microsoft.com/office/word/2006/wordml" xmlns:wps="http://schemas.microsoft.com/office/word/2010/wordprocessingShape" mc:Ignorable="w14 w15 w16se w16cid wp14">
-  <w15:person w15:author="pschaefer@vca-plus.com">
-    <w15:presenceInfo w15:providerId="None" w15:userId="pschaefer@vca-plus.com"/>
-  </w15:person>
-  <w15:person w15:author="Peter Schaefer">
-    <w15:presenceInfo w15:providerId="None" w15:userId="pschaefer@vca-plus.com"/>
-  </w15:person>
-</w15:people>
-</file>
-
 <file path=word/styles.xml><?xml version="1.0" encoding="utf-8"?>
 <w:styles xmlns:mc="http://schemas.openxmlformats.org/markup-compatibility/2006" xmlns:r="http://schemas.openxmlformats.org/officeDocument/2006/relationships" xmlns:w="http://schemas.openxmlformats.org/wordprocessingml/2006/main" xmlns:w14="http://schemas.microsoft.com/office/word/2010/wordml" xmlns:w15="http://schemas.microsoft.com/office/word/2012/wordml" xmlns:w16cid="http://schemas.microsoft.com/office/word/2016/wordml/cid" xmlns:w16se="http://schemas.microsoft.com/office/word/2015/wordml/symex" mc:Ignorable="w14 w15 w16se w16cid">
   <w:docDefaults>
@@ -8851,7 +8175,7 @@
     <w:lsdException w:name="Table Web 2" w:semiHidden="1" w:unhideWhenUsed="1"/>
     <w:lsdException w:name="Table Web 3" w:semiHidden="1" w:unhideWhenUsed="1"/>
     <w:lsdException w:name="Balloon Text" w:semiHidden="1" w:unhideWhenUsed="1"/>
-    <w:lsdException w:name="Table Grid" w:uiPriority="39"/>
+    <w:lsdException w:name="Table Grid" w:semiHidden="1" w:uiPriority="39" w:unhideWhenUsed="1"/>
     <w:lsdException w:name="Table Theme" w:semiHidden="1" w:unhideWhenUsed="1"/>
     <w:lsdException w:name="Placeholder Text" w:semiHidden="1"/>
     <w:lsdException w:name="No Spacing" w:uiPriority="1" w:qFormat="1"/>
@@ -10208,7 +9532,7 @@
 </file>
 
 <file path=customXml/itemProps1.xml><?xml version="1.0" encoding="utf-8"?>
-<ds:datastoreItem xmlns:ds="http://schemas.openxmlformats.org/officeDocument/2006/customXml" ds:itemID="{FC13180D-AE38-4BFE-A4D0-0E46F1B1D290}">
+<ds:datastoreItem xmlns:ds="http://schemas.openxmlformats.org/officeDocument/2006/customXml" ds:itemID="{68F0E2A4-115D-40DF-AF2D-88C06A73283E}">
   <ds:schemaRefs>
     <ds:schemaRef ds:uri="http://schemas.openxmlformats.org/officeDocument/2006/bibliography"/>
   </ds:schemaRefs>

</xml_diff>

<commit_message>
final small edits to the document before sending to Hanming
</commit_message>
<xml_diff>
--- a/SDRG_CDISCPILOT03_SDTMIG_3.2.docx
+++ b/SDRG_CDISCPILOT03_SDTMIG_3.2.docx
@@ -484,7 +484,15 @@
     </w:p>
     <w:p>
       <w:r>
-        <w:t xml:space="preserve">The PhUSE organization initiated the Test Data Factory (TDF) project to make test data for CDISC-based </w:t>
+        <w:t xml:space="preserve">The </w:t>
+      </w:r>
+      <w:proofErr w:type="spellStart"/>
+      <w:r>
+        <w:t>PhUSE</w:t>
+      </w:r>
+      <w:proofErr w:type="spellEnd"/>
+      <w:r>
+        <w:t xml:space="preserve"> organization initiated the Test Data Factory (TDF) project to make test data for CDISC-based </w:t>
       </w:r>
       <w:r>
         <w:t xml:space="preserve">processes and programs publicly available. The CDISCPILOT02 datasets from </w:t>
@@ -554,7 +562,15 @@
         <w:t>The team used Pinnacle 21 as a conformance checking tool because it is a commonly used tool to evaluate conformance and is openly available to everyone</w:t>
       </w:r>
       <w:r>
-        <w:t>. The team is very well aware of shortcomings and knows that is it not perfect and</w:t>
+        <w:t xml:space="preserve">. The team is very </w:t>
+      </w:r>
+      <w:proofErr w:type="gramStart"/>
+      <w:r>
+        <w:t>well aware</w:t>
+      </w:r>
+      <w:proofErr w:type="gramEnd"/>
+      <w:r>
+        <w:t xml:space="preserve"> of shortcomings and knows that is it not perfect and</w:t>
       </w:r>
       <w:r>
         <w:t xml:space="preserve"> </w:t>
@@ -563,7 +579,15 @@
         <w:t>comprehensive but decided that for lack of better alternatives, this would be the right choice.</w:t>
       </w:r>
       <w:r>
-        <w:t xml:space="preserve"> In order to resolve some of the findings, the team needed to make some decisions on how the datasets should be updated. These changes should not be construed as definitive approaches for resolving conformance issues</w:t>
+        <w:t xml:space="preserve"> </w:t>
+      </w:r>
+      <w:proofErr w:type="gramStart"/>
+      <w:r>
+        <w:t>In order to</w:t>
+      </w:r>
+      <w:proofErr w:type="gramEnd"/>
+      <w:r>
+        <w:t xml:space="preserve"> resolve some of the findings, the team needed to make some decisions on how the datasets should be updated. These changes should not be construed as definitive approaches for resolving conformance issues</w:t>
       </w:r>
       <w:r>
         <w:t xml:space="preserve"> in general. Users of the updated CDISCPILOT datasets should be aware that depending on the situation, several options can and need to be considered</w:t>
@@ -784,14 +808,14 @@
     <w:tbl>
       <w:tblPr>
         <w:tblStyle w:val="GridTable5Dark-Accent61"/>
-        <w:tblW w:w="10953" w:type="dxa"/>
+        <w:tblW w:w="9512" w:type="dxa"/>
         <w:tblLook w:val="04A0" w:firstRow="1" w:lastRow="0" w:firstColumn="1" w:lastColumn="0" w:noHBand="0" w:noVBand="1"/>
       </w:tblPr>
       <w:tblGrid>
         <w:gridCol w:w="1255"/>
         <w:gridCol w:w="1463"/>
-        <w:gridCol w:w="3240"/>
-        <w:gridCol w:w="4995"/>
+        <w:gridCol w:w="2587"/>
+        <w:gridCol w:w="4207"/>
       </w:tblGrid>
       <w:tr>
         <w:trPr>
@@ -837,7 +861,7 @@
         </w:tc>
         <w:tc>
           <w:tcPr>
-            <w:tcW w:w="3240" w:type="dxa"/>
+            <w:tcW w:w="2587" w:type="dxa"/>
           </w:tcPr>
           <w:p>
             <w:pPr>
@@ -862,7 +886,7 @@
         </w:tc>
         <w:tc>
           <w:tcPr>
-            <w:tcW w:w="4995" w:type="dxa"/>
+            <w:tcW w:w="4207" w:type="dxa"/>
           </w:tcPr>
           <w:p>
             <w:pPr>
@@ -914,17 +938,19 @@
                 <w:lang w:eastAsia="x-none"/>
               </w:rPr>
             </w:pPr>
+            <w:proofErr w:type="spellStart"/>
             <w:r>
               <w:rPr>
                 <w:lang w:eastAsia="x-none"/>
               </w:rPr>
               <w:t>qsco.xpt</w:t>
             </w:r>
-          </w:p>
-        </w:tc>
-        <w:tc>
-          <w:tcPr>
-            <w:tcW w:w="3240" w:type="dxa"/>
+            <w:proofErr w:type="spellEnd"/>
+          </w:p>
+        </w:tc>
+        <w:tc>
+          <w:tcPr>
+            <w:tcW w:w="2587" w:type="dxa"/>
           </w:tcPr>
           <w:p>
             <w:pPr>
@@ -949,7 +975,7 @@
         </w:tc>
         <w:tc>
           <w:tcPr>
-            <w:tcW w:w="4995" w:type="dxa"/>
+            <w:tcW w:w="4207" w:type="dxa"/>
           </w:tcPr>
           <w:p>
             <w:pPr>
@@ -998,17 +1024,19 @@
                 <w:lang w:eastAsia="x-none"/>
               </w:rPr>
             </w:pPr>
+            <w:proofErr w:type="spellStart"/>
             <w:r>
               <w:rPr>
                 <w:lang w:eastAsia="x-none"/>
               </w:rPr>
               <w:t>qsda.xpt</w:t>
             </w:r>
-          </w:p>
-        </w:tc>
-        <w:tc>
-          <w:tcPr>
-            <w:tcW w:w="3240" w:type="dxa"/>
+            <w:proofErr w:type="spellEnd"/>
+          </w:p>
+        </w:tc>
+        <w:tc>
+          <w:tcPr>
+            <w:tcW w:w="2587" w:type="dxa"/>
           </w:tcPr>
           <w:p>
             <w:pPr>
@@ -1033,7 +1061,7 @@
         </w:tc>
         <w:tc>
           <w:tcPr>
-            <w:tcW w:w="4995" w:type="dxa"/>
+            <w:tcW w:w="4207" w:type="dxa"/>
           </w:tcPr>
           <w:p>
             <w:pPr>
@@ -1082,6 +1110,7 @@
             <w:pPr>
               <w:cnfStyle w:val="000000100000" w:firstRow="0" w:lastRow="0" w:firstColumn="0" w:lastColumn="0" w:oddVBand="0" w:evenVBand="0" w:oddHBand="1" w:evenHBand="0" w:firstRowFirstColumn="0" w:firstRowLastColumn="0" w:lastRowFirstColumn="0" w:lastRowLastColumn="0"/>
             </w:pPr>
+            <w:proofErr w:type="spellStart"/>
             <w:r>
               <w:rPr>
                 <w:lang w:eastAsia="x-none"/>
@@ -1100,11 +1129,12 @@
               </w:rPr>
               <w:t>.xpt</w:t>
             </w:r>
-          </w:p>
-        </w:tc>
-        <w:tc>
-          <w:tcPr>
-            <w:tcW w:w="3240" w:type="dxa"/>
+            <w:proofErr w:type="spellEnd"/>
+          </w:p>
+        </w:tc>
+        <w:tc>
+          <w:tcPr>
+            <w:tcW w:w="2587" w:type="dxa"/>
           </w:tcPr>
           <w:p>
             <w:pPr>
@@ -1129,7 +1159,7 @@
         </w:tc>
         <w:tc>
           <w:tcPr>
-            <w:tcW w:w="4995" w:type="dxa"/>
+            <w:tcW w:w="4207" w:type="dxa"/>
           </w:tcPr>
           <w:p>
             <w:pPr>
@@ -1175,6 +1205,7 @@
             <w:pPr>
               <w:cnfStyle w:val="000000000000" w:firstRow="0" w:lastRow="0" w:firstColumn="0" w:lastColumn="0" w:oddVBand="0" w:evenVBand="0" w:oddHBand="0" w:evenHBand="0" w:firstRowFirstColumn="0" w:firstRowLastColumn="0" w:lastRowFirstColumn="0" w:lastRowLastColumn="0"/>
             </w:pPr>
+            <w:proofErr w:type="spellStart"/>
             <w:r>
               <w:rPr>
                 <w:lang w:eastAsia="x-none"/>
@@ -1193,11 +1224,12 @@
               </w:rPr>
               <w:t>.xpt</w:t>
             </w:r>
-          </w:p>
-        </w:tc>
-        <w:tc>
-          <w:tcPr>
-            <w:tcW w:w="3240" w:type="dxa"/>
+            <w:proofErr w:type="spellEnd"/>
+          </w:p>
+        </w:tc>
+        <w:tc>
+          <w:tcPr>
+            <w:tcW w:w="2587" w:type="dxa"/>
           </w:tcPr>
           <w:p>
             <w:pPr>
@@ -1222,20 +1254,34 @@
         </w:tc>
         <w:tc>
           <w:tcPr>
-            <w:tcW w:w="4995" w:type="dxa"/>
-          </w:tcPr>
-          <w:p>
-            <w:pPr>
-              <w:cnfStyle w:val="000000000000" w:firstRow="0" w:lastRow="0" w:firstColumn="0" w:lastColumn="0" w:oddVBand="0" w:evenVBand="0" w:oddHBand="0" w:evenHBand="0" w:firstRowFirstColumn="0" w:firstRowLastColumn="0" w:lastRowFirstColumn="0" w:lastRowLastColumn="0"/>
-              <w:rPr>
-                <w:lang w:eastAsia="x-none"/>
-              </w:rPr>
-            </w:pPr>
-            <w:r>
-              <w:rPr>
-                <w:lang w:eastAsia="x-none"/>
-              </w:rPr>
-              <w:t>Modified Hachinski Ischemic Scale-NACC Version Questionnaire</w:t>
+            <w:tcW w:w="4207" w:type="dxa"/>
+          </w:tcPr>
+          <w:p>
+            <w:pPr>
+              <w:cnfStyle w:val="000000000000" w:firstRow="0" w:lastRow="0" w:firstColumn="0" w:lastColumn="0" w:oddVBand="0" w:evenVBand="0" w:oddHBand="0" w:evenHBand="0" w:firstRowFirstColumn="0" w:firstRowLastColumn="0" w:lastRowFirstColumn="0" w:lastRowLastColumn="0"/>
+              <w:rPr>
+                <w:lang w:eastAsia="x-none"/>
+              </w:rPr>
+            </w:pPr>
+            <w:r>
+              <w:rPr>
+                <w:lang w:eastAsia="x-none"/>
+              </w:rPr>
+              <w:t xml:space="preserve">Modified </w:t>
+            </w:r>
+            <w:proofErr w:type="spellStart"/>
+            <w:r>
+              <w:rPr>
+                <w:lang w:eastAsia="x-none"/>
+              </w:rPr>
+              <w:t>Hachinski</w:t>
+            </w:r>
+            <w:proofErr w:type="spellEnd"/>
+            <w:r>
+              <w:rPr>
+                <w:lang w:eastAsia="x-none"/>
+              </w:rPr>
+              <w:t xml:space="preserve"> Ischemic Scale-NACC Version Questionnaire</w:t>
             </w:r>
           </w:p>
         </w:tc>
@@ -1271,6 +1317,7 @@
             <w:pPr>
               <w:cnfStyle w:val="000000100000" w:firstRow="0" w:lastRow="0" w:firstColumn="0" w:lastColumn="0" w:oddVBand="0" w:evenVBand="0" w:oddHBand="1" w:evenHBand="0" w:firstRowFirstColumn="0" w:firstRowLastColumn="0" w:lastRowFirstColumn="0" w:lastRowLastColumn="0"/>
             </w:pPr>
+            <w:proofErr w:type="spellStart"/>
             <w:r>
               <w:rPr>
                 <w:lang w:eastAsia="x-none"/>
@@ -1289,11 +1336,12 @@
               </w:rPr>
               <w:t>.xpt</w:t>
             </w:r>
-          </w:p>
-        </w:tc>
-        <w:tc>
-          <w:tcPr>
-            <w:tcW w:w="3240" w:type="dxa"/>
+            <w:proofErr w:type="spellEnd"/>
+          </w:p>
+        </w:tc>
+        <w:tc>
+          <w:tcPr>
+            <w:tcW w:w="2587" w:type="dxa"/>
           </w:tcPr>
           <w:p>
             <w:pPr>
@@ -1318,7 +1366,7 @@
         </w:tc>
         <w:tc>
           <w:tcPr>
-            <w:tcW w:w="4995" w:type="dxa"/>
+            <w:tcW w:w="4207" w:type="dxa"/>
           </w:tcPr>
           <w:p>
             <w:pPr>
@@ -1364,6 +1412,7 @@
             <w:pPr>
               <w:cnfStyle w:val="000000000000" w:firstRow="0" w:lastRow="0" w:firstColumn="0" w:lastColumn="0" w:oddVBand="0" w:evenVBand="0" w:oddHBand="0" w:evenHBand="0" w:firstRowFirstColumn="0" w:firstRowLastColumn="0" w:lastRowFirstColumn="0" w:lastRowLastColumn="0"/>
             </w:pPr>
+            <w:proofErr w:type="spellStart"/>
             <w:r>
               <w:rPr>
                 <w:lang w:eastAsia="x-none"/>
@@ -1382,11 +1431,12 @@
               </w:rPr>
               <w:t>.xpt</w:t>
             </w:r>
-          </w:p>
-        </w:tc>
-        <w:tc>
-          <w:tcPr>
-            <w:tcW w:w="3240" w:type="dxa"/>
+            <w:proofErr w:type="spellEnd"/>
+          </w:p>
+        </w:tc>
+        <w:tc>
+          <w:tcPr>
+            <w:tcW w:w="2587" w:type="dxa"/>
           </w:tcPr>
           <w:p>
             <w:pPr>
@@ -1411,7 +1461,7 @@
         </w:tc>
         <w:tc>
           <w:tcPr>
-            <w:tcW w:w="4995" w:type="dxa"/>
+            <w:tcW w:w="4207" w:type="dxa"/>
           </w:tcPr>
           <w:p>
             <w:pPr>
@@ -1463,17 +1513,19 @@
                 <w:lang w:eastAsia="x-none"/>
               </w:rPr>
             </w:pPr>
+            <w:proofErr w:type="spellStart"/>
             <w:r>
               <w:rPr>
                 <w:lang w:eastAsia="x-none"/>
               </w:rPr>
               <w:t>lbch.xpt</w:t>
             </w:r>
-          </w:p>
-        </w:tc>
-        <w:tc>
-          <w:tcPr>
-            <w:tcW w:w="3240" w:type="dxa"/>
+            <w:proofErr w:type="spellEnd"/>
+          </w:p>
+        </w:tc>
+        <w:tc>
+          <w:tcPr>
+            <w:tcW w:w="2587" w:type="dxa"/>
           </w:tcPr>
           <w:p>
             <w:pPr>
@@ -1498,7 +1550,7 @@
         </w:tc>
         <w:tc>
           <w:tcPr>
-            <w:tcW w:w="4995" w:type="dxa"/>
+            <w:tcW w:w="4207" w:type="dxa"/>
           </w:tcPr>
           <w:p>
             <w:pPr>
@@ -1547,17 +1599,19 @@
                 <w:lang w:eastAsia="x-none"/>
               </w:rPr>
             </w:pPr>
+            <w:proofErr w:type="spellStart"/>
             <w:r>
               <w:rPr>
                 <w:lang w:eastAsia="x-none"/>
               </w:rPr>
               <w:t>lbhe.xpt</w:t>
             </w:r>
-          </w:p>
-        </w:tc>
-        <w:tc>
-          <w:tcPr>
-            <w:tcW w:w="3240" w:type="dxa"/>
+            <w:proofErr w:type="spellEnd"/>
+          </w:p>
+        </w:tc>
+        <w:tc>
+          <w:tcPr>
+            <w:tcW w:w="2587" w:type="dxa"/>
           </w:tcPr>
           <w:p>
             <w:pPr>
@@ -1582,7 +1636,7 @@
         </w:tc>
         <w:tc>
           <w:tcPr>
-            <w:tcW w:w="4995" w:type="dxa"/>
+            <w:tcW w:w="4207" w:type="dxa"/>
           </w:tcPr>
           <w:p>
             <w:pPr>
@@ -1634,17 +1688,19 @@
                 <w:lang w:eastAsia="x-none"/>
               </w:rPr>
             </w:pPr>
+            <w:proofErr w:type="spellStart"/>
             <w:r>
               <w:rPr>
                 <w:lang w:eastAsia="x-none"/>
               </w:rPr>
               <w:t>lbur.xpt</w:t>
             </w:r>
-          </w:p>
-        </w:tc>
-        <w:tc>
-          <w:tcPr>
-            <w:tcW w:w="3240" w:type="dxa"/>
+            <w:proofErr w:type="spellEnd"/>
+          </w:p>
+        </w:tc>
+        <w:tc>
+          <w:tcPr>
+            <w:tcW w:w="2587" w:type="dxa"/>
           </w:tcPr>
           <w:p>
             <w:pPr>
@@ -1669,7 +1725,7 @@
         </w:tc>
         <w:tc>
           <w:tcPr>
-            <w:tcW w:w="4995" w:type="dxa"/>
+            <w:tcW w:w="4207" w:type="dxa"/>
           </w:tcPr>
           <w:p>
             <w:pPr>
@@ -1718,17 +1774,19 @@
                 <w:lang w:eastAsia="x-none"/>
               </w:rPr>
             </w:pPr>
+            <w:proofErr w:type="spellStart"/>
             <w:r>
               <w:rPr>
                 <w:lang w:eastAsia="x-none"/>
               </w:rPr>
               <w:t>supplbch.xpt</w:t>
             </w:r>
-          </w:p>
-        </w:tc>
-        <w:tc>
-          <w:tcPr>
-            <w:tcW w:w="3240" w:type="dxa"/>
+            <w:proofErr w:type="spellEnd"/>
+          </w:p>
+        </w:tc>
+        <w:tc>
+          <w:tcPr>
+            <w:tcW w:w="2587" w:type="dxa"/>
           </w:tcPr>
           <w:p>
             <w:pPr>
@@ -1747,21 +1805,29 @@
         </w:tc>
         <w:tc>
           <w:tcPr>
-            <w:tcW w:w="4995" w:type="dxa"/>
-          </w:tcPr>
-          <w:p>
-            <w:pPr>
-              <w:cnfStyle w:val="000000000000" w:firstRow="0" w:lastRow="0" w:firstColumn="0" w:lastColumn="0" w:oddVBand="0" w:evenVBand="0" w:oddHBand="0" w:evenHBand="0" w:firstRowFirstColumn="0" w:firstRowLastColumn="0" w:lastRowFirstColumn="0" w:lastRowLastColumn="0"/>
-              <w:rPr>
-                <w:lang w:eastAsia="x-none"/>
-              </w:rPr>
-            </w:pPr>
-            <w:r>
-              <w:rPr>
-                <w:lang w:eastAsia="x-none"/>
-              </w:rPr>
-              <w:t>Split based on IDVARVAL matching LBSEQ in lbch.xpt</w:t>
-            </w:r>
+            <w:tcW w:w="4207" w:type="dxa"/>
+          </w:tcPr>
+          <w:p>
+            <w:pPr>
+              <w:cnfStyle w:val="000000000000" w:firstRow="0" w:lastRow="0" w:firstColumn="0" w:lastColumn="0" w:oddVBand="0" w:evenVBand="0" w:oddHBand="0" w:evenHBand="0" w:firstRowFirstColumn="0" w:firstRowLastColumn="0" w:lastRowFirstColumn="0" w:lastRowLastColumn="0"/>
+              <w:rPr>
+                <w:lang w:eastAsia="x-none"/>
+              </w:rPr>
+            </w:pPr>
+            <w:r>
+              <w:rPr>
+                <w:lang w:eastAsia="x-none"/>
+              </w:rPr>
+              <w:t xml:space="preserve">Split based on IDVARVAL matching LBSEQ in </w:t>
+            </w:r>
+            <w:proofErr w:type="spellStart"/>
+            <w:r>
+              <w:rPr>
+                <w:lang w:eastAsia="x-none"/>
+              </w:rPr>
+              <w:t>lbch.xpt</w:t>
+            </w:r>
+            <w:proofErr w:type="spellEnd"/>
           </w:p>
         </w:tc>
       </w:tr>
@@ -1799,17 +1865,19 @@
                 <w:lang w:eastAsia="x-none"/>
               </w:rPr>
             </w:pPr>
+            <w:proofErr w:type="spellStart"/>
             <w:r>
               <w:rPr>
                 <w:lang w:eastAsia="x-none"/>
               </w:rPr>
               <w:t>supplbhe.xpt</w:t>
             </w:r>
-          </w:p>
-        </w:tc>
-        <w:tc>
-          <w:tcPr>
-            <w:tcW w:w="3240" w:type="dxa"/>
+            <w:proofErr w:type="spellEnd"/>
+          </w:p>
+        </w:tc>
+        <w:tc>
+          <w:tcPr>
+            <w:tcW w:w="2587" w:type="dxa"/>
           </w:tcPr>
           <w:p>
             <w:pPr>
@@ -1828,21 +1896,29 @@
         </w:tc>
         <w:tc>
           <w:tcPr>
-            <w:tcW w:w="4995" w:type="dxa"/>
-          </w:tcPr>
-          <w:p>
-            <w:pPr>
-              <w:cnfStyle w:val="000000100000" w:firstRow="0" w:lastRow="0" w:firstColumn="0" w:lastColumn="0" w:oddVBand="0" w:evenVBand="0" w:oddHBand="1" w:evenHBand="0" w:firstRowFirstColumn="0" w:firstRowLastColumn="0" w:lastRowFirstColumn="0" w:lastRowLastColumn="0"/>
-              <w:rPr>
-                <w:lang w:eastAsia="x-none"/>
-              </w:rPr>
-            </w:pPr>
-            <w:r>
-              <w:rPr>
-                <w:lang w:eastAsia="x-none"/>
-              </w:rPr>
-              <w:t>Split based on IDVARVAL matching LBSEQ in lbhe.xpt</w:t>
-            </w:r>
+            <w:tcW w:w="4207" w:type="dxa"/>
+          </w:tcPr>
+          <w:p>
+            <w:pPr>
+              <w:cnfStyle w:val="000000100000" w:firstRow="0" w:lastRow="0" w:firstColumn="0" w:lastColumn="0" w:oddVBand="0" w:evenVBand="0" w:oddHBand="1" w:evenHBand="0" w:firstRowFirstColumn="0" w:firstRowLastColumn="0" w:lastRowFirstColumn="0" w:lastRowLastColumn="0"/>
+              <w:rPr>
+                <w:lang w:eastAsia="x-none"/>
+              </w:rPr>
+            </w:pPr>
+            <w:r>
+              <w:rPr>
+                <w:lang w:eastAsia="x-none"/>
+              </w:rPr>
+              <w:t xml:space="preserve">Split based on IDVARVAL matching LBSEQ in </w:t>
+            </w:r>
+            <w:proofErr w:type="spellStart"/>
+            <w:r>
+              <w:rPr>
+                <w:lang w:eastAsia="x-none"/>
+              </w:rPr>
+              <w:t>lbhe.xpt</w:t>
+            </w:r>
+            <w:proofErr w:type="spellEnd"/>
           </w:p>
         </w:tc>
       </w:tr>
@@ -1877,17 +1953,19 @@
                 <w:lang w:eastAsia="x-none"/>
               </w:rPr>
             </w:pPr>
+            <w:proofErr w:type="spellStart"/>
             <w:r>
               <w:rPr>
                 <w:lang w:eastAsia="x-none"/>
               </w:rPr>
               <w:t>supplbur.xpt</w:t>
             </w:r>
-          </w:p>
-        </w:tc>
-        <w:tc>
-          <w:tcPr>
-            <w:tcW w:w="3240" w:type="dxa"/>
+            <w:proofErr w:type="spellEnd"/>
+          </w:p>
+        </w:tc>
+        <w:tc>
+          <w:tcPr>
+            <w:tcW w:w="2587" w:type="dxa"/>
           </w:tcPr>
           <w:p>
             <w:pPr>
@@ -1906,21 +1984,29 @@
         </w:tc>
         <w:tc>
           <w:tcPr>
-            <w:tcW w:w="4995" w:type="dxa"/>
-          </w:tcPr>
-          <w:p>
-            <w:pPr>
-              <w:cnfStyle w:val="000000000000" w:firstRow="0" w:lastRow="0" w:firstColumn="0" w:lastColumn="0" w:oddVBand="0" w:evenVBand="0" w:oddHBand="0" w:evenHBand="0" w:firstRowFirstColumn="0" w:firstRowLastColumn="0" w:lastRowFirstColumn="0" w:lastRowLastColumn="0"/>
-              <w:rPr>
-                <w:lang w:eastAsia="x-none"/>
-              </w:rPr>
-            </w:pPr>
-            <w:r>
-              <w:rPr>
-                <w:lang w:eastAsia="x-none"/>
-              </w:rPr>
-              <w:t>Split based on IDVARVAL matching LBSEQ in lbur.xpt</w:t>
-            </w:r>
+            <w:tcW w:w="4207" w:type="dxa"/>
+          </w:tcPr>
+          <w:p>
+            <w:pPr>
+              <w:cnfStyle w:val="000000000000" w:firstRow="0" w:lastRow="0" w:firstColumn="0" w:lastColumn="0" w:oddVBand="0" w:evenVBand="0" w:oddHBand="0" w:evenHBand="0" w:firstRowFirstColumn="0" w:firstRowLastColumn="0" w:lastRowFirstColumn="0" w:lastRowLastColumn="0"/>
+              <w:rPr>
+                <w:lang w:eastAsia="x-none"/>
+              </w:rPr>
+            </w:pPr>
+            <w:r>
+              <w:rPr>
+                <w:lang w:eastAsia="x-none"/>
+              </w:rPr>
+              <w:t xml:space="preserve">Split based on IDVARVAL matching LBSEQ in </w:t>
+            </w:r>
+            <w:proofErr w:type="spellStart"/>
+            <w:r>
+              <w:rPr>
+                <w:lang w:eastAsia="x-none"/>
+              </w:rPr>
+              <w:t>lbur.xpt</w:t>
+            </w:r>
+            <w:proofErr w:type="spellEnd"/>
           </w:p>
         </w:tc>
       </w:tr>
@@ -1951,13 +2037,6 @@
         </w:rPr>
         <w:t>AE information was collected by visit, with a new record entered each time.  In the CDISCPILOT02 dataset, these duplicate records caused 230 validation warnings “Duplicate records in AE domain” for the AE variables “AEDECOD, AETERM, AESEV, AESTDTC, USUBJID”. These records have been collapsed.</w:t>
       </w:r>
-    </w:p>
-    <w:p>
-      <w:pPr>
-        <w:rPr>
-          <w:lang w:eastAsia="x-none"/>
-        </w:rPr>
-      </w:pPr>
     </w:p>
     <w:p>
       <w:pPr>
@@ -2025,16 +2104,31 @@
       <w:r>
         <w:t>indings</w:t>
       </w:r>
-      <w:bookmarkStart w:id="18" w:name="_GoBack"/>
       <w:bookmarkEnd w:id="16"/>
       <w:bookmarkEnd w:id="17"/>
-      <w:bookmarkEnd w:id="18"/>
     </w:p>
     <w:p>
       <w:r>
         <w:t xml:space="preserve">The following table explains the remaining warnings from a Pinnacle 21 Community Edition validation. </w:t>
       </w:r>
+      <w:r>
+        <w:t xml:space="preserve">This list represents the status before the update of the define.xml file and is included so that users of the updated CDISC Pilot dataset can understand the extend of changes that were applied to the datasets. A final validation report from Pinnacle 21 Community Edition is included with the datasets or can easily </w:t>
+      </w:r>
+      <w:proofErr w:type="spellStart"/>
+      <w:r>
+        <w:t>created</w:t>
+      </w:r>
+      <w:proofErr w:type="spellEnd"/>
+      <w:r>
+        <w:t xml:space="preserve"> by running the tool against the data</w:t>
+      </w:r>
+      <w:bookmarkStart w:id="18" w:name="_GoBack"/>
+      <w:bookmarkEnd w:id="18"/>
+      <w:r>
+        <w:t xml:space="preserve">sets. </w:t>
+      </w:r>
     </w:p>
+    <w:p/>
     <w:tbl>
       <w:tblPr>
         <w:tblStyle w:val="GridTable5Dark-Accent61"/>
@@ -3533,6 +3627,7 @@
               <w:rPr>
                 <w:rFonts w:eastAsia="Times New Roman"/>
               </w:rPr>
+              <w:lastRenderedPageBreak/>
               <w:t>DM</w:t>
             </w:r>
           </w:p>
@@ -3571,11 +3666,33 @@
                 <w:rFonts w:eastAsia="Times New Roman"/>
               </w:rPr>
             </w:pPr>
-            <w:r>
-              <w:rPr>
-                <w:rFonts w:eastAsia="Times New Roman"/>
-              </w:rPr>
-              <w:t>Xan_Lo, Xan_Lo, 01-703-1119</w:t>
+            <w:proofErr w:type="spellStart"/>
+            <w:r>
+              <w:rPr>
+                <w:rFonts w:eastAsia="Times New Roman"/>
+              </w:rPr>
+              <w:t>Xan_Lo</w:t>
+            </w:r>
+            <w:proofErr w:type="spellEnd"/>
+            <w:r>
+              <w:rPr>
+                <w:rFonts w:eastAsia="Times New Roman"/>
+              </w:rPr>
+              <w:t xml:space="preserve">, </w:t>
+            </w:r>
+            <w:proofErr w:type="spellStart"/>
+            <w:r>
+              <w:rPr>
+                <w:rFonts w:eastAsia="Times New Roman"/>
+              </w:rPr>
+              <w:t>Xan_Lo</w:t>
+            </w:r>
+            <w:proofErr w:type="spellEnd"/>
+            <w:r>
+              <w:rPr>
+                <w:rFonts w:eastAsia="Times New Roman"/>
+              </w:rPr>
+              <w:t>, 01-703-1119</w:t>
             </w:r>
           </w:p>
         </w:tc>
@@ -3703,12 +3820,28 @@
                 <w:rFonts w:eastAsia="Times New Roman"/>
               </w:rPr>
             </w:pPr>
-            <w:r>
-              <w:rPr>
-                <w:rFonts w:eastAsia="Times New Roman"/>
-              </w:rPr>
-              <w:t>Xan_Hi, Xan_Lo</w:t>
-            </w:r>
+            <w:proofErr w:type="spellStart"/>
+            <w:r>
+              <w:rPr>
+                <w:rFonts w:eastAsia="Times New Roman"/>
+              </w:rPr>
+              <w:t>Xan_Hi</w:t>
+            </w:r>
+            <w:proofErr w:type="spellEnd"/>
+            <w:r>
+              <w:rPr>
+                <w:rFonts w:eastAsia="Times New Roman"/>
+              </w:rPr>
+              <w:t xml:space="preserve">, </w:t>
+            </w:r>
+            <w:proofErr w:type="spellStart"/>
+            <w:r>
+              <w:rPr>
+                <w:rFonts w:eastAsia="Times New Roman"/>
+              </w:rPr>
+              <w:t>Xan_Lo</w:t>
+            </w:r>
+            <w:proofErr w:type="spellEnd"/>
           </w:p>
         </w:tc>
         <w:tc>
@@ -3798,7 +3931,6 @@
               <w:rPr>
                 <w:rFonts w:eastAsia="Times New Roman"/>
               </w:rPr>
-              <w:lastRenderedPageBreak/>
               <w:t>DS</w:t>
             </w:r>
           </w:p>
@@ -3904,7 +4036,21 @@
               <w:rPr>
                 <w:rFonts w:eastAsia="Times New Roman"/>
               </w:rPr>
-              <w:t>VISIT was added to DS because protocol specified events were collected at particular visits.</w:t>
+              <w:t xml:space="preserve">VISIT was added to DS because protocol specified events were collected at </w:t>
+            </w:r>
+            <w:proofErr w:type="gramStart"/>
+            <w:r>
+              <w:rPr>
+                <w:rFonts w:eastAsia="Times New Roman"/>
+              </w:rPr>
+              <w:t>particular visits</w:t>
+            </w:r>
+            <w:proofErr w:type="gramEnd"/>
+            <w:r>
+              <w:rPr>
+                <w:rFonts w:eastAsia="Times New Roman"/>
+              </w:rPr>
+              <w:t>.</w:t>
             </w:r>
           </w:p>
         </w:tc>
@@ -4036,7 +4182,21 @@
               <w:rPr>
                 <w:rFonts w:eastAsia="Times New Roman"/>
               </w:rPr>
-              <w:t>VISITNUM was added to DS because protocol specified events were collected at particular visits.</w:t>
+              <w:t xml:space="preserve">VISITNUM was added to DS because protocol specified events were collected at </w:t>
+            </w:r>
+            <w:proofErr w:type="gramStart"/>
+            <w:r>
+              <w:rPr>
+                <w:rFonts w:eastAsia="Times New Roman"/>
+              </w:rPr>
+              <w:t>particular visits</w:t>
+            </w:r>
+            <w:proofErr w:type="gramEnd"/>
+            <w:r>
+              <w:rPr>
+                <w:rFonts w:eastAsia="Times New Roman"/>
+              </w:rPr>
+              <w:t>.</w:t>
             </w:r>
           </w:p>
         </w:tc>
@@ -4981,6 +5141,7 @@
               <w:rPr>
                 <w:rFonts w:eastAsia="Times New Roman"/>
               </w:rPr>
+              <w:lastRenderedPageBreak/>
               <w:t>LB (LBUR)</w:t>
             </w:r>
           </w:p>
@@ -5240,7 +5401,6 @@
               <w:rPr>
                 <w:rFonts w:eastAsia="Times New Roman"/>
               </w:rPr>
-              <w:lastRenderedPageBreak/>
               <w:t>MH</w:t>
             </w:r>
           </w:p>
@@ -6592,6 +6752,7 @@
               <w:rPr>
                 <w:rFonts w:eastAsia="Times New Roman"/>
               </w:rPr>
+              <w:lastRenderedPageBreak/>
               <w:t>SV</w:t>
             </w:r>
           </w:p>
@@ -6720,7 +6881,6 @@
               <w:rPr>
                 <w:rFonts w:eastAsia="Times New Roman"/>
               </w:rPr>
-              <w:lastRenderedPageBreak/>
               <w:t>TS</w:t>
             </w:r>
           </w:p>
@@ -6784,8 +6944,16 @@
               <w:rPr>
                 <w:rFonts w:eastAsia="Times New Roman"/>
               </w:rPr>
-              <w:t>TSPARM value not found in 'Trial Summary Parameter Test Name' extensible codelist</w:t>
-            </w:r>
+              <w:t xml:space="preserve">TSPARM value not found in 'Trial Summary Parameter Test Name' extensible </w:t>
+            </w:r>
+            <w:proofErr w:type="spellStart"/>
+            <w:r>
+              <w:rPr>
+                <w:rFonts w:eastAsia="Times New Roman"/>
+              </w:rPr>
+              <w:t>codelist</w:t>
+            </w:r>
+            <w:proofErr w:type="spellEnd"/>
           </w:p>
         </w:tc>
         <w:tc>
@@ -6928,8 +7096,16 @@
               <w:rPr>
                 <w:rFonts w:eastAsia="Times New Roman"/>
               </w:rPr>
-              <w:t>TSPARMCD value not found in 'Trial Summary Parameter Test Code' extensible codelist</w:t>
-            </w:r>
+              <w:t xml:space="preserve">TSPARMCD value not found in 'Trial Summary Parameter Test Code' extensible </w:t>
+            </w:r>
+            <w:proofErr w:type="spellStart"/>
+            <w:r>
+              <w:rPr>
+                <w:rFonts w:eastAsia="Times New Roman"/>
+              </w:rPr>
+              <w:t>codelist</w:t>
+            </w:r>
+            <w:proofErr w:type="spellEnd"/>
           </w:p>
         </w:tc>
         <w:tc>
@@ -7492,7 +7668,14 @@
         <w:sz w:val="30"/>
         <w:szCs w:val="30"/>
       </w:rPr>
-      <w:t>ReadMe on CDISCPILOT0</w:t>
+      <w:t>Comments about</w:t>
+    </w:r>
+    <w:r>
+      <w:rPr>
+        <w:sz w:val="30"/>
+        <w:szCs w:val="30"/>
+      </w:rPr>
+      <w:t xml:space="preserve"> CDISCPILOT0</w:t>
     </w:r>
     <w:r>
       <w:rPr>
@@ -7531,7 +7714,14 @@
         <w:sz w:val="30"/>
         <w:szCs w:val="30"/>
       </w:rPr>
-      <w:t xml:space="preserve">ReadMe on CDISC PILOT </w:t>
+      <w:t>Comments about</w:t>
+    </w:r>
+    <w:r>
+      <w:rPr>
+        <w:sz w:val="30"/>
+        <w:szCs w:val="30"/>
+      </w:rPr>
+      <w:t xml:space="preserve"> CDISC PILOT </w:t>
     </w:r>
     <w:r>
       <w:rPr>
@@ -8175,7 +8365,7 @@
     <w:lsdException w:name="Table Web 2" w:semiHidden="1" w:unhideWhenUsed="1"/>
     <w:lsdException w:name="Table Web 3" w:semiHidden="1" w:unhideWhenUsed="1"/>
     <w:lsdException w:name="Balloon Text" w:semiHidden="1" w:unhideWhenUsed="1"/>
-    <w:lsdException w:name="Table Grid" w:semiHidden="1" w:uiPriority="39" w:unhideWhenUsed="1"/>
+    <w:lsdException w:name="Table Grid" w:uiPriority="39"/>
     <w:lsdException w:name="Table Theme" w:semiHidden="1" w:unhideWhenUsed="1"/>
     <w:lsdException w:name="Placeholder Text" w:semiHidden="1"/>
     <w:lsdException w:name="No Spacing" w:uiPriority="1" w:qFormat="1"/>
@@ -9532,7 +9722,7 @@
 </file>
 
 <file path=customXml/itemProps1.xml><?xml version="1.0" encoding="utf-8"?>
-<ds:datastoreItem xmlns:ds="http://schemas.openxmlformats.org/officeDocument/2006/customXml" ds:itemID="{68F0E2A4-115D-40DF-AF2D-88C06A73283E}">
+<ds:datastoreItem xmlns:ds="http://schemas.openxmlformats.org/officeDocument/2006/customXml" ds:itemID="{B9556A11-33CF-4C00-89D8-1596167AB1FD}">
   <ds:schemaRefs>
     <ds:schemaRef ds:uri="http://schemas.openxmlformats.org/officeDocument/2006/bibliography"/>
   </ds:schemaRefs>

</xml_diff>